<commit_message>
Update Mise à jour librairie.docx
</commit_message>
<xml_diff>
--- a/Documentation/Mise à jour librairie.docx
+++ b/Documentation/Mise à jour librairie.docx
@@ -7,13 +7,8 @@
         <w:pStyle w:val="Titre1"/>
       </w:pPr>
       <w:r>
-        <w:t xml:space="preserve">Mise à jour de la librairie </w:t>
-      </w:r>
-      <w:proofErr w:type="spellStart"/>
-      <w:r>
-        <w:t>DER.inesss</w:t>
-      </w:r>
-      <w:proofErr w:type="spellEnd"/>
+        <w:t>Mise à jour de la librairie DER.inesss</w:t>
+      </w:r>
     </w:p>
     <w:p/>
     <w:p>
@@ -29,23 +24,19 @@
         <w:t xml:space="preserve">Copier le dossier </w:t>
       </w:r>
       <w:hyperlink r:id="rId5" w:history="1">
-        <w:proofErr w:type="spellStart"/>
         <w:r>
           <w:rPr>
             <w:rStyle w:val="Lienhypertexte"/>
           </w:rPr>
-          <w:t>DER.inesss</w:t>
-        </w:r>
-        <w:proofErr w:type="spellEnd"/>
-        <w:r>
-          <w:rPr>
-            <w:rStyle w:val="Lienhypertexte"/>
-          </w:rPr>
-          <w:t xml:space="preserve"> DEV</w:t>
+          <w:t>DER.inesss DEV</w:t>
         </w:r>
       </w:hyperlink>
       <w:r>
         <w:t xml:space="preserve"> sur le poste de la RAMQ.</w:t>
+      </w:r>
+      <w:r>
+        <w:br/>
+        <w:t>Glisser le dossier de son poste personnel vers l’environnement de la RAMQ ne fonctionne pas. Il faut utiliser clic droit, copier, puis coller.</w:t>
       </w:r>
     </w:p>
     <w:p>
@@ -57,6 +48,1510 @@
         </w:numPr>
         <w:ind w:left="0"/>
       </w:pPr>
+      <w:r>
+        <w:t>Sur l’environnement de la RAMQ, ouvrir le dossier DER.inesss DEV et sélectionner le fichier DER.inesss.RPROJ. RStudio s’ouvrira.</w:t>
+      </w:r>
+      <w:r>
+        <w:br/>
+        <w:t>Selon vos paramètres, il se pourrait que l’extension RPROJ ne s’affiche pas et qu’on voit uniquement DER.inesss</w:t>
+      </w:r>
+      <w:r>
+        <w:br/>
+      </w:r>
+      <w:r>
+        <w:rPr>
+          <w:noProof/>
+        </w:rPr>
+        <w:drawing>
+          <wp:inline distT="0" distB="0" distL="0" distR="0" wp14:anchorId="69DA3609" wp14:editId="7923AA71">
+            <wp:extent cx="2062887" cy="1651919"/>
+            <wp:effectExtent l="0" t="0" r="0" b="5715"/>
+            <wp:docPr id="1" name="Image 1"/>
+            <wp:cNvGraphicFramePr>
+              <a:graphicFrameLocks xmlns:a="http://schemas.openxmlformats.org/drawingml/2006/main" noChangeAspect="1"/>
+            </wp:cNvGraphicFramePr>
+            <a:graphic xmlns:a="http://schemas.openxmlformats.org/drawingml/2006/main">
+              <a:graphicData uri="http://schemas.openxmlformats.org/drawingml/2006/picture">
+                <pic:pic xmlns:pic="http://schemas.openxmlformats.org/drawingml/2006/picture">
+                  <pic:nvPicPr>
+                    <pic:cNvPr id="1" name=""/>
+                    <pic:cNvPicPr/>
+                  </pic:nvPicPr>
+                  <pic:blipFill>
+                    <a:blip r:embed="rId6"/>
+                    <a:stretch>
+                      <a:fillRect/>
+                    </a:stretch>
+                  </pic:blipFill>
+                  <pic:spPr>
+                    <a:xfrm>
+                      <a:off x="0" y="0"/>
+                      <a:ext cx="2107509" cy="1687651"/>
+                    </a:xfrm>
+                    <a:prstGeom prst="rect">
+                      <a:avLst/>
+                    </a:prstGeom>
+                  </pic:spPr>
+                </pic:pic>
+              </a:graphicData>
+            </a:graphic>
+          </wp:inline>
+        </w:drawing>
+      </w:r>
+      <w:r>
+        <w:rPr>
+          <w:noProof/>
+        </w:rPr>
+        <w:drawing>
+          <wp:inline distT="0" distB="0" distL="0" distR="0" wp14:anchorId="7667DDC7" wp14:editId="5DF25FE5">
+            <wp:extent cx="2918764" cy="1645859"/>
+            <wp:effectExtent l="0" t="0" r="0" b="0"/>
+            <wp:docPr id="2" name="Image 2"/>
+            <wp:cNvGraphicFramePr>
+              <a:graphicFrameLocks xmlns:a="http://schemas.openxmlformats.org/drawingml/2006/main" noChangeAspect="1"/>
+            </wp:cNvGraphicFramePr>
+            <a:graphic xmlns:a="http://schemas.openxmlformats.org/drawingml/2006/main">
+              <a:graphicData uri="http://schemas.openxmlformats.org/drawingml/2006/picture">
+                <pic:pic xmlns:pic="http://schemas.openxmlformats.org/drawingml/2006/picture">
+                  <pic:nvPicPr>
+                    <pic:cNvPr id="1" name=""/>
+                    <pic:cNvPicPr/>
+                  </pic:nvPicPr>
+                  <pic:blipFill>
+                    <a:blip r:embed="rId7"/>
+                    <a:stretch>
+                      <a:fillRect/>
+                    </a:stretch>
+                  </pic:blipFill>
+                  <pic:spPr>
+                    <a:xfrm>
+                      <a:off x="0" y="0"/>
+                      <a:ext cx="2954589" cy="1666060"/>
+                    </a:xfrm>
+                    <a:prstGeom prst="rect">
+                      <a:avLst/>
+                    </a:prstGeom>
+                  </pic:spPr>
+                </pic:pic>
+              </a:graphicData>
+            </a:graphic>
+          </wp:inline>
+        </w:drawing>
+      </w:r>
+      <w:r>
+        <w:br/>
+      </w:r>
+    </w:p>
+    <w:p>
+      <w:pPr>
+        <w:pStyle w:val="Paragraphedeliste"/>
+        <w:numPr>
+          <w:ilvl w:val="0"/>
+          <w:numId w:val="2"/>
+        </w:numPr>
+        <w:ind w:left="0"/>
+      </w:pPr>
+      <w:r>
+        <w:t xml:space="preserve">Dans le dossier </w:t>
+      </w:r>
+      <w:r>
+        <w:rPr>
+          <w:i/>
+          <w:iCs/>
+        </w:rPr>
+        <w:t>data-raw</w:t>
+      </w:r>
+      <w:r>
+        <w:t xml:space="preserve">, sélectionner le fichier </w:t>
+      </w:r>
+      <w:r>
+        <w:rPr>
+          <w:i/>
+          <w:iCs/>
+        </w:rPr>
+        <w:t>0 – create all.R</w:t>
+      </w:r>
+      <w:r>
+        <w:t>.</w:t>
+      </w:r>
+    </w:p>
+    <w:p>
+      <w:pPr>
+        <w:pStyle w:val="Paragraphedeliste"/>
+        <w:numPr>
+          <w:ilvl w:val="0"/>
+          <w:numId w:val="2"/>
+        </w:numPr>
+        <w:ind w:left="0"/>
+      </w:pPr>
+      <w:r>
+        <w:t>Au début</w:t>
+      </w:r>
+      <w:r>
+        <w:t xml:space="preserve"> </w:t>
+      </w:r>
+      <w:r>
+        <w:t>on demande le code d’utilisateur (généralement MSxxx) et le mot de passe.</w:t>
+      </w:r>
+      <w:r>
+        <w:br/>
+      </w:r>
+      <w:r>
+        <w:rPr>
+          <w:noProof/>
+        </w:rPr>
+        <w:drawing>
+          <wp:inline distT="0" distB="0" distL="0" distR="0" wp14:anchorId="07A5CDCA" wp14:editId="54E2678F">
+            <wp:extent cx="3891687" cy="1015712"/>
+            <wp:effectExtent l="0" t="0" r="0" b="0"/>
+            <wp:docPr id="3" name="Image 3"/>
+            <wp:cNvGraphicFramePr>
+              <a:graphicFrameLocks xmlns:a="http://schemas.openxmlformats.org/drawingml/2006/main" noChangeAspect="1"/>
+            </wp:cNvGraphicFramePr>
+            <a:graphic xmlns:a="http://schemas.openxmlformats.org/drawingml/2006/main">
+              <a:graphicData uri="http://schemas.openxmlformats.org/drawingml/2006/picture">
+                <pic:pic xmlns:pic="http://schemas.openxmlformats.org/drawingml/2006/picture">
+                  <pic:nvPicPr>
+                    <pic:cNvPr id="1" name=""/>
+                    <pic:cNvPicPr/>
+                  </pic:nvPicPr>
+                  <pic:blipFill>
+                    <a:blip r:embed="rId8"/>
+                    <a:stretch>
+                      <a:fillRect/>
+                    </a:stretch>
+                  </pic:blipFill>
+                  <pic:spPr>
+                    <a:xfrm>
+                      <a:off x="0" y="0"/>
+                      <a:ext cx="3907482" cy="1019834"/>
+                    </a:xfrm>
+                    <a:prstGeom prst="rect">
+                      <a:avLst/>
+                    </a:prstGeom>
+                  </pic:spPr>
+                </pic:pic>
+              </a:graphicData>
+            </a:graphic>
+          </wp:inline>
+        </w:drawing>
+      </w:r>
+      <w:r>
+        <w:br/>
+        <w:t>Inscrire les informations dans la boîte de message qui apparaîtra.</w:t>
+      </w:r>
+      <w:r>
+        <w:br/>
+      </w:r>
+      <w:r>
+        <w:rPr>
+          <w:noProof/>
+        </w:rPr>
+        <w:drawing>
+          <wp:inline distT="0" distB="0" distL="0" distR="0" wp14:anchorId="25AC192C" wp14:editId="10A55885">
+            <wp:extent cx="2165299" cy="855293"/>
+            <wp:effectExtent l="0" t="0" r="6985" b="2540"/>
+            <wp:docPr id="4" name="Image 4"/>
+            <wp:cNvGraphicFramePr>
+              <a:graphicFrameLocks xmlns:a="http://schemas.openxmlformats.org/drawingml/2006/main" noChangeAspect="1"/>
+            </wp:cNvGraphicFramePr>
+            <a:graphic xmlns:a="http://schemas.openxmlformats.org/drawingml/2006/main">
+              <a:graphicData uri="http://schemas.openxmlformats.org/drawingml/2006/picture">
+                <pic:pic xmlns:pic="http://schemas.openxmlformats.org/drawingml/2006/picture">
+                  <pic:nvPicPr>
+                    <pic:cNvPr id="1" name=""/>
+                    <pic:cNvPicPr/>
+                  </pic:nvPicPr>
+                  <pic:blipFill>
+                    <a:blip r:embed="rId9"/>
+                    <a:stretch>
+                      <a:fillRect/>
+                    </a:stretch>
+                  </pic:blipFill>
+                  <pic:spPr>
+                    <a:xfrm>
+                      <a:off x="0" y="0"/>
+                      <a:ext cx="2176945" cy="859893"/>
+                    </a:xfrm>
+                    <a:prstGeom prst="rect">
+                      <a:avLst/>
+                    </a:prstGeom>
+                  </pic:spPr>
+                </pic:pic>
+              </a:graphicData>
+            </a:graphic>
+          </wp:inline>
+        </w:drawing>
+      </w:r>
+      <w:r>
+        <w:br/>
+        <w:t xml:space="preserve">Les informations se retrouveront dans le l’environnement global. S’assurer que </w:t>
+      </w:r>
+      <w:r>
+        <w:t>personne ne regarde</w:t>
+      </w:r>
+      <w:r>
+        <w:t xml:space="preserve"> votre écran!</w:t>
+      </w:r>
+      <w:r>
+        <w:br/>
+      </w:r>
+      <w:r>
+        <w:rPr>
+          <w:noProof/>
+        </w:rPr>
+        <w:drawing>
+          <wp:inline distT="0" distB="0" distL="0" distR="0" wp14:anchorId="6CA009A0" wp14:editId="1878A0EF">
+            <wp:extent cx="2889504" cy="787469"/>
+            <wp:effectExtent l="0" t="0" r="6350" b="0"/>
+            <wp:docPr id="5" name="Image 5"/>
+            <wp:cNvGraphicFramePr>
+              <a:graphicFrameLocks xmlns:a="http://schemas.openxmlformats.org/drawingml/2006/main" noChangeAspect="1"/>
+            </wp:cNvGraphicFramePr>
+            <a:graphic xmlns:a="http://schemas.openxmlformats.org/drawingml/2006/main">
+              <a:graphicData uri="http://schemas.openxmlformats.org/drawingml/2006/picture">
+                <pic:pic xmlns:pic="http://schemas.openxmlformats.org/drawingml/2006/picture">
+                  <pic:nvPicPr>
+                    <pic:cNvPr id="1" name=""/>
+                    <pic:cNvPicPr/>
+                  </pic:nvPicPr>
+                  <pic:blipFill>
+                    <a:blip r:embed="rId10"/>
+                    <a:stretch>
+                      <a:fillRect/>
+                    </a:stretch>
+                  </pic:blipFill>
+                  <pic:spPr>
+                    <a:xfrm>
+                      <a:off x="0" y="0"/>
+                      <a:ext cx="2902609" cy="791041"/>
+                    </a:xfrm>
+                    <a:prstGeom prst="rect">
+                      <a:avLst/>
+                    </a:prstGeom>
+                  </pic:spPr>
+                </pic:pic>
+              </a:graphicData>
+            </a:graphic>
+          </wp:inline>
+        </w:drawing>
+      </w:r>
+    </w:p>
+    <w:p>
+      <w:pPr>
+        <w:pStyle w:val="Paragraphedeliste"/>
+        <w:numPr>
+          <w:ilvl w:val="0"/>
+          <w:numId w:val="2"/>
+        </w:numPr>
+        <w:ind w:left="0"/>
+      </w:pPr>
+      <w:r>
+        <w:lastRenderedPageBreak/>
+        <w:t xml:space="preserve">L’argument </w:t>
+      </w:r>
+      <w:r>
+        <w:rPr>
+          <w:i/>
+          <w:iCs/>
+        </w:rPr>
+        <w:t>files</w:t>
+      </w:r>
+      <w:r>
+        <w:t xml:space="preserve"> sont les bases de données à mettre à jour, plus précisément le nom du programme qui les crée. On peut mettre en commentaire (#) ceux qu’on ne veut pas actualiser. Puisque les bases de données CIM proviennent d’un fichier Excel plutôt que de Teradata, ce programme est généralement sous commentaire.</w:t>
+      </w:r>
+      <w:r>
+        <w:br/>
+      </w:r>
+      <w:r>
+        <w:rPr>
+          <w:noProof/>
+        </w:rPr>
+        <w:drawing>
+          <wp:inline distT="0" distB="0" distL="0" distR="0" wp14:anchorId="7580131B" wp14:editId="2B7C21E3">
+            <wp:extent cx="2928750" cy="1163117"/>
+            <wp:effectExtent l="0" t="0" r="5080" b="0"/>
+            <wp:docPr id="6" name="Image 6"/>
+            <wp:cNvGraphicFramePr>
+              <a:graphicFrameLocks xmlns:a="http://schemas.openxmlformats.org/drawingml/2006/main" noChangeAspect="1"/>
+            </wp:cNvGraphicFramePr>
+            <a:graphic xmlns:a="http://schemas.openxmlformats.org/drawingml/2006/main">
+              <a:graphicData uri="http://schemas.openxmlformats.org/drawingml/2006/picture">
+                <pic:pic xmlns:pic="http://schemas.openxmlformats.org/drawingml/2006/picture">
+                  <pic:nvPicPr>
+                    <pic:cNvPr id="1" name=""/>
+                    <pic:cNvPicPr/>
+                  </pic:nvPicPr>
+                  <pic:blipFill>
+                    <a:blip r:embed="rId11"/>
+                    <a:stretch>
+                      <a:fillRect/>
+                    </a:stretch>
+                  </pic:blipFill>
+                  <pic:spPr>
+                    <a:xfrm>
+                      <a:off x="0" y="0"/>
+                      <a:ext cx="2938128" cy="1166841"/>
+                    </a:xfrm>
+                    <a:prstGeom prst="rect">
+                      <a:avLst/>
+                    </a:prstGeom>
+                  </pic:spPr>
+                </pic:pic>
+              </a:graphicData>
+            </a:graphic>
+          </wp:inline>
+        </w:drawing>
+      </w:r>
+    </w:p>
+    <w:p>
+      <w:pPr>
+        <w:pStyle w:val="Paragraphedeliste"/>
+        <w:numPr>
+          <w:ilvl w:val="0"/>
+          <w:numId w:val="2"/>
+        </w:numPr>
+        <w:spacing w:after="0"/>
+        <w:ind w:left="0"/>
+      </w:pPr>
+      <w:r>
+        <w:t xml:space="preserve">La connexion SQL se fait à l’argument </w:t>
+      </w:r>
+      <w:r>
+        <w:rPr>
+          <w:i/>
+          <w:iCs/>
+        </w:rPr>
+        <w:t>conn</w:t>
+      </w:r>
+      <w:r>
+        <w:t>.</w:t>
+      </w:r>
+      <w:r>
+        <w:br/>
+      </w:r>
+      <w:r>
+        <w:rPr>
+          <w:noProof/>
+        </w:rPr>
+        <w:drawing>
+          <wp:inline distT="0" distB="0" distL="0" distR="0" wp14:anchorId="60A50A82" wp14:editId="3690FFFC">
+            <wp:extent cx="2971800" cy="266700"/>
+            <wp:effectExtent l="0" t="0" r="0" b="0"/>
+            <wp:docPr id="13" name="Image 13"/>
+            <wp:cNvGraphicFramePr>
+              <a:graphicFrameLocks xmlns:a="http://schemas.openxmlformats.org/drawingml/2006/main" noChangeAspect="1"/>
+            </wp:cNvGraphicFramePr>
+            <a:graphic xmlns:a="http://schemas.openxmlformats.org/drawingml/2006/main">
+              <a:graphicData uri="http://schemas.openxmlformats.org/drawingml/2006/picture">
+                <pic:pic xmlns:pic="http://schemas.openxmlformats.org/drawingml/2006/picture">
+                  <pic:nvPicPr>
+                    <pic:cNvPr id="1" name=""/>
+                    <pic:cNvPicPr/>
+                  </pic:nvPicPr>
+                  <pic:blipFill>
+                    <a:blip r:embed="rId12"/>
+                    <a:stretch>
+                      <a:fillRect/>
+                    </a:stretch>
+                  </pic:blipFill>
+                  <pic:spPr>
+                    <a:xfrm>
+                      <a:off x="0" y="0"/>
+                      <a:ext cx="2971800" cy="266700"/>
+                    </a:xfrm>
+                    <a:prstGeom prst="rect">
+                      <a:avLst/>
+                    </a:prstGeom>
+                  </pic:spPr>
+                </pic:pic>
+              </a:graphicData>
+            </a:graphic>
+          </wp:inline>
+        </w:drawing>
+      </w:r>
+      <w:r>
+        <w:br/>
+      </w:r>
+      <w:r>
+        <w:t xml:space="preserve">Sa valeur dans l’environnement global doit être </w:t>
+      </w:r>
+      <w:r>
+        <w:rPr>
+          <w:i/>
+          <w:iCs/>
+        </w:rPr>
+        <w:t>Formal class   Teradata</w:t>
+      </w:r>
+      <w:r>
+        <w:t>.</w:t>
+      </w:r>
+      <w:r>
+        <w:br/>
+      </w:r>
+      <w:r>
+        <w:rPr>
+          <w:noProof/>
+        </w:rPr>
+        <w:drawing>
+          <wp:inline distT="0" distB="0" distL="0" distR="0" wp14:anchorId="479C9B59" wp14:editId="2D1900D4">
+            <wp:extent cx="1982419" cy="890177"/>
+            <wp:effectExtent l="0" t="0" r="0" b="5715"/>
+            <wp:docPr id="7" name="Image 7"/>
+            <wp:cNvGraphicFramePr>
+              <a:graphicFrameLocks xmlns:a="http://schemas.openxmlformats.org/drawingml/2006/main" noChangeAspect="1"/>
+            </wp:cNvGraphicFramePr>
+            <a:graphic xmlns:a="http://schemas.openxmlformats.org/drawingml/2006/main">
+              <a:graphicData uri="http://schemas.openxmlformats.org/drawingml/2006/picture">
+                <pic:pic xmlns:pic="http://schemas.openxmlformats.org/drawingml/2006/picture">
+                  <pic:nvPicPr>
+                    <pic:cNvPr id="1" name=""/>
+                    <pic:cNvPicPr/>
+                  </pic:nvPicPr>
+                  <pic:blipFill>
+                    <a:blip r:embed="rId13"/>
+                    <a:stretch>
+                      <a:fillRect/>
+                    </a:stretch>
+                  </pic:blipFill>
+                  <pic:spPr>
+                    <a:xfrm>
+                      <a:off x="0" y="0"/>
+                      <a:ext cx="1995707" cy="896144"/>
+                    </a:xfrm>
+                    <a:prstGeom prst="rect">
+                      <a:avLst/>
+                    </a:prstGeom>
+                  </pic:spPr>
+                </pic:pic>
+              </a:graphicData>
+            </a:graphic>
+          </wp:inline>
+        </w:drawing>
+      </w:r>
+      <w:r>
+        <w:br/>
+        <w:t xml:space="preserve">Si le code d’utilisateur ou le mot de passe n’ont pas les bonnes valeurs, la connexion sera </w:t>
+      </w:r>
+      <w:r>
+        <w:rPr>
+          <w:i/>
+          <w:iCs/>
+        </w:rPr>
+        <w:t>NULL</w:t>
+      </w:r>
+      <w:r>
+        <w:t xml:space="preserve"> et la mise à jour ne s’effectuera pas.</w:t>
+      </w:r>
+      <w:r>
+        <w:br/>
+      </w:r>
+      <w:r>
+        <w:rPr>
+          <w:noProof/>
+        </w:rPr>
+        <w:drawing>
+          <wp:inline distT="0" distB="0" distL="0" distR="0" wp14:anchorId="49EF356F" wp14:editId="5D324238">
+            <wp:extent cx="3255264" cy="726621"/>
+            <wp:effectExtent l="0" t="0" r="2540" b="0"/>
+            <wp:docPr id="8" name="Image 8"/>
+            <wp:cNvGraphicFramePr>
+              <a:graphicFrameLocks xmlns:a="http://schemas.openxmlformats.org/drawingml/2006/main" noChangeAspect="1"/>
+            </wp:cNvGraphicFramePr>
+            <a:graphic xmlns:a="http://schemas.openxmlformats.org/drawingml/2006/main">
+              <a:graphicData uri="http://schemas.openxmlformats.org/drawingml/2006/picture">
+                <pic:pic xmlns:pic="http://schemas.openxmlformats.org/drawingml/2006/picture">
+                  <pic:nvPicPr>
+                    <pic:cNvPr id="1" name=""/>
+                    <pic:cNvPicPr/>
+                  </pic:nvPicPr>
+                  <pic:blipFill>
+                    <a:blip r:embed="rId14"/>
+                    <a:stretch>
+                      <a:fillRect/>
+                    </a:stretch>
+                  </pic:blipFill>
+                  <pic:spPr>
+                    <a:xfrm>
+                      <a:off x="0" y="0"/>
+                      <a:ext cx="3268205" cy="729510"/>
+                    </a:xfrm>
+                    <a:prstGeom prst="rect">
+                      <a:avLst/>
+                    </a:prstGeom>
+                  </pic:spPr>
+                </pic:pic>
+              </a:graphicData>
+            </a:graphic>
+          </wp:inline>
+        </w:drawing>
+      </w:r>
+      <w:r>
+        <w:br/>
+        <w:t xml:space="preserve">Si le mot de passe doit être modifié, </w:t>
+      </w:r>
+      <w:r>
+        <w:rPr>
+          <w:i/>
+          <w:iCs/>
+        </w:rPr>
+        <w:t>conn</w:t>
+      </w:r>
+      <w:r>
+        <w:t xml:space="preserve"> sera également à </w:t>
+      </w:r>
+      <w:r>
+        <w:rPr>
+          <w:i/>
+          <w:iCs/>
+        </w:rPr>
+        <w:t>NULL</w:t>
+      </w:r>
+      <w:r>
+        <w:t xml:space="preserve">. On doit aller mettre à jour ses informations dans </w:t>
+      </w:r>
+      <w:r>
+        <w:rPr>
+          <w:b/>
+          <w:bCs/>
+        </w:rPr>
+        <w:t>Teradata Studio</w:t>
+      </w:r>
+      <w:r>
+        <w:t>.</w:t>
+      </w:r>
+    </w:p>
+    <w:p>
+      <w:pPr>
+        <w:pStyle w:val="Paragraphedeliste"/>
+        <w:numPr>
+          <w:ilvl w:val="0"/>
+          <w:numId w:val="2"/>
+        </w:numPr>
+        <w:spacing w:after="0"/>
+        <w:ind w:left="0"/>
+      </w:pPr>
+      <w:r>
+        <w:t>Exécuter le reste du code pour effectuer la mise à jour des tables.</w:t>
+      </w:r>
+      <w:r>
+        <w:br/>
+      </w:r>
+      <w:r>
+        <w:rPr>
+          <w:noProof/>
+        </w:rPr>
+        <w:drawing>
+          <wp:inline distT="0" distB="0" distL="0" distR="0" wp14:anchorId="710CDBD8" wp14:editId="4D110396">
+            <wp:extent cx="2301019" cy="965606"/>
+            <wp:effectExtent l="0" t="0" r="4445" b="6350"/>
+            <wp:docPr id="14" name="Image 14"/>
+            <wp:cNvGraphicFramePr>
+              <a:graphicFrameLocks xmlns:a="http://schemas.openxmlformats.org/drawingml/2006/main" noChangeAspect="1"/>
+            </wp:cNvGraphicFramePr>
+            <a:graphic xmlns:a="http://schemas.openxmlformats.org/drawingml/2006/main">
+              <a:graphicData uri="http://schemas.openxmlformats.org/drawingml/2006/picture">
+                <pic:pic xmlns:pic="http://schemas.openxmlformats.org/drawingml/2006/picture">
+                  <pic:nvPicPr>
+                    <pic:cNvPr id="1" name=""/>
+                    <pic:cNvPicPr/>
+                  </pic:nvPicPr>
+                  <pic:blipFill>
+                    <a:blip r:embed="rId15"/>
+                    <a:stretch>
+                      <a:fillRect/>
+                    </a:stretch>
+                  </pic:blipFill>
+                  <pic:spPr>
+                    <a:xfrm>
+                      <a:off x="0" y="0"/>
+                      <a:ext cx="2308080" cy="968569"/>
+                    </a:xfrm>
+                    <a:prstGeom prst="rect">
+                      <a:avLst/>
+                    </a:prstGeom>
+                  </pic:spPr>
+                </pic:pic>
+              </a:graphicData>
+            </a:graphic>
+          </wp:inline>
+        </w:drawing>
+      </w:r>
+      <w:r>
+        <w:br/>
+      </w:r>
+      <w:r>
+        <w:t xml:space="preserve">La console indiquera où l’actualisation est rendu, quel programme, et à la fin le </w:t>
+      </w:r>
+      <w:r>
+        <w:lastRenderedPageBreak/>
+        <w:t>temps nécessaire.</w:t>
+      </w:r>
+      <w:r>
+        <w:br/>
+      </w:r>
+      <w:r>
+        <w:rPr>
+          <w:noProof/>
+        </w:rPr>
+        <w:drawing>
+          <wp:inline distT="0" distB="0" distL="0" distR="0" wp14:anchorId="7E5842D1" wp14:editId="1B083DBF">
+            <wp:extent cx="2621449" cy="2326233"/>
+            <wp:effectExtent l="0" t="0" r="7620" b="0"/>
+            <wp:docPr id="10" name="Image 10"/>
+            <wp:cNvGraphicFramePr>
+              <a:graphicFrameLocks xmlns:a="http://schemas.openxmlformats.org/drawingml/2006/main" noChangeAspect="1"/>
+            </wp:cNvGraphicFramePr>
+            <a:graphic xmlns:a="http://schemas.openxmlformats.org/drawingml/2006/main">
+              <a:graphicData uri="http://schemas.openxmlformats.org/drawingml/2006/picture">
+                <pic:pic xmlns:pic="http://schemas.openxmlformats.org/drawingml/2006/picture">
+                  <pic:nvPicPr>
+                    <pic:cNvPr id="1" name=""/>
+                    <pic:cNvPicPr/>
+                  </pic:nvPicPr>
+                  <pic:blipFill>
+                    <a:blip r:embed="rId16"/>
+                    <a:stretch>
+                      <a:fillRect/>
+                    </a:stretch>
+                  </pic:blipFill>
+                  <pic:spPr>
+                    <a:xfrm>
+                      <a:off x="0" y="0"/>
+                      <a:ext cx="2624410" cy="2328860"/>
+                    </a:xfrm>
+                    <a:prstGeom prst="rect">
+                      <a:avLst/>
+                    </a:prstGeom>
+                  </pic:spPr>
+                </pic:pic>
+              </a:graphicData>
+            </a:graphic>
+          </wp:inline>
+        </w:drawing>
+      </w:r>
+    </w:p>
+    <w:p>
+      <w:pPr>
+        <w:pStyle w:val="Paragraphedeliste"/>
+        <w:numPr>
+          <w:ilvl w:val="0"/>
+          <w:numId w:val="2"/>
+        </w:numPr>
+        <w:spacing w:after="0"/>
+        <w:ind w:left="0"/>
+      </w:pPr>
+      <w:r>
+        <w:t>Ouvrir le fichier DESCRIPTION</w:t>
+      </w:r>
+      <w:r>
+        <w:br/>
+      </w:r>
+      <w:r>
+        <w:rPr>
+          <w:noProof/>
+        </w:rPr>
+        <w:drawing>
+          <wp:inline distT="0" distB="0" distL="0" distR="0" wp14:anchorId="4FE89ADB" wp14:editId="16D2E98B">
+            <wp:extent cx="3174797" cy="2390284"/>
+            <wp:effectExtent l="0" t="0" r="6985" b="0"/>
+            <wp:docPr id="15" name="Image 15"/>
+            <wp:cNvGraphicFramePr>
+              <a:graphicFrameLocks xmlns:a="http://schemas.openxmlformats.org/drawingml/2006/main" noChangeAspect="1"/>
+            </wp:cNvGraphicFramePr>
+            <a:graphic xmlns:a="http://schemas.openxmlformats.org/drawingml/2006/main">
+              <a:graphicData uri="http://schemas.openxmlformats.org/drawingml/2006/picture">
+                <pic:pic xmlns:pic="http://schemas.openxmlformats.org/drawingml/2006/picture">
+                  <pic:nvPicPr>
+                    <pic:cNvPr id="1" name=""/>
+                    <pic:cNvPicPr/>
+                  </pic:nvPicPr>
+                  <pic:blipFill>
+                    <a:blip r:embed="rId17"/>
+                    <a:stretch>
+                      <a:fillRect/>
+                    </a:stretch>
+                  </pic:blipFill>
+                  <pic:spPr>
+                    <a:xfrm>
+                      <a:off x="0" y="0"/>
+                      <a:ext cx="3186474" cy="2399075"/>
+                    </a:xfrm>
+                    <a:prstGeom prst="rect">
+                      <a:avLst/>
+                    </a:prstGeom>
+                  </pic:spPr>
+                </pic:pic>
+              </a:graphicData>
+            </a:graphic>
+          </wp:inline>
+        </w:drawing>
+      </w:r>
+      <w:r>
+        <w:br/>
+        <w:t>Modifier la version pour indiquer le jour où la mise à jour s’est faite.</w:t>
+      </w:r>
+      <w:r>
+        <w:br/>
+      </w:r>
+      <w:r>
+        <w:rPr>
+          <w:noProof/>
+        </w:rPr>
+        <w:drawing>
+          <wp:inline distT="0" distB="0" distL="0" distR="0" wp14:anchorId="78DE78E1" wp14:editId="0040B48C">
+            <wp:extent cx="4081882" cy="663778"/>
+            <wp:effectExtent l="0" t="0" r="0" b="3175"/>
+            <wp:docPr id="16" name="Image 16"/>
+            <wp:cNvGraphicFramePr>
+              <a:graphicFrameLocks xmlns:a="http://schemas.openxmlformats.org/drawingml/2006/main" noChangeAspect="1"/>
+            </wp:cNvGraphicFramePr>
+            <a:graphic xmlns:a="http://schemas.openxmlformats.org/drawingml/2006/main">
+              <a:graphicData uri="http://schemas.openxmlformats.org/drawingml/2006/picture">
+                <pic:pic xmlns:pic="http://schemas.openxmlformats.org/drawingml/2006/picture">
+                  <pic:nvPicPr>
+                    <pic:cNvPr id="1" name=""/>
+                    <pic:cNvPicPr/>
+                  </pic:nvPicPr>
+                  <pic:blipFill>
+                    <a:blip r:embed="rId18"/>
+                    <a:stretch>
+                      <a:fillRect/>
+                    </a:stretch>
+                  </pic:blipFill>
+                  <pic:spPr>
+                    <a:xfrm>
+                      <a:off x="0" y="0"/>
+                      <a:ext cx="4115315" cy="669215"/>
+                    </a:xfrm>
+                    <a:prstGeom prst="rect">
+                      <a:avLst/>
+                    </a:prstGeom>
+                  </pic:spPr>
+                </pic:pic>
+              </a:graphicData>
+            </a:graphic>
+          </wp:inline>
+        </w:drawing>
+      </w:r>
+    </w:p>
+    <w:p>
+      <w:pPr>
+        <w:pStyle w:val="Paragraphedeliste"/>
+        <w:numPr>
+          <w:ilvl w:val="0"/>
+          <w:numId w:val="2"/>
+        </w:numPr>
+        <w:spacing w:after="0"/>
+        <w:ind w:left="0"/>
+      </w:pPr>
+      <w:r>
+        <w:t xml:space="preserve">À partir de l’onglet </w:t>
+      </w:r>
+      <w:r>
+        <w:rPr>
+          <w:i/>
+          <w:iCs/>
+        </w:rPr>
+        <w:t>Build</w:t>
+      </w:r>
+      <w:r>
+        <w:t>, cliquer sur Document.</w:t>
+      </w:r>
+      <w:r>
+        <w:br/>
+      </w:r>
+      <w:r>
+        <w:rPr>
+          <w:noProof/>
+        </w:rPr>
+        <w:drawing>
+          <wp:inline distT="0" distB="0" distL="0" distR="0" wp14:anchorId="310AE9FF" wp14:editId="3D9263F0">
+            <wp:extent cx="1784910" cy="1185063"/>
+            <wp:effectExtent l="0" t="0" r="6350" b="0"/>
+            <wp:docPr id="18" name="Image 18"/>
+            <wp:cNvGraphicFramePr>
+              <a:graphicFrameLocks xmlns:a="http://schemas.openxmlformats.org/drawingml/2006/main" noChangeAspect="1"/>
+            </wp:cNvGraphicFramePr>
+            <a:graphic xmlns:a="http://schemas.openxmlformats.org/drawingml/2006/main">
+              <a:graphicData uri="http://schemas.openxmlformats.org/drawingml/2006/picture">
+                <pic:pic xmlns:pic="http://schemas.openxmlformats.org/drawingml/2006/picture">
+                  <pic:nvPicPr>
+                    <pic:cNvPr id="1" name=""/>
+                    <pic:cNvPicPr/>
+                  </pic:nvPicPr>
+                  <pic:blipFill>
+                    <a:blip r:embed="rId19"/>
+                    <a:stretch>
+                      <a:fillRect/>
+                    </a:stretch>
+                  </pic:blipFill>
+                  <pic:spPr>
+                    <a:xfrm>
+                      <a:off x="0" y="0"/>
+                      <a:ext cx="1804130" cy="1197824"/>
+                    </a:xfrm>
+                    <a:prstGeom prst="rect">
+                      <a:avLst/>
+                    </a:prstGeom>
+                  </pic:spPr>
+                </pic:pic>
+              </a:graphicData>
+            </a:graphic>
+          </wp:inline>
+        </w:drawing>
+      </w:r>
+      <w:r>
+        <w:br/>
+      </w:r>
+      <w:r>
+        <w:rPr>
+          <w:noProof/>
+        </w:rPr>
+        <w:drawing>
+          <wp:inline distT="0" distB="0" distL="0" distR="0" wp14:anchorId="09C79D49" wp14:editId="18128FCB">
+            <wp:extent cx="2850343" cy="672998"/>
+            <wp:effectExtent l="0" t="0" r="7620" b="0"/>
+            <wp:docPr id="19" name="Image 19"/>
+            <wp:cNvGraphicFramePr>
+              <a:graphicFrameLocks xmlns:a="http://schemas.openxmlformats.org/drawingml/2006/main" noChangeAspect="1"/>
+            </wp:cNvGraphicFramePr>
+            <a:graphic xmlns:a="http://schemas.openxmlformats.org/drawingml/2006/main">
+              <a:graphicData uri="http://schemas.openxmlformats.org/drawingml/2006/picture">
+                <pic:pic xmlns:pic="http://schemas.openxmlformats.org/drawingml/2006/picture">
+                  <pic:nvPicPr>
+                    <pic:cNvPr id="1" name=""/>
+                    <pic:cNvPicPr/>
+                  </pic:nvPicPr>
+                  <pic:blipFill>
+                    <a:blip r:embed="rId20"/>
+                    <a:stretch>
+                      <a:fillRect/>
+                    </a:stretch>
+                  </pic:blipFill>
+                  <pic:spPr>
+                    <a:xfrm>
+                      <a:off x="0" y="0"/>
+                      <a:ext cx="2888232" cy="681944"/>
+                    </a:xfrm>
+                    <a:prstGeom prst="rect">
+                      <a:avLst/>
+                    </a:prstGeom>
+                  </pic:spPr>
+                </pic:pic>
+              </a:graphicData>
+            </a:graphic>
+          </wp:inline>
+        </w:drawing>
+      </w:r>
+    </w:p>
+    <w:p>
+      <w:pPr>
+        <w:pStyle w:val="Paragraphedeliste"/>
+        <w:numPr>
+          <w:ilvl w:val="0"/>
+          <w:numId w:val="2"/>
+        </w:numPr>
+        <w:spacing w:after="0"/>
+        <w:ind w:left="0"/>
+      </w:pPr>
+      <w:r>
+        <w:lastRenderedPageBreak/>
+        <w:t>Installer la dernière version</w:t>
+      </w:r>
+      <w:r>
+        <w:br/>
+      </w:r>
+      <w:r>
+        <w:rPr>
+          <w:noProof/>
+        </w:rPr>
+        <w:drawing>
+          <wp:inline distT="0" distB="0" distL="0" distR="0" wp14:anchorId="16802A97" wp14:editId="10B8D568">
+            <wp:extent cx="3694176" cy="2210520"/>
+            <wp:effectExtent l="0" t="0" r="1905" b="0"/>
+            <wp:docPr id="20" name="Image 20"/>
+            <wp:cNvGraphicFramePr>
+              <a:graphicFrameLocks xmlns:a="http://schemas.openxmlformats.org/drawingml/2006/main" noChangeAspect="1"/>
+            </wp:cNvGraphicFramePr>
+            <a:graphic xmlns:a="http://schemas.openxmlformats.org/drawingml/2006/main">
+              <a:graphicData uri="http://schemas.openxmlformats.org/drawingml/2006/picture">
+                <pic:pic xmlns:pic="http://schemas.openxmlformats.org/drawingml/2006/picture">
+                  <pic:nvPicPr>
+                    <pic:cNvPr id="1" name=""/>
+                    <pic:cNvPicPr/>
+                  </pic:nvPicPr>
+                  <pic:blipFill>
+                    <a:blip r:embed="rId21"/>
+                    <a:stretch>
+                      <a:fillRect/>
+                    </a:stretch>
+                  </pic:blipFill>
+                  <pic:spPr>
+                    <a:xfrm>
+                      <a:off x="0" y="0"/>
+                      <a:ext cx="3698707" cy="2213232"/>
+                    </a:xfrm>
+                    <a:prstGeom prst="rect">
+                      <a:avLst/>
+                    </a:prstGeom>
+                  </pic:spPr>
+                </pic:pic>
+              </a:graphicData>
+            </a:graphic>
+          </wp:inline>
+        </w:drawing>
+      </w:r>
+    </w:p>
+    <w:p>
+      <w:pPr>
+        <w:pStyle w:val="Paragraphedeliste"/>
+        <w:numPr>
+          <w:ilvl w:val="0"/>
+          <w:numId w:val="2"/>
+        </w:numPr>
+        <w:spacing w:after="0"/>
+        <w:ind w:left="0"/>
+      </w:pPr>
+      <w:r>
+        <w:t xml:space="preserve">Démarrer le domaine de valeurs </w:t>
+      </w:r>
+      <w:r>
+        <w:t>(</w:t>
+      </w:r>
+      <w:r>
+        <w:rPr>
+          <w:i/>
+          <w:iCs/>
+        </w:rPr>
+        <w:t>Addins</w:t>
+      </w:r>
+      <w:r>
+        <w:t xml:space="preserve">) </w:t>
+      </w:r>
+      <w:r>
+        <w:t>et vérifier si tout fonctionne et si la date concorde.</w:t>
+      </w:r>
+      <w:r>
+        <w:br/>
+      </w:r>
+      <w:r>
+        <w:rPr>
+          <w:noProof/>
+        </w:rPr>
+        <w:drawing>
+          <wp:inline distT="0" distB="0" distL="0" distR="0" wp14:anchorId="42DD0001" wp14:editId="279F2E13">
+            <wp:extent cx="3811219" cy="943541"/>
+            <wp:effectExtent l="0" t="0" r="0" b="9525"/>
+            <wp:docPr id="22" name="Image 22"/>
+            <wp:cNvGraphicFramePr>
+              <a:graphicFrameLocks xmlns:a="http://schemas.openxmlformats.org/drawingml/2006/main" noChangeAspect="1"/>
+            </wp:cNvGraphicFramePr>
+            <a:graphic xmlns:a="http://schemas.openxmlformats.org/drawingml/2006/main">
+              <a:graphicData uri="http://schemas.openxmlformats.org/drawingml/2006/picture">
+                <pic:pic xmlns:pic="http://schemas.openxmlformats.org/drawingml/2006/picture">
+                  <pic:nvPicPr>
+                    <pic:cNvPr id="1" name=""/>
+                    <pic:cNvPicPr/>
+                  </pic:nvPicPr>
+                  <pic:blipFill>
+                    <a:blip r:embed="rId22"/>
+                    <a:stretch>
+                      <a:fillRect/>
+                    </a:stretch>
+                  </pic:blipFill>
+                  <pic:spPr>
+                    <a:xfrm>
+                      <a:off x="0" y="0"/>
+                      <a:ext cx="3820794" cy="945911"/>
+                    </a:xfrm>
+                    <a:prstGeom prst="rect">
+                      <a:avLst/>
+                    </a:prstGeom>
+                  </pic:spPr>
+                </pic:pic>
+              </a:graphicData>
+            </a:graphic>
+          </wp:inline>
+        </w:drawing>
+      </w:r>
+      <w:r>
+        <w:br/>
+      </w:r>
+      <w:r>
+        <w:rPr>
+          <w:noProof/>
+        </w:rPr>
+        <w:drawing>
+          <wp:inline distT="0" distB="0" distL="0" distR="0" wp14:anchorId="7ADD62A7" wp14:editId="2E578618">
+            <wp:extent cx="4930445" cy="1564732"/>
+            <wp:effectExtent l="0" t="0" r="3810" b="0"/>
+            <wp:docPr id="23" name="Image 23"/>
+            <wp:cNvGraphicFramePr>
+              <a:graphicFrameLocks xmlns:a="http://schemas.openxmlformats.org/drawingml/2006/main" noChangeAspect="1"/>
+            </wp:cNvGraphicFramePr>
+            <a:graphic xmlns:a="http://schemas.openxmlformats.org/drawingml/2006/main">
+              <a:graphicData uri="http://schemas.openxmlformats.org/drawingml/2006/picture">
+                <pic:pic xmlns:pic="http://schemas.openxmlformats.org/drawingml/2006/picture">
+                  <pic:nvPicPr>
+                    <pic:cNvPr id="1" name=""/>
+                    <pic:cNvPicPr/>
+                  </pic:nvPicPr>
+                  <pic:blipFill>
+                    <a:blip r:embed="rId23"/>
+                    <a:stretch>
+                      <a:fillRect/>
+                    </a:stretch>
+                  </pic:blipFill>
+                  <pic:spPr>
+                    <a:xfrm>
+                      <a:off x="0" y="0"/>
+                      <a:ext cx="4936632" cy="1566696"/>
+                    </a:xfrm>
+                    <a:prstGeom prst="rect">
+                      <a:avLst/>
+                    </a:prstGeom>
+                  </pic:spPr>
+                </pic:pic>
+              </a:graphicData>
+            </a:graphic>
+          </wp:inline>
+        </w:drawing>
+      </w:r>
+    </w:p>
+    <w:p>
+      <w:pPr>
+        <w:pStyle w:val="Paragraphedeliste"/>
+        <w:numPr>
+          <w:ilvl w:val="0"/>
+          <w:numId w:val="2"/>
+        </w:numPr>
+        <w:spacing w:after="0"/>
+        <w:ind w:left="0"/>
+      </w:pPr>
+      <w:r>
+        <w:t>Fermer RStudio</w:t>
+      </w:r>
+    </w:p>
+    <w:p>
+      <w:r>
+        <w:br w:type="page"/>
+      </w:r>
+    </w:p>
+    <w:p>
+      <w:pPr>
+        <w:pStyle w:val="Paragraphedeliste"/>
+        <w:numPr>
+          <w:ilvl w:val="0"/>
+          <w:numId w:val="2"/>
+        </w:numPr>
+        <w:spacing w:after="0"/>
+        <w:ind w:left="0"/>
+      </w:pPr>
+      <w:r>
+        <w:lastRenderedPageBreak/>
+        <w:t>Copier DER.inesss DEV du poste RAMQ vers le poste INESSS</w:t>
+      </w:r>
+      <w:r>
+        <w:br/>
+      </w:r>
+      <w:r>
+        <w:t>J:\GRP\A\5\A\Commun\0 Outils\Librairies R</w:t>
+      </w:r>
+      <w:r>
+        <w:t>\DER.inesss DEV</w:t>
+      </w:r>
+    </w:p>
+    <w:p>
+      <w:pPr>
+        <w:pStyle w:val="Paragraphedeliste"/>
+        <w:numPr>
+          <w:ilvl w:val="1"/>
+          <w:numId w:val="2"/>
+        </w:numPr>
+        <w:spacing w:after="0"/>
+        <w:ind w:left="426"/>
+      </w:pPr>
+      <w:r>
+        <w:t>O</w:t>
+      </w:r>
+      <w:r>
+        <w:t>ptimal : copier uniquement les fichiers ou les dossiers qui ont eu des modifications.</w:t>
+      </w:r>
+    </w:p>
+    <w:p>
+      <w:pPr>
+        <w:pStyle w:val="Paragraphedeliste"/>
+        <w:numPr>
+          <w:ilvl w:val="1"/>
+          <w:numId w:val="2"/>
+        </w:numPr>
+        <w:spacing w:after="0"/>
+        <w:ind w:left="426"/>
+      </w:pPr>
+      <w:r>
+        <w:t xml:space="preserve">Méthode sans risque : copier tous les dossiers et les fichiers </w:t>
+      </w:r>
+      <w:r>
+        <w:rPr>
+          <w:b/>
+          <w:bCs/>
+        </w:rPr>
+        <w:t xml:space="preserve">sauf </w:t>
+      </w:r>
+      <w:r>
+        <w:rPr>
+          <w:b/>
+          <w:bCs/>
+          <w:i/>
+          <w:iCs/>
+        </w:rPr>
+        <w:t>.git</w:t>
+      </w:r>
+      <w:r>
+        <w:rPr>
+          <w:b/>
+          <w:bCs/>
+        </w:rPr>
+        <w:t xml:space="preserve"> et </w:t>
+      </w:r>
+      <w:r>
+        <w:rPr>
+          <w:b/>
+          <w:bCs/>
+          <w:i/>
+          <w:iCs/>
+        </w:rPr>
+        <w:t>.Rproj.user</w:t>
+      </w:r>
+      <w:r>
+        <w:t>.</w:t>
+      </w:r>
+      <w:r>
+        <w:br/>
+      </w:r>
+      <w:r>
+        <w:rPr>
+          <w:noProof/>
+        </w:rPr>
+        <w:drawing>
+          <wp:inline distT="0" distB="0" distL="0" distR="0" wp14:anchorId="5D6DFC48" wp14:editId="1BF97CB2">
+            <wp:extent cx="1272844" cy="2828542"/>
+            <wp:effectExtent l="0" t="0" r="3810" b="0"/>
+            <wp:docPr id="24" name="Image 24"/>
+            <wp:cNvGraphicFramePr>
+              <a:graphicFrameLocks xmlns:a="http://schemas.openxmlformats.org/drawingml/2006/main" noChangeAspect="1"/>
+            </wp:cNvGraphicFramePr>
+            <a:graphic xmlns:a="http://schemas.openxmlformats.org/drawingml/2006/main">
+              <a:graphicData uri="http://schemas.openxmlformats.org/drawingml/2006/picture">
+                <pic:pic xmlns:pic="http://schemas.openxmlformats.org/drawingml/2006/picture">
+                  <pic:nvPicPr>
+                    <pic:cNvPr id="1" name=""/>
+                    <pic:cNvPicPr/>
+                  </pic:nvPicPr>
+                  <pic:blipFill>
+                    <a:blip r:embed="rId24"/>
+                    <a:stretch>
+                      <a:fillRect/>
+                    </a:stretch>
+                  </pic:blipFill>
+                  <pic:spPr>
+                    <a:xfrm>
+                      <a:off x="0" y="0"/>
+                      <a:ext cx="1276318" cy="2836262"/>
+                    </a:xfrm>
+                    <a:prstGeom prst="rect">
+                      <a:avLst/>
+                    </a:prstGeom>
+                  </pic:spPr>
+                </pic:pic>
+              </a:graphicData>
+            </a:graphic>
+          </wp:inline>
+        </w:drawing>
+      </w:r>
+    </w:p>
+    <w:p>
+      <w:pPr>
+        <w:pStyle w:val="Paragraphedeliste"/>
+        <w:numPr>
+          <w:ilvl w:val="0"/>
+          <w:numId w:val="2"/>
+        </w:numPr>
+        <w:spacing w:after="0"/>
+        <w:ind w:left="0"/>
+      </w:pPr>
+      <w:r>
+        <w:t>Sur le poste de l’INESSS</w:t>
+      </w:r>
+      <w:r>
+        <w:t>, répéter l’ouverture de RStudio, documentation et installation :</w:t>
+      </w:r>
+    </w:p>
+    <w:p>
+      <w:pPr>
+        <w:pStyle w:val="Paragraphedeliste"/>
+        <w:numPr>
+          <w:ilvl w:val="1"/>
+          <w:numId w:val="2"/>
+        </w:numPr>
+        <w:spacing w:after="0"/>
+        <w:ind w:left="426"/>
+      </w:pPr>
+      <w:r>
+        <w:t>Ouvrir DER.inesss.Rproj</w:t>
+      </w:r>
+    </w:p>
+    <w:p>
+      <w:pPr>
+        <w:pStyle w:val="Paragraphedeliste"/>
+        <w:numPr>
+          <w:ilvl w:val="1"/>
+          <w:numId w:val="2"/>
+        </w:numPr>
+        <w:spacing w:after="0"/>
+        <w:ind w:left="426"/>
+      </w:pPr>
+      <w:r>
+        <w:t xml:space="preserve">Onglet </w:t>
+      </w:r>
+      <w:r>
+        <w:rPr>
+          <w:i/>
+          <w:iCs/>
+        </w:rPr>
+        <w:t>Build</w:t>
+      </w:r>
+      <w:r>
+        <w:t>,</w:t>
+      </w:r>
+      <w:r>
+        <w:t xml:space="preserve"> cliquer sur </w:t>
+      </w:r>
+      <w:r>
+        <w:rPr>
+          <w:i/>
+          <w:iCs/>
+        </w:rPr>
+        <w:t>More</w:t>
+      </w:r>
+      <w:r>
+        <w:rPr>
+          <w:i/>
+          <w:iCs/>
+        </w:rPr>
+        <w:t xml:space="preserve">, </w:t>
+      </w:r>
+      <w:r>
+        <w:t>puis sur</w:t>
+      </w:r>
+      <w:r>
+        <w:t xml:space="preserve"> </w:t>
+      </w:r>
+      <w:r>
+        <w:rPr>
+          <w:i/>
+          <w:iCs/>
+        </w:rPr>
+        <w:t>Document</w:t>
+      </w:r>
+      <w:r>
+        <w:t>.</w:t>
+      </w:r>
+    </w:p>
+    <w:p>
+      <w:pPr>
+        <w:pStyle w:val="Paragraphedeliste"/>
+        <w:numPr>
+          <w:ilvl w:val="1"/>
+          <w:numId w:val="2"/>
+        </w:numPr>
+        <w:spacing w:after="0"/>
+        <w:ind w:left="426"/>
+      </w:pPr>
+    </w:p>
+    <w:p>
+      <w:pPr>
+        <w:spacing w:after="0"/>
+      </w:pPr>
+      <w:r>
+        <w:br w:type="page"/>
+      </w:r>
+    </w:p>
+    <w:p>
+      <w:pPr>
+        <w:pStyle w:val="Titre2"/>
+      </w:pPr>
+      <w:r>
+        <w:lastRenderedPageBreak/>
+        <w:t>Particularité</w:t>
+      </w:r>
+      <w:r>
+        <w:t xml:space="preserve"> lorsque le </w:t>
+      </w:r>
+      <w:r>
+        <w:rPr>
+          <w:i/>
+          <w:iCs/>
+        </w:rPr>
+        <w:t>SPOOL</w:t>
+      </w:r>
+      <w:r>
+        <w:t xml:space="preserve"> est insuffisant</w:t>
+      </w:r>
+    </w:p>
+    <w:p>
+      <w:pPr>
+        <w:spacing w:after="0"/>
+      </w:pPr>
+      <w:r>
+        <w:t xml:space="preserve">Il arrive parfois que les bases de données sont tellement grandes que Teradata SQL n’est pas en mesure d’extraire le code en une exécution (quantité de </w:t>
+      </w:r>
+      <w:r>
+        <w:rPr>
+          <w:i/>
+          <w:iCs/>
+        </w:rPr>
+        <w:t>SPOOL</w:t>
+      </w:r>
+      <w:r>
+        <w:t xml:space="preserve"> insuffisante). Un moyen de contré cela est d’y aller par période.</w:t>
+      </w:r>
+    </w:p>
+    <w:p>
+      <w:pPr>
+        <w:spacing w:after="0"/>
+        <w:jc w:val="both"/>
+      </w:pPr>
+      <w:r>
+        <w:t xml:space="preserve">Puisque le </w:t>
+      </w:r>
+      <w:r>
+        <w:rPr>
+          <w:i/>
+          <w:iCs/>
+        </w:rPr>
+        <w:t>SPOOL</w:t>
+      </w:r>
+      <w:r>
+        <w:t xml:space="preserve"> est différent d’un poste à l’autre (les gens du BDCA ont généralement plus de capacité que les autres équipes), il faut tester les périodes et voir si Teradata Studio est en mesure d’exécuter le code.</w:t>
+      </w:r>
+      <w:r>
+        <w:t xml:space="preserve"> Prenons par exemple </w:t>
+      </w:r>
+      <w:r>
+        <w:t xml:space="preserve">V_DEM_PAIMT_MED_CM </w:t>
+      </w:r>
+      <w:r>
+        <w:t xml:space="preserve">qui </w:t>
+      </w:r>
+      <w:r>
+        <w:t>commence en 1996. Aprè</w:t>
+      </w:r>
+      <w:r>
+        <w:t xml:space="preserve">s quelques tests, je me suis rendu compte que je pouvais avoir au maximum deux ans. Cependant, à partir des années 2000 je ne pouvais plus le faire, j’ai donc diminué à une année. Même chose pour 2008, une année complète c’était trop alors j’ai essayé six mois. J’ai donc construit un vecteur de dates qui </w:t>
+      </w:r>
+      <w:r>
+        <w:t>faisait deux ans de 1996 à 2000, une année de 2000 à 2008 et six mois de 2008 à aujourd’hui. Si en 2025 je me retrouvais avec un problème de capacité, je diminuerais</w:t>
+      </w:r>
+      <w:r>
+        <w:t xml:space="preserve"> la période de </w:t>
+      </w:r>
+      <w:r>
+        <w:t>six mois à trois mois.</w:t>
+      </w:r>
+    </w:p>
+    <w:p>
+      <w:pPr>
+        <w:spacing w:after="0"/>
+        <w:jc w:val="both"/>
+      </w:pPr>
+      <w:r>
+        <w:rPr>
+          <w:noProof/>
+        </w:rPr>
+        <w:drawing>
+          <wp:inline distT="0" distB="0" distL="0" distR="0" wp14:anchorId="43B64CAD" wp14:editId="43E14410">
+            <wp:extent cx="5486400" cy="1670050"/>
+            <wp:effectExtent l="0" t="0" r="0" b="6350"/>
+            <wp:docPr id="11" name="Image 11"/>
+            <wp:cNvGraphicFramePr>
+              <a:graphicFrameLocks xmlns:a="http://schemas.openxmlformats.org/drawingml/2006/main" noChangeAspect="1"/>
+            </wp:cNvGraphicFramePr>
+            <a:graphic xmlns:a="http://schemas.openxmlformats.org/drawingml/2006/main">
+              <a:graphicData uri="http://schemas.openxmlformats.org/drawingml/2006/picture">
+                <pic:pic xmlns:pic="http://schemas.openxmlformats.org/drawingml/2006/picture">
+                  <pic:nvPicPr>
+                    <pic:cNvPr id="1" name=""/>
+                    <pic:cNvPicPr/>
+                  </pic:nvPicPr>
+                  <pic:blipFill>
+                    <a:blip r:embed="rId25"/>
+                    <a:stretch>
+                      <a:fillRect/>
+                    </a:stretch>
+                  </pic:blipFill>
+                  <pic:spPr>
+                    <a:xfrm>
+                      <a:off x="0" y="0"/>
+                      <a:ext cx="5486400" cy="1670050"/>
+                    </a:xfrm>
+                    <a:prstGeom prst="rect">
+                      <a:avLst/>
+                    </a:prstGeom>
+                  </pic:spPr>
+                </pic:pic>
+              </a:graphicData>
+            </a:graphic>
+          </wp:inline>
+        </w:drawing>
+      </w:r>
+    </w:p>
+    <w:p>
+      <w:pPr>
+        <w:spacing w:after="0"/>
+        <w:jc w:val="both"/>
+      </w:pPr>
+      <w:r>
+        <w:rPr>
+          <w:noProof/>
+        </w:rPr>
+        <w:drawing>
+          <wp:inline distT="0" distB="0" distL="0" distR="0" wp14:anchorId="67C15DBD" wp14:editId="3A875734">
+            <wp:extent cx="2516429" cy="1769271"/>
+            <wp:effectExtent l="0" t="0" r="0" b="2540"/>
+            <wp:docPr id="12" name="Image 12"/>
+            <wp:cNvGraphicFramePr>
+              <a:graphicFrameLocks xmlns:a="http://schemas.openxmlformats.org/drawingml/2006/main" noChangeAspect="1"/>
+            </wp:cNvGraphicFramePr>
+            <a:graphic xmlns:a="http://schemas.openxmlformats.org/drawingml/2006/main">
+              <a:graphicData uri="http://schemas.openxmlformats.org/drawingml/2006/picture">
+                <pic:pic xmlns:pic="http://schemas.openxmlformats.org/drawingml/2006/picture">
+                  <pic:nvPicPr>
+                    <pic:cNvPr id="1" name=""/>
+                    <pic:cNvPicPr/>
+                  </pic:nvPicPr>
+                  <pic:blipFill>
+                    <a:blip r:embed="rId26"/>
+                    <a:stretch>
+                      <a:fillRect/>
+                    </a:stretch>
+                  </pic:blipFill>
+                  <pic:spPr>
+                    <a:xfrm>
+                      <a:off x="0" y="0"/>
+                      <a:ext cx="2522175" cy="1773311"/>
+                    </a:xfrm>
+                    <a:prstGeom prst="rect">
+                      <a:avLst/>
+                    </a:prstGeom>
+                  </pic:spPr>
+                </pic:pic>
+              </a:graphicData>
+            </a:graphic>
+          </wp:inline>
+        </w:drawing>
+      </w:r>
     </w:p>
     <w:sectPr>
       <w:pgSz w:w="12240" w:h="15840"/>
@@ -73,7 +1568,7 @@
   <w:abstractNum w:abstractNumId="0" w15:restartNumberingAfterBreak="0">
     <w:nsid w:val="13514230"/>
     <w:multiLevelType w:val="hybridMultilevel"/>
-    <w:tmpl w:val="EED0488A"/>
+    <w:tmpl w:val="FD3A37A2"/>
     <w:lvl w:ilvl="0" w:tplc="0C0C000F">
       <w:start w:val="1"/>
       <w:numFmt w:val="decimal"/>
@@ -83,14 +1578,17 @@
         <w:ind w:left="720" w:hanging="360"/>
       </w:pPr>
     </w:lvl>
-    <w:lvl w:ilvl="1" w:tplc="0C0C0019" w:tentative="1">
+    <w:lvl w:ilvl="1" w:tplc="0C0C0001">
       <w:start w:val="1"/>
-      <w:numFmt w:val="lowerLetter"/>
-      <w:lvlText w:val="%2."/>
+      <w:numFmt w:val="bullet"/>
+      <w:lvlText w:val=""/>
       <w:lvlJc w:val="left"/>
       <w:pPr>
         <w:ind w:left="1440" w:hanging="360"/>
       </w:pPr>
+      <w:rPr>
+        <w:rFonts w:ascii="Symbol" w:hAnsi="Symbol" w:hint="default"/>
+      </w:rPr>
     </w:lvl>
     <w:lvl w:ilvl="2" w:tplc="0C0C001B" w:tentative="1">
       <w:start w:val="1"/>
@@ -673,6 +2171,28 @@
       <w:szCs w:val="32"/>
     </w:rPr>
   </w:style>
+  <w:style w:type="paragraph" w:styleId="Titre2">
+    <w:name w:val="heading 2"/>
+    <w:basedOn w:val="Normal"/>
+    <w:next w:val="Normal"/>
+    <w:link w:val="Titre2Car"/>
+    <w:uiPriority w:val="9"/>
+    <w:unhideWhenUsed/>
+    <w:qFormat/>
+    <w:rsid w:val="00FF3E45"/>
+    <w:pPr>
+      <w:keepNext/>
+      <w:keepLines/>
+      <w:spacing w:before="40" w:after="0"/>
+      <w:outlineLvl w:val="1"/>
+    </w:pPr>
+    <w:rPr>
+      <w:rFonts w:asciiTheme="majorHAnsi" w:eastAsiaTheme="majorEastAsia" w:hAnsiTheme="majorHAnsi" w:cstheme="majorBidi"/>
+      <w:color w:val="365F91" w:themeColor="accent1" w:themeShade="BF"/>
+      <w:sz w:val="26"/>
+      <w:szCs w:val="26"/>
+    </w:rPr>
+  </w:style>
   <w:style w:type="character" w:default="1" w:styleId="Policepardfaut">
     <w:name w:val="Default Paragraph Font"/>
     <w:uiPriority w:val="1"/>
@@ -746,6 +2266,19 @@
       <w:ind w:left="720"/>
       <w:contextualSpacing/>
     </w:pPr>
+  </w:style>
+  <w:style w:type="character" w:customStyle="1" w:styleId="Titre2Car">
+    <w:name w:val="Titre 2 Car"/>
+    <w:basedOn w:val="Policepardfaut"/>
+    <w:link w:val="Titre2"/>
+    <w:uiPriority w:val="9"/>
+    <w:rsid w:val="00FF3E45"/>
+    <w:rPr>
+      <w:rFonts w:asciiTheme="majorHAnsi" w:eastAsiaTheme="majorEastAsia" w:hAnsiTheme="majorHAnsi" w:cstheme="majorBidi"/>
+      <w:color w:val="365F91" w:themeColor="accent1" w:themeShade="BF"/>
+      <w:sz w:val="26"/>
+      <w:szCs w:val="26"/>
+    </w:rPr>
   </w:style>
 </w:styles>
 </file>

</xml_diff>

<commit_message>
Doc Mise à jour librairie
</commit_message>
<xml_diff>
--- a/Documentation/Mise à jour librairie.docx
+++ b/Documentation/Mise à jour librairie.docx
@@ -7,8 +7,13 @@
         <w:pStyle w:val="Titre1"/>
       </w:pPr>
       <w:r>
-        <w:t>Mise à jour de la librairie DER.inesss</w:t>
-      </w:r>
+        <w:t xml:space="preserve">Mise à jour de la librairie </w:t>
+      </w:r>
+      <w:proofErr w:type="spellStart"/>
+      <w:r>
+        <w:t>DER.inesss</w:t>
+      </w:r>
+      <w:proofErr w:type="spellEnd"/>
     </w:p>
     <w:p/>
     <w:p>
@@ -24,19 +29,26 @@
         <w:t xml:space="preserve">Copier le dossier </w:t>
       </w:r>
       <w:hyperlink r:id="rId5" w:history="1">
+        <w:proofErr w:type="spellStart"/>
         <w:r>
           <w:rPr>
             <w:rStyle w:val="Lienhypertexte"/>
           </w:rPr>
-          <w:t>DER.inesss DEV</w:t>
+          <w:t>DER.inesss</w:t>
         </w:r>
+        <w:proofErr w:type="spellEnd"/>
       </w:hyperlink>
       <w:r>
-        <w:t xml:space="preserve"> sur le poste de la RAMQ.</w:t>
-      </w:r>
-      <w:r>
-        <w:br/>
-        <w:t>Glisser le dossier de son poste personnel vers l’environnement de la RAMQ ne fonctionne pas. Il faut utiliser clic droit, copier, puis coller.</w:t>
+        <w:t xml:space="preserve"> </w:t>
+      </w:r>
+      <w:r>
+        <w:t xml:space="preserve">du poste INESSS </w:t>
+      </w:r>
+      <w:r>
+        <w:t>sur le poste de la RAMQ</w:t>
+      </w:r>
+      <w:r>
+        <w:t>. Le répertoire sur le poste de la RAMQ n’a pas d’importance.</w:t>
       </w:r>
     </w:p>
     <w:p>
@@ -49,12 +61,70 @@
         <w:ind w:left="0"/>
       </w:pPr>
       <w:r>
-        <w:t>Sur l’environnement de la RAMQ, ouvrir le dossier DER.inesss DEV et sélectionner le fichier DER.inesss.RPROJ. RStudio s’ouvrira.</w:t>
+        <w:t xml:space="preserve">Sur l’environnement de la RAMQ, ouvrir le dossier </w:t>
+      </w:r>
+      <w:proofErr w:type="spellStart"/>
+      <w:r>
+        <w:t>DER.inesss</w:t>
+      </w:r>
+      <w:proofErr w:type="spellEnd"/>
+      <w:r>
+        <w:t xml:space="preserve"> </w:t>
+      </w:r>
+      <w:r>
+        <w:t xml:space="preserve">et </w:t>
+      </w:r>
+      <w:r>
+        <w:t>cliquer sur</w:t>
+      </w:r>
+      <w:r>
+        <w:t xml:space="preserve"> le fichier </w:t>
+      </w:r>
+      <w:proofErr w:type="spellStart"/>
+      <w:proofErr w:type="gramStart"/>
+      <w:r>
+        <w:t>DER.inesss.R</w:t>
+      </w:r>
+      <w:r>
+        <w:t>p</w:t>
+      </w:r>
+      <w:r>
+        <w:t>roj</w:t>
+      </w:r>
+      <w:proofErr w:type="spellEnd"/>
+      <w:proofErr w:type="gramEnd"/>
+      <w:r>
+        <w:t xml:space="preserve">. </w:t>
+      </w:r>
+      <w:proofErr w:type="spellStart"/>
+      <w:r>
+        <w:t>RStudio</w:t>
+      </w:r>
+      <w:proofErr w:type="spellEnd"/>
+      <w:r>
+        <w:t xml:space="preserve"> s’ouvrira.</w:t>
       </w:r>
       <w:r>
         <w:br/>
-        <w:t>Selon vos paramètres, il se pourrait que l’extension RPROJ ne s’affiche pas et qu’on voit uniquement DER.inesss</w:t>
-      </w:r>
+        <w:t xml:space="preserve">Selon </w:t>
+      </w:r>
+      <w:r>
+        <w:t>les</w:t>
+      </w:r>
+      <w:r>
+        <w:t xml:space="preserve"> paramètres</w:t>
+      </w:r>
+      <w:r>
+        <w:t xml:space="preserve"> d’affichage</w:t>
+      </w:r>
+      <w:r>
+        <w:t xml:space="preserve">, il se pourrait que l’extension RPROJ ne s’affiche pas et qu’on voit uniquement </w:t>
+      </w:r>
+      <w:proofErr w:type="spellStart"/>
+      <w:r>
+        <w:t>DER.inesss</w:t>
+      </w:r>
+      <w:proofErr w:type="spellEnd"/>
       <w:r>
         <w:br/>
       </w:r>
@@ -138,9 +208,6 @@
           </wp:inline>
         </w:drawing>
       </w:r>
-      <w:r>
-        <w:br/>
-      </w:r>
     </w:p>
     <w:p>
       <w:pPr>
@@ -159,18 +226,52 @@
           <w:i/>
           <w:iCs/>
         </w:rPr>
-        <w:t>data-raw</w:t>
-      </w:r>
-      <w:r>
-        <w:t xml:space="preserve">, sélectionner le fichier </w:t>
-      </w:r>
+        <w:t>data-</w:t>
+      </w:r>
+      <w:proofErr w:type="spellStart"/>
       <w:r>
         <w:rPr>
           <w:i/>
           <w:iCs/>
         </w:rPr>
-        <w:t>0 – create all.R</w:t>
-      </w:r>
+        <w:t>raw</w:t>
+      </w:r>
+      <w:proofErr w:type="spellEnd"/>
+      <w:r>
+        <w:t xml:space="preserve">, sélectionner le fichier </w:t>
+      </w:r>
+      <w:r>
+        <w:rPr>
+          <w:i/>
+          <w:iCs/>
+        </w:rPr>
+        <w:t xml:space="preserve">0 – </w:t>
+      </w:r>
+      <w:proofErr w:type="spellStart"/>
+      <w:r>
+        <w:rPr>
+          <w:i/>
+          <w:iCs/>
+        </w:rPr>
+        <w:t>create</w:t>
+      </w:r>
+      <w:proofErr w:type="spellEnd"/>
+      <w:r>
+        <w:rPr>
+          <w:i/>
+          <w:iCs/>
+        </w:rPr>
+        <w:t xml:space="preserve"> </w:t>
+      </w:r>
+      <w:proofErr w:type="spellStart"/>
+      <w:r>
+        <w:rPr>
+          <w:i/>
+          <w:iCs/>
+        </w:rPr>
+        <w:t>all.R</w:t>
+      </w:r>
+      <w:proofErr w:type="spellEnd"/>
       <w:r>
         <w:t>.</w:t>
       </w:r>
@@ -191,7 +292,24 @@
         <w:t xml:space="preserve"> </w:t>
       </w:r>
       <w:r>
-        <w:t>on demande le code d’utilisateur (généralement MSxxx) et le mot de passe.</w:t>
+        <w:t xml:space="preserve">on demande le code d’utilisateur (généralement </w:t>
+      </w:r>
+      <w:proofErr w:type="spellStart"/>
+      <w:r>
+        <w:t>MSxxx</w:t>
+      </w:r>
+      <w:proofErr w:type="spellEnd"/>
+      <w:r>
+        <w:t>) et le mot de passe</w:t>
+      </w:r>
+      <w:r>
+        <w:t xml:space="preserve"> SQL</w:t>
+      </w:r>
+      <w:r>
+        <w:t>.</w:t>
+      </w:r>
+      <w:r>
+        <w:t xml:space="preserve"> Ce sont les mêmes informations que lors de la connexion Teradata Studio.</w:t>
       </w:r>
       <w:r>
         <w:br/>
@@ -338,6 +456,11 @@
       </w:r>
     </w:p>
     <w:p>
+      <w:r>
+        <w:br w:type="page"/>
+      </w:r>
+    </w:p>
+    <w:p>
       <w:pPr>
         <w:pStyle w:val="Paragraphedeliste"/>
         <w:numPr>
@@ -358,7 +481,19 @@
         <w:t>files</w:t>
       </w:r>
       <w:r>
-        <w:t xml:space="preserve"> sont les bases de données à mettre à jour, plus précisément le nom du programme qui les crée. On peut mettre en commentaire (#) ceux qu’on ne veut pas actualiser. Puisque les bases de données CIM proviennent d’un fichier Excel plutôt que de Teradata, ce programme est généralement sous commentaire.</w:t>
+        <w:t xml:space="preserve"> sont les bases de données à mettre à jour, plus précisément le nom </w:t>
+      </w:r>
+      <w:r>
+        <w:t>des</w:t>
+      </w:r>
+      <w:r>
+        <w:t xml:space="preserve"> programme</w:t>
+      </w:r>
+      <w:r>
+        <w:t>s</w:t>
+      </w:r>
+      <w:r>
+        <w:t xml:space="preserve"> qui les crée. On peut mettre en commentaire (#) ceux qu’on ne veut pas actualiser. Puisque les bases de données CIM proviennent d’un fichier Excel plutôt que de Teradata, ce programme est généralement sous commentaire.</w:t>
       </w:r>
       <w:r>
         <w:br/>
@@ -417,6 +552,7 @@
       <w:r>
         <w:t xml:space="preserve">La connexion SQL se fait à l’argument </w:t>
       </w:r>
+      <w:proofErr w:type="spellStart"/>
       <w:r>
         <w:rPr>
           <w:i/>
@@ -424,6 +560,7 @@
         </w:rPr>
         <w:t>conn</w:t>
       </w:r>
+      <w:proofErr w:type="spellEnd"/>
       <w:r>
         <w:t>.</w:t>
       </w:r>
@@ -476,12 +613,21 @@
       <w:r>
         <w:t xml:space="preserve">Sa valeur dans l’environnement global doit être </w:t>
       </w:r>
+      <w:proofErr w:type="spellStart"/>
       <w:r>
         <w:rPr>
           <w:i/>
           <w:iCs/>
         </w:rPr>
-        <w:t>Formal class   Teradata</w:t>
+        <w:t>Formal</w:t>
+      </w:r>
+      <w:proofErr w:type="spellEnd"/>
+      <w:r>
+        <w:rPr>
+          <w:i/>
+          <w:iCs/>
+        </w:rPr>
+        <w:t xml:space="preserve"> class   Teradata</w:t>
       </w:r>
       <w:r>
         <w:t>.</w:t>
@@ -590,6 +736,7 @@
         <w:br/>
         <w:t xml:space="preserve">Si le mot de passe doit être modifié, </w:t>
       </w:r>
+      <w:proofErr w:type="spellStart"/>
       <w:r>
         <w:rPr>
           <w:i/>
@@ -597,8 +744,9 @@
         </w:rPr>
         <w:t>conn</w:t>
       </w:r>
-      <w:r>
-        <w:t xml:space="preserve"> sera également à </w:t>
+      <w:proofErr w:type="spellEnd"/>
+      <w:r>
+        <w:t xml:space="preserve"> sera à </w:t>
       </w:r>
       <w:r>
         <w:rPr>
@@ -619,6 +767,11 @@
       </w:r>
       <w:r>
         <w:t>.</w:t>
+      </w:r>
+    </w:p>
+    <w:p>
+      <w:r>
+        <w:br w:type="page"/>
       </w:r>
     </w:p>
     <w:p>
@@ -632,6 +785,7 @@
         <w:ind w:left="0"/>
       </w:pPr>
       <w:r>
+        <w:lastRenderedPageBreak/>
         <w:t>Exécuter le reste du code pour effectuer la mise à jour des tables.</w:t>
       </w:r>
       <w:r>
@@ -681,11 +835,28 @@
         <w:br/>
       </w:r>
       <w:r>
-        <w:t xml:space="preserve">La console indiquera où l’actualisation est rendu, quel programme, et à la fin le </w:t>
-      </w:r>
-      <w:r>
-        <w:lastRenderedPageBreak/>
-        <w:t>temps nécessaire.</w:t>
+        <w:t>La console indiquera</w:t>
+      </w:r>
+      <w:r>
+        <w:t xml:space="preserve"> à quel programme l</w:t>
+      </w:r>
+      <w:r>
+        <w:t>’actualisation est rendu</w:t>
+      </w:r>
+      <w:r>
+        <w:t xml:space="preserve"> </w:t>
+      </w:r>
+      <w:r>
+        <w:t>et à la fin le temps</w:t>
+      </w:r>
+      <w:r>
+        <w:t xml:space="preserve"> total</w:t>
+      </w:r>
+      <w:r>
+        <w:t xml:space="preserve"> d’exécution</w:t>
+      </w:r>
+      <w:r>
+        <w:t>.</w:t>
       </w:r>
       <w:r>
         <w:br/>
@@ -789,7 +960,24 @@
       </w:r>
       <w:r>
         <w:br/>
-        <w:t>Modifier la version pour indiquer le jour où la mise à jour s’est faite.</w:t>
+        <w:t xml:space="preserve">Prendre en note le numéro de version et l’ajouter au nom du dossier </w:t>
+      </w:r>
+      <w:proofErr w:type="spellStart"/>
+      <w:r>
+        <w:t>DER.inesss</w:t>
+      </w:r>
+      <w:proofErr w:type="spellEnd"/>
+      <w:r>
+        <w:t xml:space="preserve"> </w:t>
+      </w:r>
+      <w:r>
+        <w:rPr>
+          <w:u w:val="single"/>
+        </w:rPr>
+        <w:t>sur le poste de l’INESSS</w:t>
+      </w:r>
+      <w:r>
+        <w:t>.</w:t>
       </w:r>
       <w:r>
         <w:br/>
@@ -799,10 +987,10 @@
           <w:noProof/>
         </w:rPr>
         <w:drawing>
-          <wp:inline distT="0" distB="0" distL="0" distR="0" wp14:anchorId="78DE78E1" wp14:editId="0040B48C">
-            <wp:extent cx="4081882" cy="663778"/>
-            <wp:effectExtent l="0" t="0" r="0" b="3175"/>
-            <wp:docPr id="16" name="Image 16"/>
+          <wp:inline distT="0" distB="0" distL="0" distR="0" wp14:anchorId="021A1E12" wp14:editId="3F005C20">
+            <wp:extent cx="3430829" cy="1153537"/>
+            <wp:effectExtent l="0" t="0" r="0" b="8890"/>
+            <wp:docPr id="17" name="Image 17"/>
             <wp:cNvGraphicFramePr>
               <a:graphicFrameLocks xmlns:a="http://schemas.openxmlformats.org/drawingml/2006/main" noChangeAspect="1"/>
             </wp:cNvGraphicFramePr>
@@ -822,7 +1010,7 @@
                   <pic:spPr>
                     <a:xfrm>
                       <a:off x="0" y="0"/>
-                      <a:ext cx="4115315" cy="669215"/>
+                      <a:ext cx="3447311" cy="1159079"/>
                     </a:xfrm>
                     <a:prstGeom prst="rect">
                       <a:avLst/>
@@ -834,42 +1022,58 @@
           </wp:inline>
         </w:drawing>
       </w:r>
-    </w:p>
-    <w:p>
-      <w:pPr>
-        <w:pStyle w:val="Paragraphedeliste"/>
-        <w:numPr>
-          <w:ilvl w:val="0"/>
-          <w:numId w:val="2"/>
-        </w:numPr>
-        <w:spacing w:after="0"/>
-        <w:ind w:left="0"/>
-      </w:pPr>
-      <w:r>
-        <w:t xml:space="preserve">À partir de l’onglet </w:t>
-      </w:r>
-      <w:r>
-        <w:rPr>
-          <w:i/>
-          <w:iCs/>
-        </w:rPr>
-        <w:t>Build</w:t>
-      </w:r>
-      <w:r>
-        <w:t>, cliquer sur Document.</w:t>
-      </w:r>
       <w:r>
         <w:br/>
       </w:r>
       <w:r>
         <w:rPr>
+          <w:u w:val="single"/>
+        </w:rPr>
+        <w:lastRenderedPageBreak/>
+        <w:t>De retour au</w:t>
+      </w:r>
+      <w:r>
+        <w:rPr>
+          <w:u w:val="single"/>
+        </w:rPr>
+        <w:t xml:space="preserve"> poste RAMQ</w:t>
+      </w:r>
+      <w:r>
+        <w:t>, m</w:t>
+      </w:r>
+      <w:r>
+        <w:t>odifier l</w:t>
+      </w:r>
+      <w:r>
+        <w:t>e numéro de</w:t>
+      </w:r>
+      <w:r>
+        <w:t xml:space="preserve"> version pour indiquer le jour </w:t>
+      </w:r>
+      <w:r>
+        <w:t>de</w:t>
+      </w:r>
+      <w:r>
+        <w:t xml:space="preserve"> la mise à jour.</w:t>
+      </w:r>
+      <w:r>
+        <w:t xml:space="preserve"> En exemple le 21 août 2024</w:t>
+      </w:r>
+      <w:r>
+        <w:t>.</w:t>
+      </w:r>
+      <w:r>
+        <w:br/>
+      </w:r>
+      <w:r>
+        <w:rPr>
           <w:noProof/>
         </w:rPr>
         <w:drawing>
-          <wp:inline distT="0" distB="0" distL="0" distR="0" wp14:anchorId="310AE9FF" wp14:editId="3D9263F0">
-            <wp:extent cx="1784910" cy="1185063"/>
-            <wp:effectExtent l="0" t="0" r="6350" b="0"/>
-            <wp:docPr id="18" name="Image 18"/>
+          <wp:inline distT="0" distB="0" distL="0" distR="0" wp14:anchorId="78DE78E1" wp14:editId="0040B48C">
+            <wp:extent cx="4081882" cy="663778"/>
+            <wp:effectExtent l="0" t="0" r="0" b="3175"/>
+            <wp:docPr id="16" name="Image 16"/>
             <wp:cNvGraphicFramePr>
               <a:graphicFrameLocks xmlns:a="http://schemas.openxmlformats.org/drawingml/2006/main" noChangeAspect="1"/>
             </wp:cNvGraphicFramePr>
@@ -889,7 +1093,7 @@
                   <pic:spPr>
                     <a:xfrm>
                       <a:off x="0" y="0"/>
-                      <a:ext cx="1804130" cy="1197824"/>
+                      <a:ext cx="4115315" cy="669215"/>
                     </a:xfrm>
                     <a:prstGeom prst="rect">
                       <a:avLst/>
@@ -901,6 +1105,46 @@
           </wp:inline>
         </w:drawing>
       </w:r>
+    </w:p>
+    <w:p>
+      <w:pPr>
+        <w:pStyle w:val="Paragraphedeliste"/>
+        <w:numPr>
+          <w:ilvl w:val="0"/>
+          <w:numId w:val="2"/>
+        </w:numPr>
+        <w:spacing w:after="0"/>
+        <w:ind w:left="0"/>
+      </w:pPr>
+      <w:r>
+        <w:t xml:space="preserve">Ouvrir le fichier </w:t>
+      </w:r>
+      <w:proofErr w:type="spellStart"/>
+      <w:r>
+        <w:t>NEWS.Rmd</w:t>
+      </w:r>
+      <w:proofErr w:type="spellEnd"/>
+      <w:r>
+        <w:t xml:space="preserve">. Inscrire le numéro de version, la date et la description de la mise à jour. Cliquer sur </w:t>
+      </w:r>
+      <w:proofErr w:type="spellStart"/>
+      <w:r>
+        <w:rPr>
+          <w:i/>
+          <w:iCs/>
+        </w:rPr>
+        <w:t>Knit</w:t>
+      </w:r>
+      <w:proofErr w:type="spellEnd"/>
+      <w:r>
+        <w:t xml:space="preserve"> pour créer le fichier NEWS</w:t>
+      </w:r>
+      <w:r>
+        <w:t>.md</w:t>
+      </w:r>
+      <w:r>
+        <w:t>.</w:t>
+      </w:r>
       <w:r>
         <w:br/>
       </w:r>
@@ -909,10 +1153,10 @@
           <w:noProof/>
         </w:rPr>
         <w:drawing>
-          <wp:inline distT="0" distB="0" distL="0" distR="0" wp14:anchorId="09C79D49" wp14:editId="18128FCB">
-            <wp:extent cx="2850343" cy="672998"/>
-            <wp:effectExtent l="0" t="0" r="7620" b="0"/>
-            <wp:docPr id="19" name="Image 19"/>
+          <wp:inline distT="0" distB="0" distL="0" distR="0" wp14:anchorId="4AAA8049" wp14:editId="31332D3E">
+            <wp:extent cx="2209191" cy="1917700"/>
+            <wp:effectExtent l="0" t="0" r="635" b="6350"/>
+            <wp:docPr id="9" name="Image 9"/>
             <wp:cNvGraphicFramePr>
               <a:graphicFrameLocks xmlns:a="http://schemas.openxmlformats.org/drawingml/2006/main" noChangeAspect="1"/>
             </wp:cNvGraphicFramePr>
@@ -932,7 +1176,7 @@
                   <pic:spPr>
                     <a:xfrm>
                       <a:off x="0" y="0"/>
-                      <a:ext cx="2888232" cy="681944"/>
+                      <a:ext cx="2245352" cy="1949090"/>
                     </a:xfrm>
                     <a:prstGeom prst="rect">
                       <a:avLst/>
@@ -944,33 +1188,15 @@
           </wp:inline>
         </w:drawing>
       </w:r>
-    </w:p>
-    <w:p>
-      <w:pPr>
-        <w:pStyle w:val="Paragraphedeliste"/>
-        <w:numPr>
-          <w:ilvl w:val="0"/>
-          <w:numId w:val="2"/>
-        </w:numPr>
-        <w:spacing w:after="0"/>
-        <w:ind w:left="0"/>
-      </w:pPr>
-      <w:r>
-        <w:lastRenderedPageBreak/>
-        <w:t>Installer la dernière version</w:t>
-      </w:r>
-      <w:r>
-        <w:br/>
-      </w:r>
       <w:r>
         <w:rPr>
           <w:noProof/>
         </w:rPr>
         <w:drawing>
-          <wp:inline distT="0" distB="0" distL="0" distR="0" wp14:anchorId="16802A97" wp14:editId="10B8D568">
-            <wp:extent cx="3694176" cy="2210520"/>
-            <wp:effectExtent l="0" t="0" r="1905" b="0"/>
-            <wp:docPr id="20" name="Image 20"/>
+          <wp:inline distT="0" distB="0" distL="0" distR="0" wp14:anchorId="6C6E2665" wp14:editId="7C79800D">
+            <wp:extent cx="3247828" cy="1925015"/>
+            <wp:effectExtent l="0" t="0" r="0" b="0"/>
+            <wp:docPr id="21" name="Image 21"/>
             <wp:cNvGraphicFramePr>
               <a:graphicFrameLocks xmlns:a="http://schemas.openxmlformats.org/drawingml/2006/main" noChangeAspect="1"/>
             </wp:cNvGraphicFramePr>
@@ -990,7 +1216,7 @@
                   <pic:spPr>
                     <a:xfrm>
                       <a:off x="0" y="0"/>
-                      <a:ext cx="3698707" cy="2213232"/>
+                      <a:ext cx="3269060" cy="1937599"/>
                     </a:xfrm>
                     <a:prstGeom prst="rect">
                       <a:avLst/>
@@ -1014,23 +1240,45 @@
         <w:ind w:left="0"/>
       </w:pPr>
       <w:r>
-        <w:t xml:space="preserve">Démarrer le domaine de valeurs </w:t>
-      </w:r>
-      <w:r>
-        <w:t>(</w:t>
-      </w:r>
+        <w:t xml:space="preserve">À partir de l’onglet </w:t>
+      </w:r>
+      <w:proofErr w:type="spellStart"/>
       <w:r>
         <w:rPr>
           <w:i/>
           <w:iCs/>
         </w:rPr>
-        <w:t>Addins</w:t>
-      </w:r>
-      <w:r>
-        <w:t xml:space="preserve">) </w:t>
-      </w:r>
-      <w:r>
-        <w:t>et vérifier si tout fonctionne et si la date concorde.</w:t>
+        <w:t>Build</w:t>
+      </w:r>
+      <w:proofErr w:type="spellEnd"/>
+      <w:r>
+        <w:t xml:space="preserve">, </w:t>
+      </w:r>
+      <w:r>
+        <w:t xml:space="preserve">puis </w:t>
+      </w:r>
+      <w:r>
+        <w:rPr>
+          <w:i/>
+          <w:iCs/>
+        </w:rPr>
+        <w:t>More</w:t>
+      </w:r>
+      <w:r>
+        <w:t xml:space="preserve">, </w:t>
+      </w:r>
+      <w:r>
+        <w:t xml:space="preserve">cliquer sur </w:t>
+      </w:r>
+      <w:r>
+        <w:rPr>
+          <w:i/>
+          <w:iCs/>
+        </w:rPr>
+        <w:t>Document</w:t>
+      </w:r>
+      <w:r>
+        <w:t>.</w:t>
       </w:r>
       <w:r>
         <w:br/>
@@ -1040,10 +1288,10 @@
           <w:noProof/>
         </w:rPr>
         <w:drawing>
-          <wp:inline distT="0" distB="0" distL="0" distR="0" wp14:anchorId="42DD0001" wp14:editId="279F2E13">
-            <wp:extent cx="3811219" cy="943541"/>
-            <wp:effectExtent l="0" t="0" r="0" b="9525"/>
-            <wp:docPr id="22" name="Image 22"/>
+          <wp:inline distT="0" distB="0" distL="0" distR="0" wp14:anchorId="310AE9FF" wp14:editId="3D9263F0">
+            <wp:extent cx="1784910" cy="1185063"/>
+            <wp:effectExtent l="0" t="0" r="6350" b="0"/>
+            <wp:docPr id="18" name="Image 18"/>
             <wp:cNvGraphicFramePr>
               <a:graphicFrameLocks xmlns:a="http://schemas.openxmlformats.org/drawingml/2006/main" noChangeAspect="1"/>
             </wp:cNvGraphicFramePr>
@@ -1063,7 +1311,7 @@
                   <pic:spPr>
                     <a:xfrm>
                       <a:off x="0" y="0"/>
-                      <a:ext cx="3820794" cy="945911"/>
+                      <a:ext cx="1804130" cy="1197824"/>
                     </a:xfrm>
                     <a:prstGeom prst="rect">
                       <a:avLst/>
@@ -1083,10 +1331,10 @@
           <w:noProof/>
         </w:rPr>
         <w:drawing>
-          <wp:inline distT="0" distB="0" distL="0" distR="0" wp14:anchorId="7ADD62A7" wp14:editId="2E578618">
-            <wp:extent cx="4930445" cy="1564732"/>
-            <wp:effectExtent l="0" t="0" r="3810" b="0"/>
-            <wp:docPr id="23" name="Image 23"/>
+          <wp:inline distT="0" distB="0" distL="0" distR="0" wp14:anchorId="09C79D49" wp14:editId="18128FCB">
+            <wp:extent cx="2850343" cy="672998"/>
+            <wp:effectExtent l="0" t="0" r="7620" b="0"/>
+            <wp:docPr id="19" name="Image 19"/>
             <wp:cNvGraphicFramePr>
               <a:graphicFrameLocks xmlns:a="http://schemas.openxmlformats.org/drawingml/2006/main" noChangeAspect="1"/>
             </wp:cNvGraphicFramePr>
@@ -1106,7 +1354,7 @@
                   <pic:spPr>
                     <a:xfrm>
                       <a:off x="0" y="0"/>
-                      <a:ext cx="4936632" cy="1566696"/>
+                      <a:ext cx="2888232" cy="681944"/>
                     </a:xfrm>
                     <a:prstGeom prst="rect">
                       <a:avLst/>
@@ -1130,102 +1378,17 @@
         <w:ind w:left="0"/>
       </w:pPr>
       <w:r>
-        <w:t>Fermer RStudio</w:t>
-      </w:r>
-    </w:p>
-    <w:p>
-      <w:r>
-        <w:br w:type="page"/>
-      </w:r>
-    </w:p>
-    <w:p>
-      <w:pPr>
-        <w:pStyle w:val="Paragraphedeliste"/>
-        <w:numPr>
-          <w:ilvl w:val="0"/>
-          <w:numId w:val="2"/>
-        </w:numPr>
-        <w:spacing w:after="0"/>
-        <w:ind w:left="0"/>
-      </w:pPr>
-      <w:r>
-        <w:lastRenderedPageBreak/>
-        <w:t>Copier DER.inesss DEV du poste RAMQ vers le poste INESSS</w:t>
-      </w:r>
-      <w:r>
-        <w:br/>
-      </w:r>
-      <w:r>
-        <w:t>J:\GRP\A\5\A\Commun\0 Outils\Librairies R</w:t>
-      </w:r>
-      <w:r>
-        <w:t>\DER.inesss DEV</w:t>
-      </w:r>
-    </w:p>
-    <w:p>
-      <w:pPr>
-        <w:pStyle w:val="Paragraphedeliste"/>
-        <w:numPr>
-          <w:ilvl w:val="1"/>
-          <w:numId w:val="2"/>
-        </w:numPr>
-        <w:spacing w:after="0"/>
-        <w:ind w:left="426"/>
-      </w:pPr>
-      <w:r>
-        <w:t>O</w:t>
-      </w:r>
-      <w:r>
-        <w:t>ptimal : copier uniquement les fichiers ou les dossiers qui ont eu des modifications.</w:t>
-      </w:r>
-    </w:p>
-    <w:p>
-      <w:pPr>
-        <w:pStyle w:val="Paragraphedeliste"/>
-        <w:numPr>
-          <w:ilvl w:val="1"/>
-          <w:numId w:val="2"/>
-        </w:numPr>
-        <w:spacing w:after="0"/>
-        <w:ind w:left="426"/>
-      </w:pPr>
-      <w:r>
-        <w:t xml:space="preserve">Méthode sans risque : copier tous les dossiers et les fichiers </w:t>
-      </w:r>
-      <w:r>
-        <w:rPr>
-          <w:b/>
-          <w:bCs/>
-        </w:rPr>
-        <w:t xml:space="preserve">sauf </w:t>
-      </w:r>
-      <w:r>
-        <w:rPr>
-          <w:b/>
-          <w:bCs/>
+        <w:t>Installer la dernière version</w:t>
+      </w:r>
+      <w:r>
+        <w:t xml:space="preserve"> and cliquant sur </w:t>
+      </w:r>
+      <w:r>
+        <w:rPr>
           <w:i/>
           <w:iCs/>
         </w:rPr>
-        <w:t>.git</w:t>
-      </w:r>
-      <w:r>
-        <w:rPr>
-          <w:b/>
-          <w:bCs/>
-        </w:rPr>
-        <w:t xml:space="preserve"> et </w:t>
-      </w:r>
-      <w:r>
-        <w:rPr>
-          <w:b/>
-          <w:bCs/>
-          <w:i/>
-          <w:iCs/>
-        </w:rPr>
-        <w:t>.Rproj.user</w:t>
-      </w:r>
-      <w:r>
-        <w:t>.</w:t>
+        <w:t>Install</w:t>
       </w:r>
       <w:r>
         <w:br/>
@@ -1235,10 +1398,10 @@
           <w:noProof/>
         </w:rPr>
         <w:drawing>
-          <wp:inline distT="0" distB="0" distL="0" distR="0" wp14:anchorId="5D6DFC48" wp14:editId="1BF97CB2">
-            <wp:extent cx="1272844" cy="2828542"/>
-            <wp:effectExtent l="0" t="0" r="3810" b="0"/>
-            <wp:docPr id="24" name="Image 24"/>
+          <wp:inline distT="0" distB="0" distL="0" distR="0" wp14:anchorId="16802A97" wp14:editId="10B8D568">
+            <wp:extent cx="3694176" cy="2210520"/>
+            <wp:effectExtent l="0" t="0" r="1905" b="0"/>
+            <wp:docPr id="20" name="Image 20"/>
             <wp:cNvGraphicFramePr>
               <a:graphicFrameLocks xmlns:a="http://schemas.openxmlformats.org/drawingml/2006/main" noChangeAspect="1"/>
             </wp:cNvGraphicFramePr>
@@ -1258,7 +1421,7 @@
                   <pic:spPr>
                     <a:xfrm>
                       <a:off x="0" y="0"/>
-                      <a:ext cx="1276318" cy="2836262"/>
+                      <a:ext cx="3698707" cy="2213232"/>
                     </a:xfrm>
                     <a:prstGeom prst="rect">
                       <a:avLst/>
@@ -1282,199 +1445,39 @@
         <w:ind w:left="0"/>
       </w:pPr>
       <w:r>
-        <w:t>Sur le poste de l’INESSS</w:t>
-      </w:r>
-      <w:r>
-        <w:t>, répéter l’ouverture de RStudio, documentation et installation :</w:t>
-      </w:r>
-    </w:p>
-    <w:p>
-      <w:pPr>
-        <w:pStyle w:val="Paragraphedeliste"/>
-        <w:numPr>
-          <w:ilvl w:val="1"/>
-          <w:numId w:val="2"/>
-        </w:numPr>
-        <w:spacing w:after="0"/>
-        <w:ind w:left="426"/>
-      </w:pPr>
-      <w:r>
-        <w:t>Ouvrir DER.inesss.Rproj</w:t>
-      </w:r>
-    </w:p>
-    <w:p>
-      <w:pPr>
-        <w:pStyle w:val="Paragraphedeliste"/>
-        <w:numPr>
-          <w:ilvl w:val="1"/>
-          <w:numId w:val="2"/>
-        </w:numPr>
-        <w:spacing w:after="0"/>
-        <w:ind w:left="426"/>
-      </w:pPr>
-      <w:r>
-        <w:t xml:space="preserve">Onglet </w:t>
-      </w:r>
+        <w:lastRenderedPageBreak/>
+        <w:t xml:space="preserve">Démarrer le domaine de valeurs </w:t>
+      </w:r>
+      <w:r>
+        <w:t>(</w:t>
+      </w:r>
+      <w:proofErr w:type="spellStart"/>
       <w:r>
         <w:rPr>
           <w:i/>
           <w:iCs/>
         </w:rPr>
-        <w:t>Build</w:t>
-      </w:r>
-      <w:r>
-        <w:t>,</w:t>
-      </w:r>
-      <w:r>
-        <w:t xml:space="preserve"> cliquer sur </w:t>
-      </w:r>
-      <w:r>
-        <w:rPr>
-          <w:i/>
-          <w:iCs/>
-        </w:rPr>
-        <w:t>More</w:t>
-      </w:r>
-      <w:r>
-        <w:rPr>
-          <w:i/>
-          <w:iCs/>
-        </w:rPr>
-        <w:t xml:space="preserve">, </w:t>
-      </w:r>
-      <w:r>
-        <w:t>puis sur</w:t>
-      </w:r>
-      <w:r>
-        <w:t xml:space="preserve"> </w:t>
-      </w:r>
-      <w:r>
-        <w:rPr>
-          <w:i/>
-          <w:iCs/>
-        </w:rPr>
-        <w:t>Document</w:t>
-      </w:r>
-      <w:r>
-        <w:t>.</w:t>
-      </w:r>
-    </w:p>
-    <w:p>
-      <w:pPr>
-        <w:pStyle w:val="Paragraphedeliste"/>
-        <w:numPr>
-          <w:ilvl w:val="1"/>
-          <w:numId w:val="2"/>
-        </w:numPr>
-        <w:spacing w:after="0"/>
-        <w:ind w:left="426"/>
-      </w:pPr>
-    </w:p>
-    <w:p>
-      <w:pPr>
-        <w:spacing w:after="0"/>
-      </w:pPr>
-      <w:r>
-        <w:br w:type="page"/>
-      </w:r>
-    </w:p>
-    <w:p>
-      <w:pPr>
-        <w:pStyle w:val="Titre2"/>
-      </w:pPr>
-      <w:r>
-        <w:lastRenderedPageBreak/>
-        <w:t>Particularité</w:t>
-      </w:r>
-      <w:r>
-        <w:t xml:space="preserve"> lorsque le </w:t>
-      </w:r>
-      <w:r>
-        <w:rPr>
-          <w:i/>
-          <w:iCs/>
-        </w:rPr>
-        <w:t>SPOOL</w:t>
-      </w:r>
-      <w:r>
-        <w:t xml:space="preserve"> est insuffisant</w:t>
-      </w:r>
-    </w:p>
-    <w:p>
-      <w:pPr>
-        <w:spacing w:after="0"/>
-      </w:pPr>
-      <w:r>
-        <w:t xml:space="preserve">Il arrive parfois que les bases de données sont tellement grandes que Teradata SQL n’est pas en mesure d’extraire le code en une exécution (quantité de </w:t>
-      </w:r>
-      <w:r>
-        <w:rPr>
-          <w:i/>
-          <w:iCs/>
-        </w:rPr>
-        <w:t>SPOOL</w:t>
-      </w:r>
-      <w:r>
-        <w:t xml:space="preserve"> insuffisante). Un moyen de contré cela est d’y aller par période.</w:t>
-      </w:r>
-    </w:p>
-    <w:p>
-      <w:pPr>
-        <w:spacing w:after="0"/>
-        <w:jc w:val="both"/>
-      </w:pPr>
-      <w:r>
-        <w:t xml:space="preserve">Puisque le </w:t>
-      </w:r>
-      <w:r>
-        <w:rPr>
-          <w:i/>
-          <w:iCs/>
-        </w:rPr>
-        <w:t>SPOOL</w:t>
-      </w:r>
-      <w:r>
-        <w:t xml:space="preserve"> est différent d’un poste à l’autre (les gens du BDCA ont généralement plus de capacité que les autres équipes), il faut tester les périodes et voir si Teradata Studio est en mesure d’exécuter le code.</w:t>
-      </w:r>
-      <w:r>
-        <w:t xml:space="preserve"> Prenons par exemple </w:t>
-      </w:r>
-      <w:r>
-        <w:t xml:space="preserve">V_DEM_PAIMT_MED_CM </w:t>
-      </w:r>
-      <w:r>
-        <w:t xml:space="preserve">qui </w:t>
-      </w:r>
-      <w:r>
-        <w:t>commence en 1996. Aprè</w:t>
-      </w:r>
-      <w:r>
-        <w:t xml:space="preserve">s quelques tests, je me suis rendu compte que je pouvais avoir au maximum deux ans. Cependant, à partir des années 2000 je ne pouvais plus le faire, j’ai donc diminué à une année. Même chose pour 2008, une année complète c’était trop alors j’ai essayé six mois. J’ai donc construit un vecteur de dates qui </w:t>
-      </w:r>
-      <w:r>
-        <w:t>faisait deux ans de 1996 à 2000, une année de 2000 à 2008 et six mois de 2008 à aujourd’hui. Si en 2025 je me retrouvais avec un problème de capacité, je diminuerais</w:t>
-      </w:r>
-      <w:r>
-        <w:t xml:space="preserve"> la période de </w:t>
-      </w:r>
-      <w:r>
-        <w:t>six mois à trois mois.</w:t>
-      </w:r>
-    </w:p>
-    <w:p>
-      <w:pPr>
-        <w:spacing w:after="0"/>
-        <w:jc w:val="both"/>
-      </w:pPr>
+        <w:t>Addins</w:t>
+      </w:r>
+      <w:proofErr w:type="spellEnd"/>
+      <w:r>
+        <w:t xml:space="preserve">) </w:t>
+      </w:r>
+      <w:r>
+        <w:t>et vérifier si tout fonctionne et si la date concorde.</w:t>
+      </w:r>
+      <w:r>
+        <w:br/>
+      </w:r>
       <w:r>
         <w:rPr>
           <w:noProof/>
         </w:rPr>
         <w:drawing>
-          <wp:inline distT="0" distB="0" distL="0" distR="0" wp14:anchorId="43B64CAD" wp14:editId="43E14410">
-            <wp:extent cx="5486400" cy="1670050"/>
-            <wp:effectExtent l="0" t="0" r="0" b="6350"/>
-            <wp:docPr id="11" name="Image 11"/>
+          <wp:inline distT="0" distB="0" distL="0" distR="0" wp14:anchorId="42DD0001" wp14:editId="279F2E13">
+            <wp:extent cx="3811219" cy="943541"/>
+            <wp:effectExtent l="0" t="0" r="0" b="9525"/>
+            <wp:docPr id="22" name="Image 22"/>
             <wp:cNvGraphicFramePr>
               <a:graphicFrameLocks xmlns:a="http://schemas.openxmlformats.org/drawingml/2006/main" noChangeAspect="1"/>
             </wp:cNvGraphicFramePr>
@@ -1494,6 +1497,494 @@
                   <pic:spPr>
                     <a:xfrm>
                       <a:off x="0" y="0"/>
+                      <a:ext cx="3820794" cy="945911"/>
+                    </a:xfrm>
+                    <a:prstGeom prst="rect">
+                      <a:avLst/>
+                    </a:prstGeom>
+                  </pic:spPr>
+                </pic:pic>
+              </a:graphicData>
+            </a:graphic>
+          </wp:inline>
+        </w:drawing>
+      </w:r>
+      <w:r>
+        <w:br/>
+      </w:r>
+      <w:r>
+        <w:rPr>
+          <w:noProof/>
+        </w:rPr>
+        <w:drawing>
+          <wp:inline distT="0" distB="0" distL="0" distR="0" wp14:anchorId="7ADD62A7" wp14:editId="2E578618">
+            <wp:extent cx="4930445" cy="1564732"/>
+            <wp:effectExtent l="0" t="0" r="3810" b="0"/>
+            <wp:docPr id="23" name="Image 23"/>
+            <wp:cNvGraphicFramePr>
+              <a:graphicFrameLocks xmlns:a="http://schemas.openxmlformats.org/drawingml/2006/main" noChangeAspect="1"/>
+            </wp:cNvGraphicFramePr>
+            <a:graphic xmlns:a="http://schemas.openxmlformats.org/drawingml/2006/main">
+              <a:graphicData uri="http://schemas.openxmlformats.org/drawingml/2006/picture">
+                <pic:pic xmlns:pic="http://schemas.openxmlformats.org/drawingml/2006/picture">
+                  <pic:nvPicPr>
+                    <pic:cNvPr id="1" name=""/>
+                    <pic:cNvPicPr/>
+                  </pic:nvPicPr>
+                  <pic:blipFill>
+                    <a:blip r:embed="rId26"/>
+                    <a:stretch>
+                      <a:fillRect/>
+                    </a:stretch>
+                  </pic:blipFill>
+                  <pic:spPr>
+                    <a:xfrm>
+                      <a:off x="0" y="0"/>
+                      <a:ext cx="4936632" cy="1566696"/>
+                    </a:xfrm>
+                    <a:prstGeom prst="rect">
+                      <a:avLst/>
+                    </a:prstGeom>
+                  </pic:spPr>
+                </pic:pic>
+              </a:graphicData>
+            </a:graphic>
+          </wp:inline>
+        </w:drawing>
+      </w:r>
+    </w:p>
+    <w:p>
+      <w:pPr>
+        <w:pStyle w:val="Paragraphedeliste"/>
+        <w:numPr>
+          <w:ilvl w:val="0"/>
+          <w:numId w:val="2"/>
+        </w:numPr>
+        <w:spacing w:after="0"/>
+        <w:ind w:left="0"/>
+      </w:pPr>
+      <w:r>
+        <w:t xml:space="preserve">Fermer </w:t>
+      </w:r>
+      <w:r>
+        <w:t xml:space="preserve">toutes les fenêtres en lien avec </w:t>
+      </w:r>
+      <w:proofErr w:type="spellStart"/>
+      <w:r>
+        <w:t>RStudio</w:t>
+      </w:r>
+      <w:proofErr w:type="spellEnd"/>
+      <w:r>
+        <w:t xml:space="preserve"> et le domaine de valeurs.</w:t>
+      </w:r>
+    </w:p>
+    <w:p>
+      <w:pPr>
+        <w:pStyle w:val="Paragraphedeliste"/>
+        <w:numPr>
+          <w:ilvl w:val="0"/>
+          <w:numId w:val="2"/>
+        </w:numPr>
+        <w:spacing w:after="0"/>
+        <w:ind w:left="0"/>
+      </w:pPr>
+      <w:r>
+        <w:t xml:space="preserve">Copier le dossier </w:t>
+      </w:r>
+      <w:proofErr w:type="spellStart"/>
+      <w:r>
+        <w:t>DER.inesss</w:t>
+      </w:r>
+      <w:proofErr w:type="spellEnd"/>
+      <w:r>
+        <w:t xml:space="preserve"> du poste RAMQ vers le poste de l’INESSS au répertoire </w:t>
+      </w:r>
+      <w:r>
+        <w:t>J:\GRP\A\5\A\Commun\0 Outils\Librairies R</w:t>
+      </w:r>
+      <w:r>
+        <w:t>.</w:t>
+      </w:r>
+    </w:p>
+    <w:p>
+      <w:pPr>
+        <w:pStyle w:val="Paragraphedeliste"/>
+        <w:numPr>
+          <w:ilvl w:val="0"/>
+          <w:numId w:val="2"/>
+        </w:numPr>
+        <w:spacing w:after="0"/>
+        <w:ind w:left="0"/>
+      </w:pPr>
+      <w:r>
+        <w:t>R</w:t>
+      </w:r>
+      <w:r>
+        <w:t xml:space="preserve">épéter </w:t>
+      </w:r>
+      <w:r>
+        <w:t>les étapes faites du poste RAMQ sur le poste INESSS</w:t>
+      </w:r>
+      <w:r>
+        <w:t>:</w:t>
+      </w:r>
+    </w:p>
+    <w:p>
+      <w:pPr>
+        <w:pStyle w:val="Paragraphedeliste"/>
+        <w:numPr>
+          <w:ilvl w:val="1"/>
+          <w:numId w:val="2"/>
+        </w:numPr>
+        <w:spacing w:after="0"/>
+        <w:ind w:left="426"/>
+      </w:pPr>
+      <w:r>
+        <w:t>Cliquer sur</w:t>
+      </w:r>
+      <w:r>
+        <w:t xml:space="preserve"> </w:t>
+      </w:r>
+      <w:proofErr w:type="spellStart"/>
+      <w:proofErr w:type="gramStart"/>
+      <w:r>
+        <w:t>DER.inesss.Rproj</w:t>
+      </w:r>
+      <w:proofErr w:type="spellEnd"/>
+      <w:proofErr w:type="gramEnd"/>
+    </w:p>
+    <w:p>
+      <w:pPr>
+        <w:pStyle w:val="Paragraphedeliste"/>
+        <w:numPr>
+          <w:ilvl w:val="1"/>
+          <w:numId w:val="2"/>
+        </w:numPr>
+        <w:spacing w:after="0"/>
+        <w:ind w:left="426"/>
+      </w:pPr>
+      <w:r>
+        <w:t xml:space="preserve">Onglet </w:t>
+      </w:r>
+      <w:proofErr w:type="spellStart"/>
+      <w:r>
+        <w:rPr>
+          <w:i/>
+          <w:iCs/>
+        </w:rPr>
+        <w:t>Build</w:t>
+      </w:r>
+      <w:proofErr w:type="spellEnd"/>
+      <w:r>
+        <w:t>,</w:t>
+      </w:r>
+      <w:r>
+        <w:t xml:space="preserve"> </w:t>
+      </w:r>
+      <w:r>
+        <w:t xml:space="preserve">puis </w:t>
+      </w:r>
+      <w:r>
+        <w:rPr>
+          <w:i/>
+          <w:iCs/>
+        </w:rPr>
+        <w:t>More</w:t>
+      </w:r>
+      <w:r>
+        <w:rPr>
+          <w:i/>
+          <w:iCs/>
+        </w:rPr>
+        <w:t xml:space="preserve">, </w:t>
+      </w:r>
+      <w:r>
+        <w:t>cliquer</w:t>
+      </w:r>
+      <w:r>
+        <w:t xml:space="preserve"> sur</w:t>
+      </w:r>
+      <w:r>
+        <w:t xml:space="preserve"> </w:t>
+      </w:r>
+      <w:r>
+        <w:rPr>
+          <w:i/>
+          <w:iCs/>
+        </w:rPr>
+        <w:t>Document</w:t>
+      </w:r>
+      <w:r>
+        <w:t>.</w:t>
+      </w:r>
+    </w:p>
+    <w:p>
+      <w:pPr>
+        <w:pStyle w:val="Paragraphedeliste"/>
+        <w:numPr>
+          <w:ilvl w:val="1"/>
+          <w:numId w:val="2"/>
+        </w:numPr>
+        <w:spacing w:after="0"/>
+        <w:ind w:left="426"/>
+      </w:pPr>
+      <w:r>
+        <w:t>Cliquer sur Install</w:t>
+      </w:r>
+    </w:p>
+    <w:p>
+      <w:pPr>
+        <w:pStyle w:val="Paragraphedeliste"/>
+        <w:numPr>
+          <w:ilvl w:val="0"/>
+          <w:numId w:val="2"/>
+        </w:numPr>
+        <w:spacing w:after="0"/>
+        <w:ind w:left="0"/>
+      </w:pPr>
+      <w:r>
+        <w:t xml:space="preserve">Ouvrir le programme </w:t>
+      </w:r>
+      <w:proofErr w:type="spellStart"/>
+      <w:r>
+        <w:rPr>
+          <w:i/>
+          <w:iCs/>
+        </w:rPr>
+        <w:t>build_</w:t>
+      </w:r>
+      <w:proofErr w:type="gramStart"/>
+      <w:r>
+        <w:rPr>
+          <w:i/>
+          <w:iCs/>
+        </w:rPr>
+        <w:t>package.R</w:t>
+      </w:r>
+      <w:proofErr w:type="spellEnd"/>
+      <w:proofErr w:type="gramEnd"/>
+      <w:r>
+        <w:t xml:space="preserve"> et l’exécuter</w:t>
+      </w:r>
+      <w:r>
+        <w:t xml:space="preserve">. Cette étape construit le fichier </w:t>
+      </w:r>
+      <w:r>
+        <w:rPr>
+          <w:i/>
+          <w:iCs/>
+        </w:rPr>
+        <w:t>DER.inesss.tar.gz</w:t>
+      </w:r>
+      <w:r>
+        <w:t xml:space="preserve"> qui est le fichier utilisé pour installer une librairie dans R.</w:t>
+      </w:r>
+      <w:r>
+        <w:br/>
+      </w:r>
+      <w:r>
+        <w:rPr>
+          <w:noProof/>
+        </w:rPr>
+        <w:drawing>
+          <wp:inline distT="0" distB="0" distL="0" distR="0" wp14:anchorId="4E0094E5" wp14:editId="4A659AAA">
+            <wp:extent cx="2338734" cy="1784909"/>
+            <wp:effectExtent l="0" t="0" r="4445" b="6350"/>
+            <wp:docPr id="25" name="Image 25"/>
+            <wp:cNvGraphicFramePr>
+              <a:graphicFrameLocks xmlns:a="http://schemas.openxmlformats.org/drawingml/2006/main" noChangeAspect="1"/>
+            </wp:cNvGraphicFramePr>
+            <a:graphic xmlns:a="http://schemas.openxmlformats.org/drawingml/2006/main">
+              <a:graphicData uri="http://schemas.openxmlformats.org/drawingml/2006/picture">
+                <pic:pic xmlns:pic="http://schemas.openxmlformats.org/drawingml/2006/picture">
+                  <pic:nvPicPr>
+                    <pic:cNvPr id="1" name=""/>
+                    <pic:cNvPicPr/>
+                  </pic:nvPicPr>
+                  <pic:blipFill>
+                    <a:blip r:embed="rId27"/>
+                    <a:stretch>
+                      <a:fillRect/>
+                    </a:stretch>
+                  </pic:blipFill>
+                  <pic:spPr>
+                    <a:xfrm>
+                      <a:off x="0" y="0"/>
+                      <a:ext cx="2345209" cy="1789851"/>
+                    </a:xfrm>
+                    <a:prstGeom prst="rect">
+                      <a:avLst/>
+                    </a:prstGeom>
+                  </pic:spPr>
+                </pic:pic>
+              </a:graphicData>
+            </a:graphic>
+          </wp:inline>
+        </w:drawing>
+      </w:r>
+      <w:r>
+        <w:br/>
+      </w:r>
+      <w:r>
+        <w:rPr>
+          <w:noProof/>
+        </w:rPr>
+        <w:drawing>
+          <wp:inline distT="0" distB="0" distL="0" distR="0" wp14:anchorId="2090F6C9" wp14:editId="4E79ADD3">
+            <wp:extent cx="4718304" cy="1260399"/>
+            <wp:effectExtent l="0" t="0" r="6350" b="0"/>
+            <wp:docPr id="26" name="Image 26"/>
+            <wp:cNvGraphicFramePr>
+              <a:graphicFrameLocks xmlns:a="http://schemas.openxmlformats.org/drawingml/2006/main" noChangeAspect="1"/>
+            </wp:cNvGraphicFramePr>
+            <a:graphic xmlns:a="http://schemas.openxmlformats.org/drawingml/2006/main">
+              <a:graphicData uri="http://schemas.openxmlformats.org/drawingml/2006/picture">
+                <pic:pic xmlns:pic="http://schemas.openxmlformats.org/drawingml/2006/picture">
+                  <pic:nvPicPr>
+                    <pic:cNvPr id="1" name=""/>
+                    <pic:cNvPicPr/>
+                  </pic:nvPicPr>
+                  <pic:blipFill>
+                    <a:blip r:embed="rId28"/>
+                    <a:stretch>
+                      <a:fillRect/>
+                    </a:stretch>
+                  </pic:blipFill>
+                  <pic:spPr>
+                    <a:xfrm>
+                      <a:off x="0" y="0"/>
+                      <a:ext cx="4727525" cy="1262862"/>
+                    </a:xfrm>
+                    <a:prstGeom prst="rect">
+                      <a:avLst/>
+                    </a:prstGeom>
+                  </pic:spPr>
+                </pic:pic>
+              </a:graphicData>
+            </a:graphic>
+          </wp:inline>
+        </w:drawing>
+      </w:r>
+    </w:p>
+    <w:p>
+      <w:pPr>
+        <w:pStyle w:val="Titre2"/>
+      </w:pPr>
+      <w:r>
+        <w:br w:type="page"/>
+      </w:r>
+      <w:r>
+        <w:lastRenderedPageBreak/>
+        <w:t>Particularité</w:t>
+      </w:r>
+      <w:r>
+        <w:t xml:space="preserve"> lorsque le </w:t>
+      </w:r>
+      <w:r>
+        <w:rPr>
+          <w:i/>
+          <w:iCs/>
+        </w:rPr>
+        <w:t>SPOOL</w:t>
+      </w:r>
+      <w:r>
+        <w:t xml:space="preserve"> est insuffisant</w:t>
+      </w:r>
+    </w:p>
+    <w:p>
+      <w:pPr>
+        <w:spacing w:after="0"/>
+      </w:pPr>
+      <w:r>
+        <w:t xml:space="preserve">Il arrive parfois que les bases de données sont tellement grandes que Teradata SQL n’est pas en mesure d’extraire le code en une exécution (quantité de </w:t>
+      </w:r>
+      <w:r>
+        <w:rPr>
+          <w:i/>
+          <w:iCs/>
+        </w:rPr>
+        <w:t>SPOOL</w:t>
+      </w:r>
+      <w:r>
+        <w:t xml:space="preserve"> insuffisante). Un moyen de contré cela est d’y aller par période.</w:t>
+      </w:r>
+    </w:p>
+    <w:p>
+      <w:pPr>
+        <w:spacing w:after="0"/>
+        <w:jc w:val="both"/>
+      </w:pPr>
+      <w:r>
+        <w:t xml:space="preserve">Puisque le </w:t>
+      </w:r>
+      <w:r>
+        <w:rPr>
+          <w:i/>
+          <w:iCs/>
+        </w:rPr>
+        <w:t>SPOOL</w:t>
+      </w:r>
+      <w:r>
+        <w:t xml:space="preserve"> est différent d’un poste à l’autre (les gens du BDCA ont généralement plus de capacité que les autres équipes), il faut tester les périodes et voir si Teradata Studio est en mesure d’exécuter le code.</w:t>
+      </w:r>
+      <w:r>
+        <w:t xml:space="preserve"> Prenons par exemple </w:t>
+      </w:r>
+      <w:r>
+        <w:t xml:space="preserve">V_DEM_PAIMT_MED_CM </w:t>
+      </w:r>
+      <w:r>
+        <w:t xml:space="preserve">qui </w:t>
+      </w:r>
+      <w:r>
+        <w:t>commence en 1996. Aprè</w:t>
+      </w:r>
+      <w:r>
+        <w:t xml:space="preserve">s quelques tests, je me suis rendu compte que je pouvais avoir au maximum deux ans. Cependant, à partir des années 2000 je ne pouvais plus le faire, j’ai donc diminué à une année. Même chose pour 2008, une année complète c’était trop alors j’ai essayé six mois. J’ai donc construit un vecteur de dates qui </w:t>
+      </w:r>
+      <w:r>
+        <w:t>faisait deux ans de 1996 à 2000, une année de 2000 à 2008 et six mois de 2008 à aujourd’hui. Si en 2025 je me retrouvais avec un problème de capacité, je diminuerais</w:t>
+      </w:r>
+      <w:r>
+        <w:t xml:space="preserve"> la période de </w:t>
+      </w:r>
+      <w:r>
+        <w:t>six mois à trois mois.</w:t>
+      </w:r>
+    </w:p>
+    <w:p>
+      <w:pPr>
+        <w:spacing w:after="0"/>
+        <w:jc w:val="both"/>
+      </w:pPr>
+      <w:r>
+        <w:rPr>
+          <w:noProof/>
+        </w:rPr>
+        <w:drawing>
+          <wp:inline distT="0" distB="0" distL="0" distR="0" wp14:anchorId="43B64CAD" wp14:editId="43E14410">
+            <wp:extent cx="5486400" cy="1670050"/>
+            <wp:effectExtent l="0" t="0" r="0" b="6350"/>
+            <wp:docPr id="11" name="Image 11"/>
+            <wp:cNvGraphicFramePr>
+              <a:graphicFrameLocks xmlns:a="http://schemas.openxmlformats.org/drawingml/2006/main" noChangeAspect="1"/>
+            </wp:cNvGraphicFramePr>
+            <a:graphic xmlns:a="http://schemas.openxmlformats.org/drawingml/2006/main">
+              <a:graphicData uri="http://schemas.openxmlformats.org/drawingml/2006/picture">
+                <pic:pic xmlns:pic="http://schemas.openxmlformats.org/drawingml/2006/picture">
+                  <pic:nvPicPr>
+                    <pic:cNvPr id="1" name=""/>
+                    <pic:cNvPicPr/>
+                  </pic:nvPicPr>
+                  <pic:blipFill>
+                    <a:blip r:embed="rId29"/>
+                    <a:stretch>
+                      <a:fillRect/>
+                    </a:stretch>
+                  </pic:blipFill>
+                  <pic:spPr>
+                    <a:xfrm>
+                      <a:off x="0" y="0"/>
                       <a:ext cx="5486400" cy="1670050"/>
                     </a:xfrm>
                     <a:prstGeom prst="rect">
@@ -1532,7 +2023,7 @@
                     <pic:cNvPicPr/>
                   </pic:nvPicPr>
                   <pic:blipFill>
-                    <a:blip r:embed="rId26"/>
+                    <a:blip r:embed="rId30"/>
                     <a:stretch>
                       <a:fillRect/>
                     </a:stretch>

</xml_diff>

<commit_message>
Update Doc MaJ librairie
</commit_message>
<xml_diff>
--- a/Documentation/Mise à jour librairie.docx
+++ b/Documentation/Mise à jour librairie.docx
@@ -15,7 +15,11 @@
       </w:r>
       <w:proofErr w:type="spellEnd"/>
     </w:p>
-    <w:p/>
+    <w:p>
+      <w:pPr>
+        <w:spacing w:after="0"/>
+      </w:pPr>
+    </w:p>
     <w:p>
       <w:pPr>
         <w:pStyle w:val="Paragraphedeliste"/>
@@ -28,7 +32,7 @@
       <w:r>
         <w:t xml:space="preserve">Copier le dossier </w:t>
       </w:r>
-      <w:hyperlink r:id="rId5" w:history="1">
+      <w:hyperlink r:id="rId7" w:history="1">
         <w:proofErr w:type="spellStart"/>
         <w:r>
           <w:rPr>
@@ -48,7 +52,10 @@
         <w:t>sur le poste de la RAMQ</w:t>
       </w:r>
       <w:r>
-        <w:t>. Le répertoire sur le poste de la RAMQ n’a pas d’importance.</w:t>
+        <w:t>. Le répertoire sur le poste de la RAMQ n’a pas d’importance</w:t>
+      </w:r>
+      <w:r>
+        <w:t>. Il se peut que glisser le dossier ne fonctionne pas. Clic droit, copier, coller.</w:t>
       </w:r>
     </w:p>
     <w:p>
@@ -118,7 +125,13 @@
         <w:t xml:space="preserve"> d’affichage</w:t>
       </w:r>
       <w:r>
-        <w:t xml:space="preserve">, il se pourrait que l’extension RPROJ ne s’affiche pas et qu’on voit uniquement </w:t>
+        <w:t>, il se pourrait que l’extension RPROJ ne s’affiche pas et qu’on voi</w:t>
+      </w:r>
+      <w:r>
+        <w:t>e</w:t>
+      </w:r>
+      <w:r>
+        <w:t xml:space="preserve"> uniquement </w:t>
       </w:r>
       <w:proofErr w:type="spellStart"/>
       <w:r>
@@ -137,192 +150,6 @@
             <wp:extent cx="2062887" cy="1651919"/>
             <wp:effectExtent l="0" t="0" r="0" b="5715"/>
             <wp:docPr id="1" name="Image 1"/>
-            <wp:cNvGraphicFramePr>
-              <a:graphicFrameLocks xmlns:a="http://schemas.openxmlformats.org/drawingml/2006/main" noChangeAspect="1"/>
-            </wp:cNvGraphicFramePr>
-            <a:graphic xmlns:a="http://schemas.openxmlformats.org/drawingml/2006/main">
-              <a:graphicData uri="http://schemas.openxmlformats.org/drawingml/2006/picture">
-                <pic:pic xmlns:pic="http://schemas.openxmlformats.org/drawingml/2006/picture">
-                  <pic:nvPicPr>
-                    <pic:cNvPr id="1" name=""/>
-                    <pic:cNvPicPr/>
-                  </pic:nvPicPr>
-                  <pic:blipFill>
-                    <a:blip r:embed="rId6"/>
-                    <a:stretch>
-                      <a:fillRect/>
-                    </a:stretch>
-                  </pic:blipFill>
-                  <pic:spPr>
-                    <a:xfrm>
-                      <a:off x="0" y="0"/>
-                      <a:ext cx="2107509" cy="1687651"/>
-                    </a:xfrm>
-                    <a:prstGeom prst="rect">
-                      <a:avLst/>
-                    </a:prstGeom>
-                  </pic:spPr>
-                </pic:pic>
-              </a:graphicData>
-            </a:graphic>
-          </wp:inline>
-        </w:drawing>
-      </w:r>
-      <w:r>
-        <w:rPr>
-          <w:noProof/>
-        </w:rPr>
-        <w:drawing>
-          <wp:inline distT="0" distB="0" distL="0" distR="0" wp14:anchorId="7667DDC7" wp14:editId="5DF25FE5">
-            <wp:extent cx="2918764" cy="1645859"/>
-            <wp:effectExtent l="0" t="0" r="0" b="0"/>
-            <wp:docPr id="2" name="Image 2"/>
-            <wp:cNvGraphicFramePr>
-              <a:graphicFrameLocks xmlns:a="http://schemas.openxmlformats.org/drawingml/2006/main" noChangeAspect="1"/>
-            </wp:cNvGraphicFramePr>
-            <a:graphic xmlns:a="http://schemas.openxmlformats.org/drawingml/2006/main">
-              <a:graphicData uri="http://schemas.openxmlformats.org/drawingml/2006/picture">
-                <pic:pic xmlns:pic="http://schemas.openxmlformats.org/drawingml/2006/picture">
-                  <pic:nvPicPr>
-                    <pic:cNvPr id="1" name=""/>
-                    <pic:cNvPicPr/>
-                  </pic:nvPicPr>
-                  <pic:blipFill>
-                    <a:blip r:embed="rId7"/>
-                    <a:stretch>
-                      <a:fillRect/>
-                    </a:stretch>
-                  </pic:blipFill>
-                  <pic:spPr>
-                    <a:xfrm>
-                      <a:off x="0" y="0"/>
-                      <a:ext cx="2954589" cy="1666060"/>
-                    </a:xfrm>
-                    <a:prstGeom prst="rect">
-                      <a:avLst/>
-                    </a:prstGeom>
-                  </pic:spPr>
-                </pic:pic>
-              </a:graphicData>
-            </a:graphic>
-          </wp:inline>
-        </w:drawing>
-      </w:r>
-    </w:p>
-    <w:p>
-      <w:pPr>
-        <w:pStyle w:val="Paragraphedeliste"/>
-        <w:numPr>
-          <w:ilvl w:val="0"/>
-          <w:numId w:val="2"/>
-        </w:numPr>
-        <w:ind w:left="0"/>
-      </w:pPr>
-      <w:r>
-        <w:t xml:space="preserve">Dans le dossier </w:t>
-      </w:r>
-      <w:r>
-        <w:rPr>
-          <w:i/>
-          <w:iCs/>
-        </w:rPr>
-        <w:t>data-</w:t>
-      </w:r>
-      <w:proofErr w:type="spellStart"/>
-      <w:r>
-        <w:rPr>
-          <w:i/>
-          <w:iCs/>
-        </w:rPr>
-        <w:t>raw</w:t>
-      </w:r>
-      <w:proofErr w:type="spellEnd"/>
-      <w:r>
-        <w:t xml:space="preserve">, sélectionner le fichier </w:t>
-      </w:r>
-      <w:r>
-        <w:rPr>
-          <w:i/>
-          <w:iCs/>
-        </w:rPr>
-        <w:t xml:space="preserve">0 – </w:t>
-      </w:r>
-      <w:proofErr w:type="spellStart"/>
-      <w:r>
-        <w:rPr>
-          <w:i/>
-          <w:iCs/>
-        </w:rPr>
-        <w:t>create</w:t>
-      </w:r>
-      <w:proofErr w:type="spellEnd"/>
-      <w:r>
-        <w:rPr>
-          <w:i/>
-          <w:iCs/>
-        </w:rPr>
-        <w:t xml:space="preserve"> </w:t>
-      </w:r>
-      <w:proofErr w:type="spellStart"/>
-      <w:r>
-        <w:rPr>
-          <w:i/>
-          <w:iCs/>
-        </w:rPr>
-        <w:t>all.R</w:t>
-      </w:r>
-      <w:proofErr w:type="spellEnd"/>
-      <w:r>
-        <w:t>.</w:t>
-      </w:r>
-    </w:p>
-    <w:p>
-      <w:pPr>
-        <w:pStyle w:val="Paragraphedeliste"/>
-        <w:numPr>
-          <w:ilvl w:val="0"/>
-          <w:numId w:val="2"/>
-        </w:numPr>
-        <w:ind w:left="0"/>
-      </w:pPr>
-      <w:r>
-        <w:t>Au début</w:t>
-      </w:r>
-      <w:r>
-        <w:t xml:space="preserve"> </w:t>
-      </w:r>
-      <w:r>
-        <w:t xml:space="preserve">on demande le code d’utilisateur (généralement </w:t>
-      </w:r>
-      <w:proofErr w:type="spellStart"/>
-      <w:r>
-        <w:t>MSxxx</w:t>
-      </w:r>
-      <w:proofErr w:type="spellEnd"/>
-      <w:r>
-        <w:t>) et le mot de passe</w:t>
-      </w:r>
-      <w:r>
-        <w:t xml:space="preserve"> SQL</w:t>
-      </w:r>
-      <w:r>
-        <w:t>.</w:t>
-      </w:r>
-      <w:r>
-        <w:t xml:space="preserve"> Ce sont les mêmes informations que lors de la connexion Teradata Studio.</w:t>
-      </w:r>
-      <w:r>
-        <w:br/>
-      </w:r>
-      <w:r>
-        <w:rPr>
-          <w:noProof/>
-        </w:rPr>
-        <w:drawing>
-          <wp:inline distT="0" distB="0" distL="0" distR="0" wp14:anchorId="07A5CDCA" wp14:editId="54E2678F">
-            <wp:extent cx="3891687" cy="1015712"/>
-            <wp:effectExtent l="0" t="0" r="0" b="0"/>
-            <wp:docPr id="3" name="Image 3"/>
             <wp:cNvGraphicFramePr>
               <a:graphicFrameLocks xmlns:a="http://schemas.openxmlformats.org/drawingml/2006/main" noChangeAspect="1"/>
             </wp:cNvGraphicFramePr>
@@ -342,7 +169,7 @@
                   <pic:spPr>
                     <a:xfrm>
                       <a:off x="0" y="0"/>
-                      <a:ext cx="3907482" cy="1019834"/>
+                      <a:ext cx="2107509" cy="1687651"/>
                     </a:xfrm>
                     <a:prstGeom prst="rect">
                       <a:avLst/>
@@ -355,21 +182,14 @@
         </w:drawing>
       </w:r>
       <w:r>
-        <w:br/>
-        <w:t>Inscrire les informations dans la boîte de message qui apparaîtra.</w:t>
-      </w:r>
-      <w:r>
-        <w:br/>
-      </w:r>
-      <w:r>
         <w:rPr>
           <w:noProof/>
         </w:rPr>
         <w:drawing>
-          <wp:inline distT="0" distB="0" distL="0" distR="0" wp14:anchorId="25AC192C" wp14:editId="10A55885">
-            <wp:extent cx="2165299" cy="855293"/>
-            <wp:effectExtent l="0" t="0" r="6985" b="2540"/>
-            <wp:docPr id="4" name="Image 4"/>
+          <wp:inline distT="0" distB="0" distL="0" distR="0" wp14:anchorId="7667DDC7" wp14:editId="5DF25FE5">
+            <wp:extent cx="2918764" cy="1645859"/>
+            <wp:effectExtent l="0" t="0" r="0" b="0"/>
+            <wp:docPr id="2" name="Image 2"/>
             <wp:cNvGraphicFramePr>
               <a:graphicFrameLocks xmlns:a="http://schemas.openxmlformats.org/drawingml/2006/main" noChangeAspect="1"/>
             </wp:cNvGraphicFramePr>
@@ -389,7 +209,7 @@
                   <pic:spPr>
                     <a:xfrm>
                       <a:off x="0" y="0"/>
-                      <a:ext cx="2176945" cy="859893"/>
+                      <a:ext cx="2954589" cy="1666060"/>
                     </a:xfrm>
                     <a:prstGeom prst="rect">
                       <a:avLst/>
@@ -401,28 +221,121 @@
           </wp:inline>
         </w:drawing>
       </w:r>
+    </w:p>
+    <w:p>
+      <w:pPr>
+        <w:pStyle w:val="Paragraphedeliste"/>
+        <w:numPr>
+          <w:ilvl w:val="0"/>
+          <w:numId w:val="2"/>
+        </w:numPr>
+        <w:ind w:left="0"/>
+      </w:pPr>
+      <w:r>
+        <w:t xml:space="preserve">Dans le dossier </w:t>
+      </w:r>
+      <w:r>
+        <w:rPr>
+          <w:i/>
+          <w:iCs/>
+        </w:rPr>
+        <w:t>data-</w:t>
+      </w:r>
+      <w:proofErr w:type="spellStart"/>
+      <w:r>
+        <w:rPr>
+          <w:i/>
+          <w:iCs/>
+        </w:rPr>
+        <w:t>raw</w:t>
+      </w:r>
+      <w:proofErr w:type="spellEnd"/>
+      <w:r>
+        <w:t xml:space="preserve">, sélectionner le fichier </w:t>
+      </w:r>
+      <w:r>
+        <w:rPr>
+          <w:i/>
+          <w:iCs/>
+        </w:rPr>
+        <w:t xml:space="preserve">0 – </w:t>
+      </w:r>
+      <w:proofErr w:type="spellStart"/>
+      <w:r>
+        <w:rPr>
+          <w:i/>
+          <w:iCs/>
+        </w:rPr>
+        <w:t>create</w:t>
+      </w:r>
+      <w:proofErr w:type="spellEnd"/>
+      <w:r>
+        <w:rPr>
+          <w:i/>
+          <w:iCs/>
+        </w:rPr>
+        <w:t xml:space="preserve"> </w:t>
+      </w:r>
+      <w:proofErr w:type="spellStart"/>
+      <w:r>
+        <w:rPr>
+          <w:i/>
+          <w:iCs/>
+        </w:rPr>
+        <w:t>all.R</w:t>
+      </w:r>
+      <w:proofErr w:type="spellEnd"/>
+      <w:r>
+        <w:t>.</w:t>
+      </w:r>
+    </w:p>
+    <w:p>
+      <w:pPr>
+        <w:pStyle w:val="Paragraphedeliste"/>
+        <w:numPr>
+          <w:ilvl w:val="0"/>
+          <w:numId w:val="2"/>
+        </w:numPr>
+        <w:ind w:left="0"/>
+      </w:pPr>
+      <w:r>
+        <w:t>Au début</w:t>
+      </w:r>
+      <w:r>
+        <w:t xml:space="preserve"> </w:t>
+      </w:r>
+      <w:r>
+        <w:t xml:space="preserve">on demande le code d’utilisateur (généralement </w:t>
+      </w:r>
+      <w:proofErr w:type="spellStart"/>
+      <w:r>
+        <w:t>MSxxx</w:t>
+      </w:r>
+      <w:proofErr w:type="spellEnd"/>
+      <w:r>
+        <w:t>) et le mot de passe</w:t>
+      </w:r>
+      <w:r>
+        <w:t xml:space="preserve"> SQL</w:t>
+      </w:r>
+      <w:r>
+        <w:t>.</w:t>
+      </w:r>
+      <w:r>
+        <w:t xml:space="preserve"> Ce sont les mêmes informations que lors de la connexion Teradata Studio.</w:t>
+      </w:r>
       <w:r>
         <w:br/>
-        <w:t xml:space="preserve">Les informations se retrouveront dans le l’environnement global. S’assurer que </w:t>
-      </w:r>
-      <w:r>
-        <w:t>personne ne regarde</w:t>
-      </w:r>
-      <w:r>
-        <w:t xml:space="preserve"> votre écran!</w:t>
-      </w:r>
-      <w:r>
-        <w:br/>
       </w:r>
       <w:r>
         <w:rPr>
           <w:noProof/>
         </w:rPr>
         <w:drawing>
-          <wp:inline distT="0" distB="0" distL="0" distR="0" wp14:anchorId="6CA009A0" wp14:editId="1878A0EF">
-            <wp:extent cx="2889504" cy="787469"/>
-            <wp:effectExtent l="0" t="0" r="6350" b="0"/>
-            <wp:docPr id="5" name="Image 5"/>
+          <wp:inline distT="0" distB="0" distL="0" distR="0" wp14:anchorId="07A5CDCA" wp14:editId="54E2678F">
+            <wp:extent cx="3891687" cy="1015712"/>
+            <wp:effectExtent l="0" t="0" r="0" b="0"/>
+            <wp:docPr id="3" name="Image 3"/>
             <wp:cNvGraphicFramePr>
               <a:graphicFrameLocks xmlns:a="http://schemas.openxmlformats.org/drawingml/2006/main" noChangeAspect="1"/>
             </wp:cNvGraphicFramePr>
@@ -442,7 +355,7 @@
                   <pic:spPr>
                     <a:xfrm>
                       <a:off x="0" y="0"/>
-                      <a:ext cx="2902609" cy="791041"/>
+                      <a:ext cx="3907482" cy="1019834"/>
                     </a:xfrm>
                     <a:prstGeom prst="rect">
                       <a:avLst/>
@@ -454,59 +367,22 @@
           </wp:inline>
         </w:drawing>
       </w:r>
-    </w:p>
-    <w:p>
-      <w:r>
-        <w:br w:type="page"/>
-      </w:r>
-    </w:p>
-    <w:p>
-      <w:pPr>
-        <w:pStyle w:val="Paragraphedeliste"/>
-        <w:numPr>
-          <w:ilvl w:val="0"/>
-          <w:numId w:val="2"/>
-        </w:numPr>
-        <w:ind w:left="0"/>
-      </w:pPr>
-      <w:r>
-        <w:lastRenderedPageBreak/>
-        <w:t xml:space="preserve">L’argument </w:t>
-      </w:r>
-      <w:r>
-        <w:rPr>
-          <w:i/>
-          <w:iCs/>
-        </w:rPr>
-        <w:t>files</w:t>
-      </w:r>
-      <w:r>
-        <w:t xml:space="preserve"> sont les bases de données à mettre à jour, plus précisément le nom </w:t>
-      </w:r>
-      <w:r>
-        <w:t>des</w:t>
-      </w:r>
-      <w:r>
-        <w:t xml:space="preserve"> programme</w:t>
-      </w:r>
-      <w:r>
-        <w:t>s</w:t>
-      </w:r>
-      <w:r>
-        <w:t xml:space="preserve"> qui les crée. On peut mettre en commentaire (#) ceux qu’on ne veut pas actualiser. Puisque les bases de données CIM proviennent d’un fichier Excel plutôt que de Teradata, ce programme est généralement sous commentaire.</w:t>
-      </w:r>
       <w:r>
         <w:br/>
+        <w:t>Inscrire les informations dans la boîte de message qui apparaîtra.</w:t>
+      </w:r>
+      <w:r>
+        <w:br/>
       </w:r>
       <w:r>
         <w:rPr>
           <w:noProof/>
         </w:rPr>
         <w:drawing>
-          <wp:inline distT="0" distB="0" distL="0" distR="0" wp14:anchorId="7580131B" wp14:editId="2B7C21E3">
-            <wp:extent cx="2928750" cy="1163117"/>
-            <wp:effectExtent l="0" t="0" r="5080" b="0"/>
-            <wp:docPr id="6" name="Image 6"/>
+          <wp:inline distT="0" distB="0" distL="0" distR="0" wp14:anchorId="25AC192C" wp14:editId="10A55885">
+            <wp:extent cx="2165299" cy="855293"/>
+            <wp:effectExtent l="0" t="0" r="6985" b="2540"/>
+            <wp:docPr id="4" name="Image 4"/>
             <wp:cNvGraphicFramePr>
               <a:graphicFrameLocks xmlns:a="http://schemas.openxmlformats.org/drawingml/2006/main" noChangeAspect="1"/>
             </wp:cNvGraphicFramePr>
@@ -526,7 +402,7 @@
                   <pic:spPr>
                     <a:xfrm>
                       <a:off x="0" y="0"/>
-                      <a:ext cx="2938128" cy="1166841"/>
+                      <a:ext cx="2176945" cy="859893"/>
                     </a:xfrm>
                     <a:prstGeom prst="rect">
                       <a:avLst/>
@@ -538,44 +414,28 @@
           </wp:inline>
         </w:drawing>
       </w:r>
-    </w:p>
-    <w:p>
-      <w:pPr>
-        <w:pStyle w:val="Paragraphedeliste"/>
-        <w:numPr>
-          <w:ilvl w:val="0"/>
-          <w:numId w:val="2"/>
-        </w:numPr>
-        <w:spacing w:after="0"/>
-        <w:ind w:left="0"/>
-      </w:pPr>
-      <w:r>
-        <w:t xml:space="preserve">La connexion SQL se fait à l’argument </w:t>
-      </w:r>
-      <w:proofErr w:type="spellStart"/>
-      <w:r>
-        <w:rPr>
-          <w:i/>
-          <w:iCs/>
-        </w:rPr>
-        <w:t>conn</w:t>
-      </w:r>
-      <w:proofErr w:type="spellEnd"/>
-      <w:r>
-        <w:t>.</w:t>
-      </w:r>
       <w:r>
         <w:br/>
+        <w:t xml:space="preserve">Les informations se retrouveront dans le l’environnement global. S’assurer que </w:t>
+      </w:r>
+      <w:r>
+        <w:t>personne ne regarde</w:t>
+      </w:r>
+      <w:r>
+        <w:t xml:space="preserve"> votre écran!</w:t>
+      </w:r>
+      <w:r>
+        <w:br/>
       </w:r>
       <w:r>
         <w:rPr>
           <w:noProof/>
         </w:rPr>
         <w:drawing>
-          <wp:inline distT="0" distB="0" distL="0" distR="0" wp14:anchorId="60A50A82" wp14:editId="3690FFFC">
-            <wp:extent cx="2971800" cy="266700"/>
-            <wp:effectExtent l="0" t="0" r="0" b="0"/>
-            <wp:docPr id="13" name="Image 13"/>
+          <wp:inline distT="0" distB="0" distL="0" distR="0" wp14:anchorId="6CA009A0" wp14:editId="1878A0EF">
+            <wp:extent cx="2889504" cy="787469"/>
+            <wp:effectExtent l="0" t="0" r="6350" b="0"/>
+            <wp:docPr id="5" name="Image 5"/>
             <wp:cNvGraphicFramePr>
               <a:graphicFrameLocks xmlns:a="http://schemas.openxmlformats.org/drawingml/2006/main" noChangeAspect="1"/>
             </wp:cNvGraphicFramePr>
@@ -595,7 +455,7 @@
                   <pic:spPr>
                     <a:xfrm>
                       <a:off x="0" y="0"/>
-                      <a:ext cx="2971800" cy="266700"/>
+                      <a:ext cx="2902609" cy="791041"/>
                     </a:xfrm>
                     <a:prstGeom prst="rect">
                       <a:avLst/>
@@ -608,29 +468,43 @@
         </w:drawing>
       </w:r>
       <w:r>
-        <w:br/>
-      </w:r>
-      <w:r>
-        <w:t xml:space="preserve">Sa valeur dans l’environnement global doit être </w:t>
-      </w:r>
-      <w:proofErr w:type="spellStart"/>
+        <w:br w:type="page"/>
+      </w:r>
+    </w:p>
+    <w:p>
+      <w:pPr>
+        <w:pStyle w:val="Paragraphedeliste"/>
+        <w:numPr>
+          <w:ilvl w:val="0"/>
+          <w:numId w:val="2"/>
+        </w:numPr>
+        <w:ind w:left="0"/>
+      </w:pPr>
+      <w:r>
+        <w:lastRenderedPageBreak/>
+        <w:t xml:space="preserve">L’argument </w:t>
+      </w:r>
       <w:r>
         <w:rPr>
           <w:i/>
           <w:iCs/>
         </w:rPr>
-        <w:t>Formal</w:t>
-      </w:r>
-      <w:proofErr w:type="spellEnd"/>
-      <w:r>
-        <w:rPr>
-          <w:i/>
-          <w:iCs/>
-        </w:rPr>
-        <w:t xml:space="preserve"> class   Teradata</w:t>
-      </w:r>
-      <w:r>
-        <w:t>.</w:t>
+        <w:t>files</w:t>
+      </w:r>
+      <w:r>
+        <w:t xml:space="preserve"> sont les bases de données à mettre à jour, plus précisément le nom </w:t>
+      </w:r>
+      <w:r>
+        <w:t>des</w:t>
+      </w:r>
+      <w:r>
+        <w:t xml:space="preserve"> programme</w:t>
+      </w:r>
+      <w:r>
+        <w:t>s</w:t>
+      </w:r>
+      <w:r>
+        <w:t xml:space="preserve"> qui les crée. On peut mettre en commentaire (#) ceux qu’on ne veut pas actualiser. Puisque les bases de données CIM proviennent d’un fichier Excel plutôt que de Teradata, ce programme est généralement sous commentaire.</w:t>
       </w:r>
       <w:r>
         <w:br/>
@@ -640,10 +514,10 @@
           <w:noProof/>
         </w:rPr>
         <w:drawing>
-          <wp:inline distT="0" distB="0" distL="0" distR="0" wp14:anchorId="479C9B59" wp14:editId="2D1900D4">
-            <wp:extent cx="1982419" cy="890177"/>
-            <wp:effectExtent l="0" t="0" r="0" b="5715"/>
-            <wp:docPr id="7" name="Image 7"/>
+          <wp:inline distT="0" distB="0" distL="0" distR="0" wp14:anchorId="7580131B" wp14:editId="2B7C21E3">
+            <wp:extent cx="2928750" cy="1163117"/>
+            <wp:effectExtent l="0" t="0" r="5080" b="0"/>
+            <wp:docPr id="6" name="Image 6"/>
             <wp:cNvGraphicFramePr>
               <a:graphicFrameLocks xmlns:a="http://schemas.openxmlformats.org/drawingml/2006/main" noChangeAspect="1"/>
             </wp:cNvGraphicFramePr>
@@ -663,7 +537,7 @@
                   <pic:spPr>
                     <a:xfrm>
                       <a:off x="0" y="0"/>
-                      <a:ext cx="1995707" cy="896144"/>
+                      <a:ext cx="2938128" cy="1166841"/>
                     </a:xfrm>
                     <a:prstGeom prst="rect">
                       <a:avLst/>
@@ -675,19 +549,31 @@
           </wp:inline>
         </w:drawing>
       </w:r>
-      <w:r>
-        <w:br/>
-        <w:t xml:space="preserve">Si le code d’utilisateur ou le mot de passe n’ont pas les bonnes valeurs, la connexion sera </w:t>
-      </w:r>
+    </w:p>
+    <w:p>
+      <w:pPr>
+        <w:pStyle w:val="Paragraphedeliste"/>
+        <w:numPr>
+          <w:ilvl w:val="0"/>
+          <w:numId w:val="2"/>
+        </w:numPr>
+        <w:spacing w:after="0"/>
+        <w:ind w:left="0"/>
+      </w:pPr>
+      <w:r>
+        <w:t xml:space="preserve">La connexion SQL se fait à l’argument </w:t>
+      </w:r>
+      <w:proofErr w:type="spellStart"/>
       <w:r>
         <w:rPr>
           <w:i/>
           <w:iCs/>
         </w:rPr>
-        <w:t>NULL</w:t>
-      </w:r>
-      <w:r>
-        <w:t xml:space="preserve"> et la mise à jour ne s’effectuera pas.</w:t>
+        <w:t>conn</w:t>
+      </w:r>
+      <w:proofErr w:type="spellEnd"/>
+      <w:r>
+        <w:t>.</w:t>
       </w:r>
       <w:r>
         <w:br/>
@@ -697,10 +583,10 @@
           <w:noProof/>
         </w:rPr>
         <w:drawing>
-          <wp:inline distT="0" distB="0" distL="0" distR="0" wp14:anchorId="49EF356F" wp14:editId="5D324238">
-            <wp:extent cx="3255264" cy="726621"/>
-            <wp:effectExtent l="0" t="0" r="2540" b="0"/>
-            <wp:docPr id="8" name="Image 8"/>
+          <wp:inline distT="0" distB="0" distL="0" distR="0" wp14:anchorId="60A50A82" wp14:editId="3690FFFC">
+            <wp:extent cx="2971800" cy="266700"/>
+            <wp:effectExtent l="0" t="0" r="0" b="0"/>
+            <wp:docPr id="13" name="Image 13"/>
             <wp:cNvGraphicFramePr>
               <a:graphicFrameLocks xmlns:a="http://schemas.openxmlformats.org/drawingml/2006/main" noChangeAspect="1"/>
             </wp:cNvGraphicFramePr>
@@ -720,7 +606,7 @@
                   <pic:spPr>
                     <a:xfrm>
                       <a:off x="0" y="0"/>
-                      <a:ext cx="3268205" cy="729510"/>
+                      <a:ext cx="2971800" cy="266700"/>
                     </a:xfrm>
                     <a:prstGeom prst="rect">
                       <a:avLst/>
@@ -734,7 +620,9 @@
       </w:r>
       <w:r>
         <w:br/>
-        <w:t xml:space="preserve">Si le mot de passe doit être modifié, </w:t>
+      </w:r>
+      <w:r>
+        <w:t xml:space="preserve">Sa valeur dans l’environnement global doit être </w:t>
       </w:r>
       <w:proofErr w:type="spellStart"/>
       <w:r>
@@ -742,52 +630,19 @@
           <w:i/>
           <w:iCs/>
         </w:rPr>
-        <w:t>conn</w:t>
+        <w:t>Formal</w:t>
       </w:r>
       <w:proofErr w:type="spellEnd"/>
-      <w:r>
-        <w:t xml:space="preserve"> sera à </w:t>
-      </w:r>
       <w:r>
         <w:rPr>
           <w:i/>
           <w:iCs/>
         </w:rPr>
-        <w:t>NULL</w:t>
-      </w:r>
-      <w:r>
-        <w:t xml:space="preserve">. On doit aller mettre à jour ses informations dans </w:t>
-      </w:r>
-      <w:r>
-        <w:rPr>
-          <w:b/>
-          <w:bCs/>
-        </w:rPr>
-        <w:t>Teradata Studio</w:t>
+        <w:t xml:space="preserve"> class   Teradata</w:t>
       </w:r>
       <w:r>
         <w:t>.</w:t>
       </w:r>
-    </w:p>
-    <w:p>
-      <w:r>
-        <w:br w:type="page"/>
-      </w:r>
-    </w:p>
-    <w:p>
-      <w:pPr>
-        <w:pStyle w:val="Paragraphedeliste"/>
-        <w:numPr>
-          <w:ilvl w:val="0"/>
-          <w:numId w:val="2"/>
-        </w:numPr>
-        <w:spacing w:after="0"/>
-        <w:ind w:left="0"/>
-      </w:pPr>
-      <w:r>
-        <w:lastRenderedPageBreak/>
-        <w:t>Exécuter le reste du code pour effectuer la mise à jour des tables.</w:t>
-      </w:r>
       <w:r>
         <w:br/>
       </w:r>
@@ -796,10 +651,10 @@
           <w:noProof/>
         </w:rPr>
         <w:drawing>
-          <wp:inline distT="0" distB="0" distL="0" distR="0" wp14:anchorId="710CDBD8" wp14:editId="4D110396">
-            <wp:extent cx="2301019" cy="965606"/>
-            <wp:effectExtent l="0" t="0" r="4445" b="6350"/>
-            <wp:docPr id="14" name="Image 14"/>
+          <wp:inline distT="0" distB="0" distL="0" distR="0" wp14:anchorId="479C9B59" wp14:editId="2D1900D4">
+            <wp:extent cx="1982419" cy="890177"/>
+            <wp:effectExtent l="0" t="0" r="0" b="5715"/>
+            <wp:docPr id="7" name="Image 7"/>
             <wp:cNvGraphicFramePr>
               <a:graphicFrameLocks xmlns:a="http://schemas.openxmlformats.org/drawingml/2006/main" noChangeAspect="1"/>
             </wp:cNvGraphicFramePr>
@@ -819,7 +674,7 @@
                   <pic:spPr>
                     <a:xfrm>
                       <a:off x="0" y="0"/>
-                      <a:ext cx="2308080" cy="968569"/>
+                      <a:ext cx="1995707" cy="896144"/>
                     </a:xfrm>
                     <a:prstGeom prst="rect">
                       <a:avLst/>
@@ -833,30 +688,17 @@
       </w:r>
       <w:r>
         <w:br/>
-      </w:r>
-      <w:r>
-        <w:t>La console indiquera</w:t>
-      </w:r>
-      <w:r>
-        <w:t xml:space="preserve"> à quel programme l</w:t>
-      </w:r>
-      <w:r>
-        <w:t>’actualisation est rendu</w:t>
-      </w:r>
-      <w:r>
-        <w:t xml:space="preserve"> </w:t>
-      </w:r>
-      <w:r>
-        <w:t>et à la fin le temps</w:t>
-      </w:r>
-      <w:r>
-        <w:t xml:space="preserve"> total</w:t>
-      </w:r>
-      <w:r>
-        <w:t xml:space="preserve"> d’exécution</w:t>
-      </w:r>
-      <w:r>
-        <w:t>.</w:t>
+        <w:t xml:space="preserve">Si le code d’utilisateur ou le mot de passe n’ont pas les bonnes valeurs, la connexion sera </w:t>
+      </w:r>
+      <w:r>
+        <w:rPr>
+          <w:i/>
+          <w:iCs/>
+        </w:rPr>
+        <w:t>NULL</w:t>
+      </w:r>
+      <w:r>
+        <w:t xml:space="preserve"> et la mise à jour ne s’effectuera pas.</w:t>
       </w:r>
       <w:r>
         <w:br/>
@@ -866,10 +708,10 @@
           <w:noProof/>
         </w:rPr>
         <w:drawing>
-          <wp:inline distT="0" distB="0" distL="0" distR="0" wp14:anchorId="7E5842D1" wp14:editId="1B083DBF">
-            <wp:extent cx="2621449" cy="2326233"/>
-            <wp:effectExtent l="0" t="0" r="7620" b="0"/>
-            <wp:docPr id="10" name="Image 10"/>
+          <wp:inline distT="0" distB="0" distL="0" distR="0" wp14:anchorId="49EF356F" wp14:editId="5D324238">
+            <wp:extent cx="3255264" cy="726621"/>
+            <wp:effectExtent l="0" t="0" r="2540" b="0"/>
+            <wp:docPr id="8" name="Image 8"/>
             <wp:cNvGraphicFramePr>
               <a:graphicFrameLocks xmlns:a="http://schemas.openxmlformats.org/drawingml/2006/main" noChangeAspect="1"/>
             </wp:cNvGraphicFramePr>
@@ -889,7 +731,7 @@
                   <pic:spPr>
                     <a:xfrm>
                       <a:off x="0" y="0"/>
-                      <a:ext cx="2624410" cy="2328860"/>
+                      <a:ext cx="3268205" cy="729510"/>
                     </a:xfrm>
                     <a:prstGeom prst="rect">
                       <a:avLst/>
@@ -901,6 +743,47 @@
           </wp:inline>
         </w:drawing>
       </w:r>
+      <w:r>
+        <w:br/>
+        <w:t xml:space="preserve">Si le mot de passe doit être modifié, </w:t>
+      </w:r>
+      <w:proofErr w:type="spellStart"/>
+      <w:r>
+        <w:rPr>
+          <w:i/>
+          <w:iCs/>
+        </w:rPr>
+        <w:t>conn</w:t>
+      </w:r>
+      <w:proofErr w:type="spellEnd"/>
+      <w:r>
+        <w:t xml:space="preserve"> sera à </w:t>
+      </w:r>
+      <w:r>
+        <w:rPr>
+          <w:i/>
+          <w:iCs/>
+        </w:rPr>
+        <w:t>NULL</w:t>
+      </w:r>
+      <w:r>
+        <w:t xml:space="preserve">. On doit aller mettre à jour ses informations dans </w:t>
+      </w:r>
+      <w:r>
+        <w:rPr>
+          <w:b/>
+          <w:bCs/>
+        </w:rPr>
+        <w:t>Teradata Studio</w:t>
+      </w:r>
+      <w:r>
+        <w:t>.</w:t>
+      </w:r>
+    </w:p>
+    <w:p>
+      <w:r>
+        <w:br w:type="page"/>
+      </w:r>
     </w:p>
     <w:p>
       <w:pPr>
@@ -913,7 +796,8 @@
         <w:ind w:left="0"/>
       </w:pPr>
       <w:r>
-        <w:t>Ouvrir le fichier DESCRIPTION</w:t>
+        <w:lastRenderedPageBreak/>
+        <w:t>Exécuter le reste du code pour effectuer la mise à jour des tables.</w:t>
       </w:r>
       <w:r>
         <w:br/>
@@ -923,10 +807,10 @@
           <w:noProof/>
         </w:rPr>
         <w:drawing>
-          <wp:inline distT="0" distB="0" distL="0" distR="0" wp14:anchorId="4FE89ADB" wp14:editId="16D2E98B">
-            <wp:extent cx="3174797" cy="2390284"/>
-            <wp:effectExtent l="0" t="0" r="6985" b="0"/>
-            <wp:docPr id="15" name="Image 15"/>
+          <wp:inline distT="0" distB="0" distL="0" distR="0" wp14:anchorId="710CDBD8" wp14:editId="4D110396">
+            <wp:extent cx="2301019" cy="965606"/>
+            <wp:effectExtent l="0" t="0" r="4445" b="6350"/>
+            <wp:docPr id="14" name="Image 14"/>
             <wp:cNvGraphicFramePr>
               <a:graphicFrameLocks xmlns:a="http://schemas.openxmlformats.org/drawingml/2006/main" noChangeAspect="1"/>
             </wp:cNvGraphicFramePr>
@@ -946,7 +830,7 @@
                   <pic:spPr>
                     <a:xfrm>
                       <a:off x="0" y="0"/>
-                      <a:ext cx="3186474" cy="2399075"/>
+                      <a:ext cx="2308080" cy="968569"/>
                     </a:xfrm>
                     <a:prstGeom prst="rect">
                       <a:avLst/>
@@ -960,21 +844,30 @@
       </w:r>
       <w:r>
         <w:br/>
-        <w:t xml:space="preserve">Prendre en note le numéro de version et l’ajouter au nom du dossier </w:t>
-      </w:r>
-      <w:proofErr w:type="spellStart"/>
-      <w:r>
-        <w:t>DER.inesss</w:t>
-      </w:r>
-      <w:proofErr w:type="spellEnd"/>
+      </w:r>
+      <w:r>
+        <w:t>La console indiquera</w:t>
+      </w:r>
+      <w:r>
+        <w:t xml:space="preserve"> à quel programme l</w:t>
+      </w:r>
+      <w:r>
+        <w:t>’actualisation est rendu</w:t>
+      </w:r>
+      <w:r>
+        <w:t>e</w:t>
+      </w:r>
       <w:r>
         <w:t xml:space="preserve"> </w:t>
       </w:r>
       <w:r>
-        <w:rPr>
-          <w:u w:val="single"/>
-        </w:rPr>
-        <w:t>sur le poste de l’INESSS</w:t>
+        <w:t>et à la fin le temps</w:t>
+      </w:r>
+      <w:r>
+        <w:t xml:space="preserve"> total</w:t>
+      </w:r>
+      <w:r>
+        <w:t xml:space="preserve"> d’exécution</w:t>
       </w:r>
       <w:r>
         <w:t>.</w:t>
@@ -987,10 +880,10 @@
           <w:noProof/>
         </w:rPr>
         <w:drawing>
-          <wp:inline distT="0" distB="0" distL="0" distR="0" wp14:anchorId="021A1E12" wp14:editId="3F005C20">
-            <wp:extent cx="3430829" cy="1153537"/>
-            <wp:effectExtent l="0" t="0" r="0" b="8890"/>
-            <wp:docPr id="17" name="Image 17"/>
+          <wp:inline distT="0" distB="0" distL="0" distR="0" wp14:anchorId="7E5842D1" wp14:editId="1B083DBF">
+            <wp:extent cx="2621449" cy="2326233"/>
+            <wp:effectExtent l="0" t="0" r="7620" b="0"/>
+            <wp:docPr id="10" name="Image 10"/>
             <wp:cNvGraphicFramePr>
               <a:graphicFrameLocks xmlns:a="http://schemas.openxmlformats.org/drawingml/2006/main" noChangeAspect="1"/>
             </wp:cNvGraphicFramePr>
@@ -1010,7 +903,7 @@
                   <pic:spPr>
                     <a:xfrm>
                       <a:off x="0" y="0"/>
-                      <a:ext cx="3447311" cy="1159079"/>
+                      <a:ext cx="2624410" cy="2328860"/>
                     </a:xfrm>
                     <a:prstGeom prst="rect">
                       <a:avLst/>
@@ -1022,58 +915,32 @@
           </wp:inline>
         </w:drawing>
       </w:r>
+    </w:p>
+    <w:p>
+      <w:pPr>
+        <w:pStyle w:val="Paragraphedeliste"/>
+        <w:numPr>
+          <w:ilvl w:val="0"/>
+          <w:numId w:val="2"/>
+        </w:numPr>
+        <w:spacing w:after="0"/>
+        <w:ind w:left="0"/>
+      </w:pPr>
+      <w:r>
+        <w:t>Ouvrir le fichier DESCRIPTION</w:t>
+      </w:r>
       <w:r>
         <w:br/>
       </w:r>
       <w:r>
         <w:rPr>
-          <w:u w:val="single"/>
-        </w:rPr>
-        <w:lastRenderedPageBreak/>
-        <w:t>De retour au</w:t>
-      </w:r>
-      <w:r>
-        <w:rPr>
-          <w:u w:val="single"/>
-        </w:rPr>
-        <w:t xml:space="preserve"> poste RAMQ</w:t>
-      </w:r>
-      <w:r>
-        <w:t>, m</w:t>
-      </w:r>
-      <w:r>
-        <w:t>odifier l</w:t>
-      </w:r>
-      <w:r>
-        <w:t>e numéro de</w:t>
-      </w:r>
-      <w:r>
-        <w:t xml:space="preserve"> version pour indiquer le jour </w:t>
-      </w:r>
-      <w:r>
-        <w:t>de</w:t>
-      </w:r>
-      <w:r>
-        <w:t xml:space="preserve"> la mise à jour.</w:t>
-      </w:r>
-      <w:r>
-        <w:t xml:space="preserve"> En exemple le 21 août 2024</w:t>
-      </w:r>
-      <w:r>
-        <w:t>.</w:t>
-      </w:r>
-      <w:r>
-        <w:br/>
-      </w:r>
-      <w:r>
-        <w:rPr>
           <w:noProof/>
         </w:rPr>
         <w:drawing>
-          <wp:inline distT="0" distB="0" distL="0" distR="0" wp14:anchorId="78DE78E1" wp14:editId="0040B48C">
-            <wp:extent cx="4081882" cy="663778"/>
-            <wp:effectExtent l="0" t="0" r="0" b="3175"/>
-            <wp:docPr id="16" name="Image 16"/>
+          <wp:inline distT="0" distB="0" distL="0" distR="0" wp14:anchorId="4FE89ADB" wp14:editId="16D2E98B">
+            <wp:extent cx="3174797" cy="2390284"/>
+            <wp:effectExtent l="0" t="0" r="6985" b="0"/>
+            <wp:docPr id="15" name="Image 15"/>
             <wp:cNvGraphicFramePr>
               <a:graphicFrameLocks xmlns:a="http://schemas.openxmlformats.org/drawingml/2006/main" noChangeAspect="1"/>
             </wp:cNvGraphicFramePr>
@@ -1093,7 +960,7 @@
                   <pic:spPr>
                     <a:xfrm>
                       <a:off x="0" y="0"/>
-                      <a:ext cx="4115315" cy="669215"/>
+                      <a:ext cx="3186474" cy="2399075"/>
                     </a:xfrm>
                     <a:prstGeom prst="rect">
                       <a:avLst/>
@@ -1105,42 +972,23 @@
           </wp:inline>
         </w:drawing>
       </w:r>
-    </w:p>
-    <w:p>
-      <w:pPr>
-        <w:pStyle w:val="Paragraphedeliste"/>
-        <w:numPr>
-          <w:ilvl w:val="0"/>
-          <w:numId w:val="2"/>
-        </w:numPr>
-        <w:spacing w:after="0"/>
-        <w:ind w:left="0"/>
-      </w:pPr>
-      <w:r>
-        <w:t xml:space="preserve">Ouvrir le fichier </w:t>
+      <w:r>
+        <w:br/>
+        <w:t xml:space="preserve">Prendre en note le numéro de version et l’ajouter au nom du dossier </w:t>
       </w:r>
       <w:proofErr w:type="spellStart"/>
       <w:r>
-        <w:t>NEWS.Rmd</w:t>
+        <w:t>DER.inesss</w:t>
       </w:r>
       <w:proofErr w:type="spellEnd"/>
       <w:r>
-        <w:t xml:space="preserve">. Inscrire le numéro de version, la date et la description de la mise à jour. Cliquer sur </w:t>
-      </w:r>
-      <w:proofErr w:type="spellStart"/>
-      <w:r>
-        <w:rPr>
-          <w:i/>
-          <w:iCs/>
-        </w:rPr>
-        <w:t>Knit</w:t>
-      </w:r>
-      <w:proofErr w:type="spellEnd"/>
-      <w:r>
-        <w:t xml:space="preserve"> pour créer le fichier NEWS</w:t>
-      </w:r>
-      <w:r>
-        <w:t>.md</w:t>
+        <w:t xml:space="preserve"> </w:t>
+      </w:r>
+      <w:r>
+        <w:rPr>
+          <w:u w:val="single"/>
+        </w:rPr>
+        <w:t>sur le poste de l’INESSS</w:t>
       </w:r>
       <w:r>
         <w:t>.</w:t>
@@ -1153,10 +1001,10 @@
           <w:noProof/>
         </w:rPr>
         <w:drawing>
-          <wp:inline distT="0" distB="0" distL="0" distR="0" wp14:anchorId="4AAA8049" wp14:editId="31332D3E">
-            <wp:extent cx="2209191" cy="1917700"/>
-            <wp:effectExtent l="0" t="0" r="635" b="6350"/>
-            <wp:docPr id="9" name="Image 9"/>
+          <wp:inline distT="0" distB="0" distL="0" distR="0" wp14:anchorId="021A1E12" wp14:editId="3F005C20">
+            <wp:extent cx="3430829" cy="1153537"/>
+            <wp:effectExtent l="0" t="0" r="0" b="8890"/>
+            <wp:docPr id="17" name="Image 17"/>
             <wp:cNvGraphicFramePr>
               <a:graphicFrameLocks xmlns:a="http://schemas.openxmlformats.org/drawingml/2006/main" noChangeAspect="1"/>
             </wp:cNvGraphicFramePr>
@@ -1176,7 +1024,7 @@
                   <pic:spPr>
                     <a:xfrm>
                       <a:off x="0" y="0"/>
-                      <a:ext cx="2245352" cy="1949090"/>
+                      <a:ext cx="3447311" cy="1159079"/>
                     </a:xfrm>
                     <a:prstGeom prst="rect">
                       <a:avLst/>
@@ -1189,14 +1037,63 @@
         </w:drawing>
       </w:r>
       <w:r>
+        <w:br/>
+      </w:r>
+      <w:r>
+        <w:rPr>
+          <w:u w:val="single"/>
+        </w:rPr>
+        <w:lastRenderedPageBreak/>
+        <w:t>De retour au</w:t>
+      </w:r>
+      <w:r>
+        <w:rPr>
+          <w:u w:val="single"/>
+        </w:rPr>
+        <w:t xml:space="preserve"> poste RAMQ</w:t>
+      </w:r>
+      <w:r>
+        <w:t>, m</w:t>
+      </w:r>
+      <w:r>
+        <w:t>odifier l</w:t>
+      </w:r>
+      <w:r>
+        <w:t>e numéro de</w:t>
+      </w:r>
+      <w:r>
+        <w:t xml:space="preserve"> version pour indiquer le jour </w:t>
+      </w:r>
+      <w:r>
+        <w:t>de</w:t>
+      </w:r>
+      <w:r>
+        <w:t xml:space="preserve"> la mise à jour.</w:t>
+      </w:r>
+      <w:r>
+        <w:t xml:space="preserve"> En exemple</w:t>
+      </w:r>
+      <w:r>
+        <w:t>,</w:t>
+      </w:r>
+      <w:r>
+        <w:t xml:space="preserve"> le 21 août 2024</w:t>
+      </w:r>
+      <w:r>
+        <w:t>.</w:t>
+      </w:r>
+      <w:r>
+        <w:br/>
+      </w:r>
+      <w:r>
         <w:rPr>
           <w:noProof/>
         </w:rPr>
         <w:drawing>
-          <wp:inline distT="0" distB="0" distL="0" distR="0" wp14:anchorId="6C6E2665" wp14:editId="7C79800D">
-            <wp:extent cx="3247828" cy="1925015"/>
-            <wp:effectExtent l="0" t="0" r="0" b="0"/>
-            <wp:docPr id="21" name="Image 21"/>
+          <wp:inline distT="0" distB="0" distL="0" distR="0" wp14:anchorId="78DE78E1" wp14:editId="0040B48C">
+            <wp:extent cx="4081882" cy="663778"/>
+            <wp:effectExtent l="0" t="0" r="0" b="3175"/>
+            <wp:docPr id="16" name="Image 16"/>
             <wp:cNvGraphicFramePr>
               <a:graphicFrameLocks xmlns:a="http://schemas.openxmlformats.org/drawingml/2006/main" noChangeAspect="1"/>
             </wp:cNvGraphicFramePr>
@@ -1216,7 +1113,7 @@
                   <pic:spPr>
                     <a:xfrm>
                       <a:off x="0" y="0"/>
-                      <a:ext cx="3269060" cy="1937599"/>
+                      <a:ext cx="4115315" cy="669215"/>
                     </a:xfrm>
                     <a:prstGeom prst="rect">
                       <a:avLst/>
@@ -1240,7 +1137,15 @@
         <w:ind w:left="0"/>
       </w:pPr>
       <w:r>
-        <w:t xml:space="preserve">À partir de l’onglet </w:t>
+        <w:t xml:space="preserve">Ouvrir le fichier </w:t>
+      </w:r>
+      <w:proofErr w:type="spellStart"/>
+      <w:r>
+        <w:t>NEWS.Rmd</w:t>
+      </w:r>
+      <w:proofErr w:type="spellEnd"/>
+      <w:r>
+        <w:t xml:space="preserve">. Inscrire le numéro de version, la date et la description de la mise à jour. Cliquer sur </w:t>
       </w:r>
       <w:proofErr w:type="spellStart"/>
       <w:r>
@@ -1248,34 +1153,14 @@
           <w:i/>
           <w:iCs/>
         </w:rPr>
-        <w:t>Build</w:t>
+        <w:t>Knit</w:t>
       </w:r>
       <w:proofErr w:type="spellEnd"/>
       <w:r>
-        <w:t xml:space="preserve">, </w:t>
-      </w:r>
-      <w:r>
-        <w:t xml:space="preserve">puis </w:t>
-      </w:r>
-      <w:r>
-        <w:rPr>
-          <w:i/>
-          <w:iCs/>
-        </w:rPr>
-        <w:t>More</w:t>
-      </w:r>
-      <w:r>
-        <w:t xml:space="preserve">, </w:t>
-      </w:r>
-      <w:r>
-        <w:t xml:space="preserve">cliquer sur </w:t>
-      </w:r>
-      <w:r>
-        <w:rPr>
-          <w:i/>
-          <w:iCs/>
-        </w:rPr>
-        <w:t>Document</w:t>
+        <w:t xml:space="preserve"> pour créer le fichier NEWS</w:t>
+      </w:r>
+      <w:r>
+        <w:t>.md</w:t>
       </w:r>
       <w:r>
         <w:t>.</w:t>
@@ -1288,10 +1173,10 @@
           <w:noProof/>
         </w:rPr>
         <w:drawing>
-          <wp:inline distT="0" distB="0" distL="0" distR="0" wp14:anchorId="310AE9FF" wp14:editId="3D9263F0">
-            <wp:extent cx="1784910" cy="1185063"/>
-            <wp:effectExtent l="0" t="0" r="6350" b="0"/>
-            <wp:docPr id="18" name="Image 18"/>
+          <wp:inline distT="0" distB="0" distL="0" distR="0" wp14:anchorId="4AAA8049" wp14:editId="31332D3E">
+            <wp:extent cx="2209191" cy="1917700"/>
+            <wp:effectExtent l="0" t="0" r="635" b="6350"/>
+            <wp:docPr id="9" name="Image 9"/>
             <wp:cNvGraphicFramePr>
               <a:graphicFrameLocks xmlns:a="http://schemas.openxmlformats.org/drawingml/2006/main" noChangeAspect="1"/>
             </wp:cNvGraphicFramePr>
@@ -1311,7 +1196,7 @@
                   <pic:spPr>
                     <a:xfrm>
                       <a:off x="0" y="0"/>
-                      <a:ext cx="1804130" cy="1197824"/>
+                      <a:ext cx="2245352" cy="1949090"/>
                     </a:xfrm>
                     <a:prstGeom prst="rect">
                       <a:avLst/>
@@ -1324,17 +1209,14 @@
         </w:drawing>
       </w:r>
       <w:r>
-        <w:br/>
-      </w:r>
-      <w:r>
         <w:rPr>
           <w:noProof/>
         </w:rPr>
         <w:drawing>
-          <wp:inline distT="0" distB="0" distL="0" distR="0" wp14:anchorId="09C79D49" wp14:editId="18128FCB">
-            <wp:extent cx="2850343" cy="672998"/>
-            <wp:effectExtent l="0" t="0" r="7620" b="0"/>
-            <wp:docPr id="19" name="Image 19"/>
+          <wp:inline distT="0" distB="0" distL="0" distR="0" wp14:anchorId="6C6E2665" wp14:editId="7C79800D">
+            <wp:extent cx="3247828" cy="1925015"/>
+            <wp:effectExtent l="0" t="0" r="0" b="0"/>
+            <wp:docPr id="21" name="Image 21"/>
             <wp:cNvGraphicFramePr>
               <a:graphicFrameLocks xmlns:a="http://schemas.openxmlformats.org/drawingml/2006/main" noChangeAspect="1"/>
             </wp:cNvGraphicFramePr>
@@ -1354,7 +1236,7 @@
                   <pic:spPr>
                     <a:xfrm>
                       <a:off x="0" y="0"/>
-                      <a:ext cx="2888232" cy="681944"/>
+                      <a:ext cx="3269060" cy="1937599"/>
                     </a:xfrm>
                     <a:prstGeom prst="rect">
                       <a:avLst/>
@@ -1378,17 +1260,45 @@
         <w:ind w:left="0"/>
       </w:pPr>
       <w:r>
-        <w:t>Installer la dernière version</w:t>
-      </w:r>
-      <w:r>
-        <w:t xml:space="preserve"> and cliquant sur </w:t>
-      </w:r>
+        <w:t xml:space="preserve">À partir de l’onglet </w:t>
+      </w:r>
+      <w:proofErr w:type="spellStart"/>
       <w:r>
         <w:rPr>
           <w:i/>
           <w:iCs/>
         </w:rPr>
-        <w:t>Install</w:t>
+        <w:t>Build</w:t>
+      </w:r>
+      <w:proofErr w:type="spellEnd"/>
+      <w:r>
+        <w:t xml:space="preserve">, </w:t>
+      </w:r>
+      <w:r>
+        <w:t xml:space="preserve">puis </w:t>
+      </w:r>
+      <w:r>
+        <w:rPr>
+          <w:i/>
+          <w:iCs/>
+        </w:rPr>
+        <w:t>More</w:t>
+      </w:r>
+      <w:r>
+        <w:t xml:space="preserve">, </w:t>
+      </w:r>
+      <w:r>
+        <w:t xml:space="preserve">cliquer sur </w:t>
+      </w:r>
+      <w:r>
+        <w:rPr>
+          <w:i/>
+          <w:iCs/>
+        </w:rPr>
+        <w:t>Document</w:t>
+      </w:r>
+      <w:r>
+        <w:t>.</w:t>
       </w:r>
       <w:r>
         <w:br/>
@@ -1398,10 +1308,10 @@
           <w:noProof/>
         </w:rPr>
         <w:drawing>
-          <wp:inline distT="0" distB="0" distL="0" distR="0" wp14:anchorId="16802A97" wp14:editId="10B8D568">
-            <wp:extent cx="3694176" cy="2210520"/>
-            <wp:effectExtent l="0" t="0" r="1905" b="0"/>
-            <wp:docPr id="20" name="Image 20"/>
+          <wp:inline distT="0" distB="0" distL="0" distR="0" wp14:anchorId="310AE9FF" wp14:editId="3D9263F0">
+            <wp:extent cx="1784910" cy="1185063"/>
+            <wp:effectExtent l="0" t="0" r="6350" b="0"/>
+            <wp:docPr id="18" name="Image 18"/>
             <wp:cNvGraphicFramePr>
               <a:graphicFrameLocks xmlns:a="http://schemas.openxmlformats.org/drawingml/2006/main" noChangeAspect="1"/>
             </wp:cNvGraphicFramePr>
@@ -1421,7 +1331,7 @@
                   <pic:spPr>
                     <a:xfrm>
                       <a:off x="0" y="0"/>
-                      <a:ext cx="3698707" cy="2213232"/>
+                      <a:ext cx="1804130" cy="1197824"/>
                     </a:xfrm>
                     <a:prstGeom prst="rect">
                       <a:avLst/>
@@ -1433,39 +1343,6 @@
           </wp:inline>
         </w:drawing>
       </w:r>
-    </w:p>
-    <w:p>
-      <w:pPr>
-        <w:pStyle w:val="Paragraphedeliste"/>
-        <w:numPr>
-          <w:ilvl w:val="0"/>
-          <w:numId w:val="2"/>
-        </w:numPr>
-        <w:spacing w:after="0"/>
-        <w:ind w:left="0"/>
-      </w:pPr>
-      <w:r>
-        <w:lastRenderedPageBreak/>
-        <w:t xml:space="preserve">Démarrer le domaine de valeurs </w:t>
-      </w:r>
-      <w:r>
-        <w:t>(</w:t>
-      </w:r>
-      <w:proofErr w:type="spellStart"/>
-      <w:r>
-        <w:rPr>
-          <w:i/>
-          <w:iCs/>
-        </w:rPr>
-        <w:t>Addins</w:t>
-      </w:r>
-      <w:proofErr w:type="spellEnd"/>
-      <w:r>
-        <w:t xml:space="preserve">) </w:t>
-      </w:r>
-      <w:r>
-        <w:t>et vérifier si tout fonctionne et si la date concorde.</w:t>
-      </w:r>
       <w:r>
         <w:br/>
       </w:r>
@@ -1474,10 +1351,10 @@
           <w:noProof/>
         </w:rPr>
         <w:drawing>
-          <wp:inline distT="0" distB="0" distL="0" distR="0" wp14:anchorId="42DD0001" wp14:editId="279F2E13">
-            <wp:extent cx="3811219" cy="943541"/>
-            <wp:effectExtent l="0" t="0" r="0" b="9525"/>
-            <wp:docPr id="22" name="Image 22"/>
+          <wp:inline distT="0" distB="0" distL="0" distR="0" wp14:anchorId="09C79D49" wp14:editId="18128FCB">
+            <wp:extent cx="2850343" cy="672998"/>
+            <wp:effectExtent l="0" t="0" r="7620" b="0"/>
+            <wp:docPr id="19" name="Image 19"/>
             <wp:cNvGraphicFramePr>
               <a:graphicFrameLocks xmlns:a="http://schemas.openxmlformats.org/drawingml/2006/main" noChangeAspect="1"/>
             </wp:cNvGraphicFramePr>
@@ -1497,7 +1374,7 @@
                   <pic:spPr>
                     <a:xfrm>
                       <a:off x="0" y="0"/>
-                      <a:ext cx="3820794" cy="945911"/>
+                      <a:ext cx="2888232" cy="681944"/>
                     </a:xfrm>
                     <a:prstGeom prst="rect">
                       <a:avLst/>
@@ -1509,6 +1386,30 @@
           </wp:inline>
         </w:drawing>
       </w:r>
+    </w:p>
+    <w:p>
+      <w:pPr>
+        <w:pStyle w:val="Paragraphedeliste"/>
+        <w:numPr>
+          <w:ilvl w:val="0"/>
+          <w:numId w:val="2"/>
+        </w:numPr>
+        <w:spacing w:after="0"/>
+        <w:ind w:left="0"/>
+      </w:pPr>
+      <w:r>
+        <w:t>Installer la dernière version</w:t>
+      </w:r>
+      <w:r>
+        <w:t xml:space="preserve"> and cliquant sur </w:t>
+      </w:r>
+      <w:r>
+        <w:rPr>
+          <w:i/>
+          <w:iCs/>
+        </w:rPr>
+        <w:t>Install</w:t>
+      </w:r>
       <w:r>
         <w:br/>
       </w:r>
@@ -1517,10 +1418,10 @@
           <w:noProof/>
         </w:rPr>
         <w:drawing>
-          <wp:inline distT="0" distB="0" distL="0" distR="0" wp14:anchorId="7ADD62A7" wp14:editId="2E578618">
-            <wp:extent cx="4930445" cy="1564732"/>
-            <wp:effectExtent l="0" t="0" r="3810" b="0"/>
-            <wp:docPr id="23" name="Image 23"/>
+          <wp:inline distT="0" distB="0" distL="0" distR="0" wp14:anchorId="16802A97" wp14:editId="10B8D568">
+            <wp:extent cx="3694176" cy="2210520"/>
+            <wp:effectExtent l="0" t="0" r="1905" b="0"/>
+            <wp:docPr id="20" name="Image 20"/>
             <wp:cNvGraphicFramePr>
               <a:graphicFrameLocks xmlns:a="http://schemas.openxmlformats.org/drawingml/2006/main" noChangeAspect="1"/>
             </wp:cNvGraphicFramePr>
@@ -1540,7 +1441,7 @@
                   <pic:spPr>
                     <a:xfrm>
                       <a:off x="0" y="0"/>
-                      <a:ext cx="4936632" cy="1566696"/>
+                      <a:ext cx="3698707" cy="2213232"/>
                     </a:xfrm>
                     <a:prstGeom prst="rect">
                       <a:avLst/>
@@ -1564,107 +1465,11 @@
         <w:ind w:left="0"/>
       </w:pPr>
       <w:r>
-        <w:t xml:space="preserve">Fermer </w:t>
-      </w:r>
-      <w:r>
-        <w:t xml:space="preserve">toutes les fenêtres en lien avec </w:t>
-      </w:r>
-      <w:proofErr w:type="spellStart"/>
-      <w:r>
-        <w:t>RStudio</w:t>
-      </w:r>
-      <w:proofErr w:type="spellEnd"/>
-      <w:r>
-        <w:t xml:space="preserve"> et le domaine de valeurs.</w:t>
-      </w:r>
-    </w:p>
-    <w:p>
-      <w:pPr>
-        <w:pStyle w:val="Paragraphedeliste"/>
-        <w:numPr>
-          <w:ilvl w:val="0"/>
-          <w:numId w:val="2"/>
-        </w:numPr>
-        <w:spacing w:after="0"/>
-        <w:ind w:left="0"/>
-      </w:pPr>
-      <w:r>
-        <w:t xml:space="preserve">Copier le dossier </w:t>
-      </w:r>
-      <w:proofErr w:type="spellStart"/>
-      <w:r>
-        <w:t>DER.inesss</w:t>
-      </w:r>
-      <w:proofErr w:type="spellEnd"/>
-      <w:r>
-        <w:t xml:space="preserve"> du poste RAMQ vers le poste de l’INESSS au répertoire </w:t>
-      </w:r>
-      <w:r>
-        <w:t>J:\GRP\A\5\A\Commun\0 Outils\Librairies R</w:t>
-      </w:r>
-      <w:r>
-        <w:t>.</w:t>
-      </w:r>
-    </w:p>
-    <w:p>
-      <w:pPr>
-        <w:pStyle w:val="Paragraphedeliste"/>
-        <w:numPr>
-          <w:ilvl w:val="0"/>
-          <w:numId w:val="2"/>
-        </w:numPr>
-        <w:spacing w:after="0"/>
-        <w:ind w:left="0"/>
-      </w:pPr>
-      <w:r>
-        <w:t>R</w:t>
-      </w:r>
-      <w:r>
-        <w:t xml:space="preserve">épéter </w:t>
-      </w:r>
-      <w:r>
-        <w:t>les étapes faites du poste RAMQ sur le poste INESSS</w:t>
-      </w:r>
-      <w:r>
-        <w:t>:</w:t>
-      </w:r>
-    </w:p>
-    <w:p>
-      <w:pPr>
-        <w:pStyle w:val="Paragraphedeliste"/>
-        <w:numPr>
-          <w:ilvl w:val="1"/>
-          <w:numId w:val="2"/>
-        </w:numPr>
-        <w:spacing w:after="0"/>
-        <w:ind w:left="426"/>
-      </w:pPr>
-      <w:r>
-        <w:t>Cliquer sur</w:t>
-      </w:r>
-      <w:r>
-        <w:t xml:space="preserve"> </w:t>
-      </w:r>
-      <w:proofErr w:type="spellStart"/>
-      <w:proofErr w:type="gramStart"/>
-      <w:r>
-        <w:t>DER.inesss.Rproj</w:t>
-      </w:r>
-      <w:proofErr w:type="spellEnd"/>
-      <w:proofErr w:type="gramEnd"/>
-    </w:p>
-    <w:p>
-      <w:pPr>
-        <w:pStyle w:val="Paragraphedeliste"/>
-        <w:numPr>
-          <w:ilvl w:val="1"/>
-          <w:numId w:val="2"/>
-        </w:numPr>
-        <w:spacing w:after="0"/>
-        <w:ind w:left="426"/>
-      </w:pPr>
-      <w:r>
-        <w:t xml:space="preserve">Onglet </w:t>
+        <w:lastRenderedPageBreak/>
+        <w:t xml:space="preserve">Démarrer le domaine de valeurs </w:t>
+      </w:r>
+      <w:r>
+        <w:t>(</w:t>
       </w:r>
       <w:proofErr w:type="spellStart"/>
       <w:r>
@@ -1672,112 +1477,14 @@
           <w:i/>
           <w:iCs/>
         </w:rPr>
-        <w:t>Build</w:t>
+        <w:t>Addins</w:t>
       </w:r>
       <w:proofErr w:type="spellEnd"/>
       <w:r>
-        <w:t>,</w:t>
-      </w:r>
-      <w:r>
-        <w:t xml:space="preserve"> </w:t>
-      </w:r>
-      <w:r>
-        <w:t xml:space="preserve">puis </w:t>
-      </w:r>
-      <w:r>
-        <w:rPr>
-          <w:i/>
-          <w:iCs/>
-        </w:rPr>
-        <w:t>More</w:t>
-      </w:r>
-      <w:r>
-        <w:rPr>
-          <w:i/>
-          <w:iCs/>
-        </w:rPr>
-        <w:t xml:space="preserve">, </w:t>
-      </w:r>
-      <w:r>
-        <w:t>cliquer</w:t>
-      </w:r>
-      <w:r>
-        <w:t xml:space="preserve"> sur</w:t>
-      </w:r>
-      <w:r>
-        <w:t xml:space="preserve"> </w:t>
-      </w:r>
-      <w:r>
-        <w:rPr>
-          <w:i/>
-          <w:iCs/>
-        </w:rPr>
-        <w:t>Document</w:t>
-      </w:r>
-      <w:r>
-        <w:t>.</w:t>
-      </w:r>
-    </w:p>
-    <w:p>
-      <w:pPr>
-        <w:pStyle w:val="Paragraphedeliste"/>
-        <w:numPr>
-          <w:ilvl w:val="1"/>
-          <w:numId w:val="2"/>
-        </w:numPr>
-        <w:spacing w:after="0"/>
-        <w:ind w:left="426"/>
-      </w:pPr>
-      <w:r>
-        <w:t>Cliquer sur Install</w:t>
-      </w:r>
-    </w:p>
-    <w:p>
-      <w:pPr>
-        <w:pStyle w:val="Paragraphedeliste"/>
-        <w:numPr>
-          <w:ilvl w:val="0"/>
-          <w:numId w:val="2"/>
-        </w:numPr>
-        <w:spacing w:after="0"/>
-        <w:ind w:left="0"/>
-      </w:pPr>
-      <w:r>
-        <w:t xml:space="preserve">Ouvrir le programme </w:t>
-      </w:r>
-      <w:proofErr w:type="spellStart"/>
-      <w:r>
-        <w:rPr>
-          <w:i/>
-          <w:iCs/>
-        </w:rPr>
-        <w:t>build_</w:t>
-      </w:r>
-      <w:proofErr w:type="gramStart"/>
-      <w:r>
-        <w:rPr>
-          <w:i/>
-          <w:iCs/>
-        </w:rPr>
-        <w:t>package.R</w:t>
-      </w:r>
-      <w:proofErr w:type="spellEnd"/>
-      <w:proofErr w:type="gramEnd"/>
-      <w:r>
-        <w:t xml:space="preserve"> et l’exécuter</w:t>
-      </w:r>
-      <w:r>
-        <w:t xml:space="preserve">. Cette étape construit le fichier </w:t>
-      </w:r>
-      <w:r>
-        <w:rPr>
-          <w:i/>
-          <w:iCs/>
-        </w:rPr>
-        <w:t>DER.inesss.tar.gz</w:t>
-      </w:r>
-      <w:r>
-        <w:t xml:space="preserve"> qui est le fichier utilisé pour installer une librairie dans R.</w:t>
+        <w:t xml:space="preserve">) </w:t>
+      </w:r>
+      <w:r>
+        <w:t>et vérifier si tout fonctionne et si la date concorde.</w:t>
       </w:r>
       <w:r>
         <w:br/>
@@ -1787,10 +1494,10 @@
           <w:noProof/>
         </w:rPr>
         <w:drawing>
-          <wp:inline distT="0" distB="0" distL="0" distR="0" wp14:anchorId="4E0094E5" wp14:editId="4A659AAA">
-            <wp:extent cx="2338734" cy="1784909"/>
-            <wp:effectExtent l="0" t="0" r="4445" b="6350"/>
-            <wp:docPr id="25" name="Image 25"/>
+          <wp:inline distT="0" distB="0" distL="0" distR="0" wp14:anchorId="42DD0001" wp14:editId="279F2E13">
+            <wp:extent cx="3811219" cy="943541"/>
+            <wp:effectExtent l="0" t="0" r="0" b="9525"/>
+            <wp:docPr id="22" name="Image 22"/>
             <wp:cNvGraphicFramePr>
               <a:graphicFrameLocks xmlns:a="http://schemas.openxmlformats.org/drawingml/2006/main" noChangeAspect="1"/>
             </wp:cNvGraphicFramePr>
@@ -1810,7 +1517,7 @@
                   <pic:spPr>
                     <a:xfrm>
                       <a:off x="0" y="0"/>
-                      <a:ext cx="2345209" cy="1789851"/>
+                      <a:ext cx="3820794" cy="945911"/>
                     </a:xfrm>
                     <a:prstGeom prst="rect">
                       <a:avLst/>
@@ -1830,10 +1537,10 @@
           <w:noProof/>
         </w:rPr>
         <w:drawing>
-          <wp:inline distT="0" distB="0" distL="0" distR="0" wp14:anchorId="2090F6C9" wp14:editId="4E79ADD3">
-            <wp:extent cx="4718304" cy="1260399"/>
-            <wp:effectExtent l="0" t="0" r="6350" b="0"/>
-            <wp:docPr id="26" name="Image 26"/>
+          <wp:inline distT="0" distB="0" distL="0" distR="0" wp14:anchorId="7ADD62A7" wp14:editId="2E578618">
+            <wp:extent cx="4930445" cy="1564732"/>
+            <wp:effectExtent l="0" t="0" r="3810" b="0"/>
+            <wp:docPr id="23" name="Image 23"/>
             <wp:cNvGraphicFramePr>
               <a:graphicFrameLocks xmlns:a="http://schemas.openxmlformats.org/drawingml/2006/main" noChangeAspect="1"/>
             </wp:cNvGraphicFramePr>
@@ -1853,7 +1560,7 @@
                   <pic:spPr>
                     <a:xfrm>
                       <a:off x="0" y="0"/>
-                      <a:ext cx="4727525" cy="1262862"/>
+                      <a:ext cx="4936632" cy="1566696"/>
                     </a:xfrm>
                     <a:prstGeom prst="rect">
                       <a:avLst/>
@@ -1868,104 +1575,248 @@
     </w:p>
     <w:p>
       <w:pPr>
-        <w:pStyle w:val="Titre2"/>
-      </w:pPr>
-      <w:r>
-        <w:br w:type="page"/>
-      </w:r>
-      <w:r>
-        <w:lastRenderedPageBreak/>
-        <w:t>Particularité</w:t>
-      </w:r>
-      <w:r>
-        <w:t xml:space="preserve"> lorsque le </w:t>
-      </w:r>
+        <w:pStyle w:val="Paragraphedeliste"/>
+        <w:numPr>
+          <w:ilvl w:val="0"/>
+          <w:numId w:val="2"/>
+        </w:numPr>
+        <w:spacing w:after="0"/>
+        <w:ind w:left="0"/>
+      </w:pPr>
+      <w:r>
+        <w:t xml:space="preserve">Fermer </w:t>
+      </w:r>
+      <w:r>
+        <w:t xml:space="preserve">toutes les fenêtres en lien avec </w:t>
+      </w:r>
+      <w:proofErr w:type="spellStart"/>
+      <w:r>
+        <w:t>RStudio</w:t>
+      </w:r>
+      <w:proofErr w:type="spellEnd"/>
+      <w:r>
+        <w:t xml:space="preserve"> et le domaine de valeurs.</w:t>
+      </w:r>
+    </w:p>
+    <w:p>
+      <w:pPr>
+        <w:pStyle w:val="Paragraphedeliste"/>
+        <w:numPr>
+          <w:ilvl w:val="0"/>
+          <w:numId w:val="2"/>
+        </w:numPr>
+        <w:spacing w:after="0"/>
+        <w:ind w:left="0"/>
+      </w:pPr>
+      <w:r>
+        <w:t xml:space="preserve">Copier le dossier </w:t>
+      </w:r>
+      <w:proofErr w:type="spellStart"/>
+      <w:r>
+        <w:t>DER.inesss</w:t>
+      </w:r>
+      <w:proofErr w:type="spellEnd"/>
+      <w:r>
+        <w:t xml:space="preserve"> du poste RAMQ vers le poste de l’INESSS au répertoire </w:t>
+      </w:r>
+      <w:r>
+        <w:t>J:\GRP\A\5\A\Commun\0 Outils\Librairies R</w:t>
+      </w:r>
+      <w:r>
+        <w:t>.</w:t>
+      </w:r>
+    </w:p>
+    <w:p>
+      <w:pPr>
+        <w:pStyle w:val="Paragraphedeliste"/>
+        <w:numPr>
+          <w:ilvl w:val="0"/>
+          <w:numId w:val="2"/>
+        </w:numPr>
+        <w:spacing w:after="0"/>
+        <w:ind w:left="0"/>
+      </w:pPr>
+      <w:r>
+        <w:t>R</w:t>
+      </w:r>
+      <w:r>
+        <w:t xml:space="preserve">épéter </w:t>
+      </w:r>
+      <w:r>
+        <w:t xml:space="preserve">les étapes faites du poste RAMQ sur le poste </w:t>
+      </w:r>
+      <w:r>
+        <w:t>de l’</w:t>
+      </w:r>
+      <w:r>
+        <w:t>INESSS</w:t>
+      </w:r>
+      <w:r>
+        <w:t>:</w:t>
+      </w:r>
+    </w:p>
+    <w:p>
+      <w:pPr>
+        <w:pStyle w:val="Paragraphedeliste"/>
+        <w:numPr>
+          <w:ilvl w:val="1"/>
+          <w:numId w:val="2"/>
+        </w:numPr>
+        <w:spacing w:after="0"/>
+        <w:ind w:left="426"/>
+      </w:pPr>
+      <w:r>
+        <w:t>Cliquer sur</w:t>
+      </w:r>
+      <w:r>
+        <w:t xml:space="preserve"> </w:t>
+      </w:r>
+      <w:proofErr w:type="spellStart"/>
+      <w:proofErr w:type="gramStart"/>
+      <w:r>
+        <w:t>DER.inesss.Rproj</w:t>
+      </w:r>
+      <w:proofErr w:type="spellEnd"/>
+      <w:proofErr w:type="gramEnd"/>
+    </w:p>
+    <w:p>
+      <w:pPr>
+        <w:pStyle w:val="Paragraphedeliste"/>
+        <w:numPr>
+          <w:ilvl w:val="1"/>
+          <w:numId w:val="2"/>
+        </w:numPr>
+        <w:spacing w:after="0"/>
+        <w:ind w:left="426"/>
+      </w:pPr>
+      <w:r>
+        <w:t xml:space="preserve">Onglet </w:t>
+      </w:r>
+      <w:proofErr w:type="spellStart"/>
       <w:r>
         <w:rPr>
           <w:i/>
           <w:iCs/>
         </w:rPr>
-        <w:t>SPOOL</w:t>
-      </w:r>
-      <w:r>
-        <w:t xml:space="preserve"> est insuffisant</w:t>
+        <w:t>Build</w:t>
+      </w:r>
+      <w:proofErr w:type="spellEnd"/>
+      <w:r>
+        <w:t>,</w:t>
+      </w:r>
+      <w:r>
+        <w:t xml:space="preserve"> </w:t>
+      </w:r>
+      <w:r>
+        <w:t xml:space="preserve">puis </w:t>
+      </w:r>
+      <w:r>
+        <w:rPr>
+          <w:i/>
+          <w:iCs/>
+        </w:rPr>
+        <w:t>More</w:t>
+      </w:r>
+      <w:r>
+        <w:rPr>
+          <w:i/>
+          <w:iCs/>
+        </w:rPr>
+        <w:t xml:space="preserve">, </w:t>
+      </w:r>
+      <w:r>
+        <w:t>cliquer</w:t>
+      </w:r>
+      <w:r>
+        <w:t xml:space="preserve"> sur</w:t>
+      </w:r>
+      <w:r>
+        <w:t xml:space="preserve"> </w:t>
+      </w:r>
+      <w:r>
+        <w:rPr>
+          <w:i/>
+          <w:iCs/>
+        </w:rPr>
+        <w:t>Document</w:t>
+      </w:r>
+      <w:r>
+        <w:t>.</w:t>
       </w:r>
     </w:p>
     <w:p>
       <w:pPr>
+        <w:pStyle w:val="Paragraphedeliste"/>
+        <w:numPr>
+          <w:ilvl w:val="1"/>
+          <w:numId w:val="2"/>
+        </w:numPr>
         <w:spacing w:after="0"/>
-      </w:pPr>
-      <w:r>
-        <w:t xml:space="preserve">Il arrive parfois que les bases de données sont tellement grandes que Teradata SQL n’est pas en mesure d’extraire le code en une exécution (quantité de </w:t>
-      </w:r>
+        <w:ind w:left="426"/>
+      </w:pPr>
+      <w:r>
+        <w:t>Cliquer sur Install</w:t>
+      </w:r>
+    </w:p>
+    <w:p>
+      <w:pPr>
+        <w:pStyle w:val="Paragraphedeliste"/>
+        <w:numPr>
+          <w:ilvl w:val="0"/>
+          <w:numId w:val="2"/>
+        </w:numPr>
+        <w:spacing w:after="0"/>
+        <w:ind w:left="0"/>
+      </w:pPr>
+      <w:r>
+        <w:t xml:space="preserve">Ouvrir le programme </w:t>
+      </w:r>
+      <w:proofErr w:type="spellStart"/>
       <w:r>
         <w:rPr>
           <w:i/>
           <w:iCs/>
         </w:rPr>
-        <w:t>SPOOL</w:t>
-      </w:r>
-      <w:r>
-        <w:t xml:space="preserve"> insuffisante). Un moyen de contré cela est d’y aller par période.</w:t>
-      </w:r>
-    </w:p>
-    <w:p>
-      <w:pPr>
-        <w:spacing w:after="0"/>
-        <w:jc w:val="both"/>
-      </w:pPr>
-      <w:r>
-        <w:t xml:space="preserve">Puisque le </w:t>
-      </w:r>
+        <w:t>build_</w:t>
+      </w:r>
+      <w:proofErr w:type="gramStart"/>
       <w:r>
         <w:rPr>
           <w:i/>
           <w:iCs/>
         </w:rPr>
-        <w:t>SPOOL</w:t>
-      </w:r>
-      <w:r>
-        <w:t xml:space="preserve"> est différent d’un poste à l’autre (les gens du BDCA ont généralement plus de capacité que les autres équipes), il faut tester les périodes et voir si Teradata Studio est en mesure d’exécuter le code.</w:t>
-      </w:r>
-      <w:r>
-        <w:t xml:space="preserve"> Prenons par exemple </w:t>
-      </w:r>
-      <w:r>
-        <w:t xml:space="preserve">V_DEM_PAIMT_MED_CM </w:t>
-      </w:r>
-      <w:r>
-        <w:t xml:space="preserve">qui </w:t>
-      </w:r>
-      <w:r>
-        <w:t>commence en 1996. Aprè</w:t>
-      </w:r>
-      <w:r>
-        <w:t xml:space="preserve">s quelques tests, je me suis rendu compte que je pouvais avoir au maximum deux ans. Cependant, à partir des années 2000 je ne pouvais plus le faire, j’ai donc diminué à une année. Même chose pour 2008, une année complète c’était trop alors j’ai essayé six mois. J’ai donc construit un vecteur de dates qui </w:t>
-      </w:r>
-      <w:r>
-        <w:t>faisait deux ans de 1996 à 2000, une année de 2000 à 2008 et six mois de 2008 à aujourd’hui. Si en 2025 je me retrouvais avec un problème de capacité, je diminuerais</w:t>
-      </w:r>
-      <w:r>
-        <w:t xml:space="preserve"> la période de </w:t>
-      </w:r>
-      <w:r>
-        <w:t>six mois à trois mois.</w:t>
-      </w:r>
-    </w:p>
-    <w:p>
-      <w:pPr>
-        <w:spacing w:after="0"/>
-        <w:jc w:val="both"/>
-      </w:pPr>
+        <w:t>package.R</w:t>
+      </w:r>
+      <w:proofErr w:type="spellEnd"/>
+      <w:proofErr w:type="gramEnd"/>
+      <w:r>
+        <w:t xml:space="preserve"> et l’exécuter</w:t>
+      </w:r>
+      <w:r>
+        <w:t xml:space="preserve">. Cette étape construit le fichier </w:t>
+      </w:r>
+      <w:r>
+        <w:rPr>
+          <w:i/>
+          <w:iCs/>
+        </w:rPr>
+        <w:t>DER.inesss.tar.gz</w:t>
+      </w:r>
+      <w:r>
+        <w:t xml:space="preserve"> qui est le fichier utilisé pour installer une librairie dans R.</w:t>
+      </w:r>
+      <w:r>
+        <w:br/>
+      </w:r>
       <w:r>
         <w:rPr>
           <w:noProof/>
         </w:rPr>
         <w:drawing>
-          <wp:inline distT="0" distB="0" distL="0" distR="0" wp14:anchorId="43B64CAD" wp14:editId="43E14410">
-            <wp:extent cx="5486400" cy="1670050"/>
-            <wp:effectExtent l="0" t="0" r="0" b="6350"/>
-            <wp:docPr id="11" name="Image 11"/>
+          <wp:inline distT="0" distB="0" distL="0" distR="0" wp14:anchorId="4E0094E5" wp14:editId="4A659AAA">
+            <wp:extent cx="2338734" cy="1784909"/>
+            <wp:effectExtent l="0" t="0" r="4445" b="6350"/>
+            <wp:docPr id="25" name="Image 25"/>
             <wp:cNvGraphicFramePr>
               <a:graphicFrameLocks xmlns:a="http://schemas.openxmlformats.org/drawingml/2006/main" noChangeAspect="1"/>
             </wp:cNvGraphicFramePr>
@@ -1985,7 +1836,7 @@
                   <pic:spPr>
                     <a:xfrm>
                       <a:off x="0" y="0"/>
-                      <a:ext cx="5486400" cy="1670050"/>
+                      <a:ext cx="2345209" cy="1789851"/>
                     </a:xfrm>
                     <a:prstGeom prst="rect">
                       <a:avLst/>
@@ -1997,21 +1848,18 @@
           </wp:inline>
         </w:drawing>
       </w:r>
-    </w:p>
-    <w:p>
-      <w:pPr>
-        <w:spacing w:after="0"/>
-        <w:jc w:val="both"/>
-      </w:pPr>
+      <w:r>
+        <w:br/>
+      </w:r>
       <w:r>
         <w:rPr>
           <w:noProof/>
         </w:rPr>
         <w:drawing>
-          <wp:inline distT="0" distB="0" distL="0" distR="0" wp14:anchorId="67C15DBD" wp14:editId="3A875734">
-            <wp:extent cx="2516429" cy="1769271"/>
-            <wp:effectExtent l="0" t="0" r="0" b="2540"/>
-            <wp:docPr id="12" name="Image 12"/>
+          <wp:inline distT="0" distB="0" distL="0" distR="0" wp14:anchorId="2090F6C9" wp14:editId="4E79ADD3">
+            <wp:extent cx="4718304" cy="1260399"/>
+            <wp:effectExtent l="0" t="0" r="6350" b="0"/>
+            <wp:docPr id="26" name="Image 26"/>
             <wp:cNvGraphicFramePr>
               <a:graphicFrameLocks xmlns:a="http://schemas.openxmlformats.org/drawingml/2006/main" noChangeAspect="1"/>
             </wp:cNvGraphicFramePr>
@@ -2031,6 +1879,202 @@
                   <pic:spPr>
                     <a:xfrm>
                       <a:off x="0" y="0"/>
+                      <a:ext cx="4727525" cy="1262862"/>
+                    </a:xfrm>
+                    <a:prstGeom prst="rect">
+                      <a:avLst/>
+                    </a:prstGeom>
+                  </pic:spPr>
+                </pic:pic>
+              </a:graphicData>
+            </a:graphic>
+          </wp:inline>
+        </w:drawing>
+      </w:r>
+    </w:p>
+    <w:p>
+      <w:pPr>
+        <w:pStyle w:val="Titre2"/>
+      </w:pPr>
+      <w:r>
+        <w:br w:type="page"/>
+      </w:r>
+      <w:r>
+        <w:lastRenderedPageBreak/>
+        <w:t>Particularité</w:t>
+      </w:r>
+      <w:r>
+        <w:t xml:space="preserve"> lorsque le </w:t>
+      </w:r>
+      <w:r>
+        <w:rPr>
+          <w:i/>
+          <w:iCs/>
+        </w:rPr>
+        <w:t>SPOOL</w:t>
+      </w:r>
+      <w:r>
+        <w:t xml:space="preserve"> est insuffisant</w:t>
+      </w:r>
+    </w:p>
+    <w:p>
+      <w:pPr>
+        <w:spacing w:after="0"/>
+      </w:pPr>
+      <w:r>
+        <w:t>Il arrive parfois que les bases de données so</w:t>
+      </w:r>
+      <w:r>
+        <w:t>ie</w:t>
+      </w:r>
+      <w:r>
+        <w:t xml:space="preserve">nt tellement grandes que Teradata SQL n’est pas en mesure d’extraire le code en une exécution (quantité de </w:t>
+      </w:r>
+      <w:r>
+        <w:rPr>
+          <w:i/>
+          <w:iCs/>
+        </w:rPr>
+        <w:t>SPOOL</w:t>
+      </w:r>
+      <w:r>
+        <w:t xml:space="preserve"> insuffisante). Un moyen de contr</w:t>
+      </w:r>
+      <w:r>
+        <w:t>er</w:t>
+      </w:r>
+      <w:r>
+        <w:t xml:space="preserve"> cela est d’y aller par période.</w:t>
+      </w:r>
+    </w:p>
+    <w:p>
+      <w:pPr>
+        <w:spacing w:after="0"/>
+        <w:jc w:val="both"/>
+      </w:pPr>
+      <w:r>
+        <w:t xml:space="preserve">Puisque le </w:t>
+      </w:r>
+      <w:r>
+        <w:rPr>
+          <w:i/>
+          <w:iCs/>
+        </w:rPr>
+        <w:t>SPOOL</w:t>
+      </w:r>
+      <w:r>
+        <w:t xml:space="preserve"> est différent d’un poste à l’autre (les gens du BDCA ont généralement plus de capacité que les autres équipes), il faut tester les périodes et voir si Teradata Studio est en mesure d’exécuter le code.</w:t>
+      </w:r>
+      <w:r>
+        <w:t xml:space="preserve"> Prenons par exemple </w:t>
+      </w:r>
+      <w:r>
+        <w:t xml:space="preserve">V_DEM_PAIMT_MED_CM </w:t>
+      </w:r>
+      <w:r>
+        <w:t xml:space="preserve">qui </w:t>
+      </w:r>
+      <w:r>
+        <w:t>commence en 1996. Aprè</w:t>
+      </w:r>
+      <w:r>
+        <w:t>s quelques tests, je me suis rendu compte que je pouvais avoir au maximum deux ans. Cependant, à partir des années 2000</w:t>
+      </w:r>
+      <w:r>
+        <w:t>,</w:t>
+      </w:r>
+      <w:r>
+        <w:t xml:space="preserve"> je ne pouvais plus le faire, j’ai donc diminué à une année. Même chose pour 2008, une année complète c’était trop alors j’ai essayé six mois. J’ai donc construit un vecteur de dates qui </w:t>
+      </w:r>
+      <w:r>
+        <w:t>faisait deux ans de 1996 à 2000, une année de 2000 à 2008 et six mois de 2008 à aujourd’hui. Si en 2025 je me retrouvais avec un problème de capacité, je diminuerais</w:t>
+      </w:r>
+      <w:r>
+        <w:t xml:space="preserve"> la période de </w:t>
+      </w:r>
+      <w:r>
+        <w:t>six mois à trois mois.</w:t>
+      </w:r>
+    </w:p>
+    <w:p>
+      <w:pPr>
+        <w:spacing w:after="0"/>
+        <w:jc w:val="both"/>
+      </w:pPr>
+      <w:r>
+        <w:rPr>
+          <w:noProof/>
+        </w:rPr>
+        <w:drawing>
+          <wp:inline distT="0" distB="0" distL="0" distR="0" wp14:anchorId="43B64CAD" wp14:editId="43E14410">
+            <wp:extent cx="5486400" cy="1670050"/>
+            <wp:effectExtent l="0" t="0" r="0" b="6350"/>
+            <wp:docPr id="11" name="Image 11"/>
+            <wp:cNvGraphicFramePr>
+              <a:graphicFrameLocks xmlns:a="http://schemas.openxmlformats.org/drawingml/2006/main" noChangeAspect="1"/>
+            </wp:cNvGraphicFramePr>
+            <a:graphic xmlns:a="http://schemas.openxmlformats.org/drawingml/2006/main">
+              <a:graphicData uri="http://schemas.openxmlformats.org/drawingml/2006/picture">
+                <pic:pic xmlns:pic="http://schemas.openxmlformats.org/drawingml/2006/picture">
+                  <pic:nvPicPr>
+                    <pic:cNvPr id="1" name=""/>
+                    <pic:cNvPicPr/>
+                  </pic:nvPicPr>
+                  <pic:blipFill>
+                    <a:blip r:embed="rId31"/>
+                    <a:stretch>
+                      <a:fillRect/>
+                    </a:stretch>
+                  </pic:blipFill>
+                  <pic:spPr>
+                    <a:xfrm>
+                      <a:off x="0" y="0"/>
+                      <a:ext cx="5486400" cy="1670050"/>
+                    </a:xfrm>
+                    <a:prstGeom prst="rect">
+                      <a:avLst/>
+                    </a:prstGeom>
+                  </pic:spPr>
+                </pic:pic>
+              </a:graphicData>
+            </a:graphic>
+          </wp:inline>
+        </w:drawing>
+      </w:r>
+    </w:p>
+    <w:p>
+      <w:pPr>
+        <w:spacing w:after="0"/>
+        <w:jc w:val="both"/>
+      </w:pPr>
+      <w:r>
+        <w:rPr>
+          <w:noProof/>
+        </w:rPr>
+        <w:drawing>
+          <wp:inline distT="0" distB="0" distL="0" distR="0" wp14:anchorId="67C15DBD" wp14:editId="3A875734">
+            <wp:extent cx="2516429" cy="1769271"/>
+            <wp:effectExtent l="0" t="0" r="0" b="2540"/>
+            <wp:docPr id="12" name="Image 12"/>
+            <wp:cNvGraphicFramePr>
+              <a:graphicFrameLocks xmlns:a="http://schemas.openxmlformats.org/drawingml/2006/main" noChangeAspect="1"/>
+            </wp:cNvGraphicFramePr>
+            <a:graphic xmlns:a="http://schemas.openxmlformats.org/drawingml/2006/main">
+              <a:graphicData uri="http://schemas.openxmlformats.org/drawingml/2006/picture">
+                <pic:pic xmlns:pic="http://schemas.openxmlformats.org/drawingml/2006/picture">
+                  <pic:nvPicPr>
+                    <pic:cNvPr id="1" name=""/>
+                    <pic:cNvPicPr/>
+                  </pic:nvPicPr>
+                  <pic:blipFill>
+                    <a:blip r:embed="rId32"/>
+                    <a:stretch>
+                      <a:fillRect/>
+                    </a:stretch>
+                  </pic:blipFill>
+                  <pic:spPr>
+                    <a:xfrm>
+                      <a:off x="0" y="0"/>
                       <a:ext cx="2522175" cy="1773311"/>
                     </a:xfrm>
                     <a:prstGeom prst="rect">
@@ -2052,6 +2096,56 @@
     </w:sectPr>
   </w:body>
 </w:document>
+</file>
+
+<file path=word/endnotes.xml><?xml version="1.0" encoding="utf-8"?>
+<w:endnotes xmlns:wpc="http://schemas.microsoft.com/office/word/2010/wordprocessingCanvas" xmlns:cx="http://schemas.microsoft.com/office/drawing/2014/chartex" xmlns:cx1="http://schemas.microsoft.com/office/drawing/2015/9/8/chartex" xmlns:cx2="http://schemas.microsoft.com/office/drawing/2015/10/21/chartex" xmlns:cx3="http://schemas.microsoft.com/office/drawing/2016/5/9/chartex" xmlns:cx4="http://schemas.microsoft.com/office/drawing/2016/5/10/chartex" xmlns:cx5="http://schemas.microsoft.com/office/drawing/2016/5/11/chartex" xmlns:cx6="http://schemas.microsoft.com/office/drawing/2016/5/12/chartex" xmlns:cx7="http://schemas.microsoft.com/office/drawing/2016/5/13/chartex" xmlns:cx8="http://schemas.microsoft.com/office/drawing/2016/5/14/chartex" xmlns:mc="http://schemas.openxmlformats.org/markup-compatibility/2006" xmlns:aink="http://schemas.microsoft.com/office/drawing/2016/ink" xmlns:am3d="http://schemas.microsoft.com/office/drawing/2017/model3d" xmlns:o="urn:schemas-microsoft-com:office:office" xmlns:oel="http://schemas.microsoft.com/office/2019/extlst" xmlns:r="http://schemas.openxmlformats.org/officeDocument/2006/relationships" xmlns:m="http://schemas.openxmlformats.org/officeDocument/2006/math" xmlns:v="urn:schemas-microsoft-com:vml" xmlns:wp14="http://schemas.microsoft.com/office/word/2010/wordprocessingDrawing" xmlns:wp="http://schemas.openxmlformats.org/drawingml/2006/wordprocessingDrawing" xmlns:w10="urn:schemas-microsoft-com:office:word" xmlns:w="http://schemas.openxmlformats.org/wordprocessingml/2006/main" xmlns:w14="http://schemas.microsoft.com/office/word/2010/wordml" xmlns:w15="http://schemas.microsoft.com/office/word/2012/wordml" xmlns:w16cex="http://schemas.microsoft.com/office/word/2018/wordml/cex" xmlns:w16cid="http://schemas.microsoft.com/office/word/2016/wordml/cid" xmlns:w16="http://schemas.microsoft.com/office/word/2018/wordml" xmlns:w16sdtdh="http://schemas.microsoft.com/office/word/2020/wordml/sdtdatahash" xmlns:w16se="http://schemas.microsoft.com/office/word/2015/wordml/symex" xmlns:wpg="http://schemas.microsoft.com/office/word/2010/wordprocessingGroup" xmlns:wpi="http://schemas.microsoft.com/office/word/2010/wordprocessingInk" xmlns:wne="http://schemas.microsoft.com/office/word/2006/wordml" xmlns:wps="http://schemas.microsoft.com/office/word/2010/wordprocessingShape" mc:Ignorable="w14 w15 w16se w16cid w16 w16cex w16sdtdh wp14">
+  <w:endnote w:type="separator" w:id="-1">
+    <w:p>
+      <w:pPr>
+        <w:spacing w:after="0" w:line="240" w:lineRule="auto"/>
+      </w:pPr>
+      <w:r>
+        <w:separator/>
+      </w:r>
+    </w:p>
+  </w:endnote>
+  <w:endnote w:type="continuationSeparator" w:id="0">
+    <w:p>
+      <w:pPr>
+        <w:spacing w:after="0" w:line="240" w:lineRule="auto"/>
+      </w:pPr>
+      <w:r>
+        <w:continuationSeparator/>
+      </w:r>
+    </w:p>
+  </w:endnote>
+</w:endnotes>
+</file>
+
+<file path=word/footnotes.xml><?xml version="1.0" encoding="utf-8"?>
+<w:footnotes xmlns:wpc="http://schemas.microsoft.com/office/word/2010/wordprocessingCanvas" xmlns:cx="http://schemas.microsoft.com/office/drawing/2014/chartex" xmlns:cx1="http://schemas.microsoft.com/office/drawing/2015/9/8/chartex" xmlns:cx2="http://schemas.microsoft.com/office/drawing/2015/10/21/chartex" xmlns:cx3="http://schemas.microsoft.com/office/drawing/2016/5/9/chartex" xmlns:cx4="http://schemas.microsoft.com/office/drawing/2016/5/10/chartex" xmlns:cx5="http://schemas.microsoft.com/office/drawing/2016/5/11/chartex" xmlns:cx6="http://schemas.microsoft.com/office/drawing/2016/5/12/chartex" xmlns:cx7="http://schemas.microsoft.com/office/drawing/2016/5/13/chartex" xmlns:cx8="http://schemas.microsoft.com/office/drawing/2016/5/14/chartex" xmlns:mc="http://schemas.openxmlformats.org/markup-compatibility/2006" xmlns:aink="http://schemas.microsoft.com/office/drawing/2016/ink" xmlns:am3d="http://schemas.microsoft.com/office/drawing/2017/model3d" xmlns:o="urn:schemas-microsoft-com:office:office" xmlns:oel="http://schemas.microsoft.com/office/2019/extlst" xmlns:r="http://schemas.openxmlformats.org/officeDocument/2006/relationships" xmlns:m="http://schemas.openxmlformats.org/officeDocument/2006/math" xmlns:v="urn:schemas-microsoft-com:vml" xmlns:wp14="http://schemas.microsoft.com/office/word/2010/wordprocessingDrawing" xmlns:wp="http://schemas.openxmlformats.org/drawingml/2006/wordprocessingDrawing" xmlns:w10="urn:schemas-microsoft-com:office:word" xmlns:w="http://schemas.openxmlformats.org/wordprocessingml/2006/main" xmlns:w14="http://schemas.microsoft.com/office/word/2010/wordml" xmlns:w15="http://schemas.microsoft.com/office/word/2012/wordml" xmlns:w16cex="http://schemas.microsoft.com/office/word/2018/wordml/cex" xmlns:w16cid="http://schemas.microsoft.com/office/word/2016/wordml/cid" xmlns:w16="http://schemas.microsoft.com/office/word/2018/wordml" xmlns:w16sdtdh="http://schemas.microsoft.com/office/word/2020/wordml/sdtdatahash" xmlns:w16se="http://schemas.microsoft.com/office/word/2015/wordml/symex" xmlns:wpg="http://schemas.microsoft.com/office/word/2010/wordprocessingGroup" xmlns:wpi="http://schemas.microsoft.com/office/word/2010/wordprocessingInk" xmlns:wne="http://schemas.microsoft.com/office/word/2006/wordml" xmlns:wps="http://schemas.microsoft.com/office/word/2010/wordprocessingShape" mc:Ignorable="w14 w15 w16se w16cid w16 w16cex w16sdtdh wp14">
+  <w:footnote w:type="separator" w:id="-1">
+    <w:p>
+      <w:pPr>
+        <w:spacing w:after="0" w:line="240" w:lineRule="auto"/>
+      </w:pPr>
+      <w:r>
+        <w:separator/>
+      </w:r>
+    </w:p>
+  </w:footnote>
+  <w:footnote w:type="continuationSeparator" w:id="0">
+    <w:p>
+      <w:pPr>
+        <w:spacing w:after="0" w:line="240" w:lineRule="auto"/>
+      </w:pPr>
+      <w:r>
+        <w:continuationSeparator/>
+      </w:r>
+    </w:p>
+  </w:footnote>
+</w:footnotes>
 </file>
 
 <file path=word/numbering.xml><?xml version="1.0" encoding="utf-8"?>
@@ -2771,6 +2865,50 @@
       <w:szCs w:val="26"/>
     </w:rPr>
   </w:style>
+  <w:style w:type="paragraph" w:styleId="En-tte">
+    <w:name w:val="header"/>
+    <w:basedOn w:val="Normal"/>
+    <w:link w:val="En-tteCar"/>
+    <w:uiPriority w:val="99"/>
+    <w:unhideWhenUsed/>
+    <w:rsid w:val="00D11B08"/>
+    <w:pPr>
+      <w:tabs>
+        <w:tab w:val="center" w:pos="4320"/>
+        <w:tab w:val="right" w:pos="8640"/>
+      </w:tabs>
+      <w:spacing w:after="0" w:line="240" w:lineRule="auto"/>
+    </w:pPr>
+  </w:style>
+  <w:style w:type="character" w:customStyle="1" w:styleId="En-tteCar">
+    <w:name w:val="En-tête Car"/>
+    <w:basedOn w:val="Policepardfaut"/>
+    <w:link w:val="En-tte"/>
+    <w:uiPriority w:val="99"/>
+    <w:rsid w:val="00D11B08"/>
+  </w:style>
+  <w:style w:type="paragraph" w:styleId="Pieddepage">
+    <w:name w:val="footer"/>
+    <w:basedOn w:val="Normal"/>
+    <w:link w:val="PieddepageCar"/>
+    <w:uiPriority w:val="99"/>
+    <w:unhideWhenUsed/>
+    <w:rsid w:val="00D11B08"/>
+    <w:pPr>
+      <w:tabs>
+        <w:tab w:val="center" w:pos="4320"/>
+        <w:tab w:val="right" w:pos="8640"/>
+      </w:tabs>
+      <w:spacing w:after="0" w:line="240" w:lineRule="auto"/>
+    </w:pPr>
+  </w:style>
+  <w:style w:type="character" w:customStyle="1" w:styleId="PieddepageCar">
+    <w:name w:val="Pied de page Car"/>
+    <w:basedOn w:val="Policepardfaut"/>
+    <w:link w:val="Pieddepage"/>
+    <w:uiPriority w:val="99"/>
+    <w:rsid w:val="00D11B08"/>
+  </w:style>
 </w:styles>
 </file>
 

</xml_diff>